<commit_message>
Especificação caso de uso (1)
Feito especificação uc Login
Feito telas de recuperação de senha
</commit_message>
<xml_diff>
--- a/ATOA/Casos de Uso ATOA.docx
+++ b/ATOA/Casos de Uso ATOA.docx
@@ -1,6 +1,6 @@
 
 <file path=word/document.xml><?xml version="1.0" encoding="utf-8"?>
-<w:document xmlns:wpc="http://schemas.microsoft.com/office/word/2010/wordprocessingCanvas" xmlns:mo="http://schemas.microsoft.com/office/mac/office/2008/main" xmlns:mc="http://schemas.openxmlformats.org/markup-compatibility/2006" xmlns:mv="urn:schemas-microsoft-com:mac:vml" xmlns:o="urn:schemas-microsoft-com:office:office" xmlns:r="http://schemas.openxmlformats.org/officeDocument/2006/relationships" xmlns:m="http://schemas.openxmlformats.org/officeDocument/2006/math" xmlns:v="urn:schemas-microsoft-com:vml" xmlns:wp14="http://schemas.microsoft.com/office/word/2010/wordprocessingDrawing" xmlns:wp="http://schemas.openxmlformats.org/drawingml/2006/wordprocessingDrawing" xmlns:w10="urn:schemas-microsoft-com:office:word" xmlns:w="http://schemas.openxmlformats.org/wordprocessingml/2006/main" xmlns:w14="http://schemas.microsoft.com/office/word/2010/wordml" xmlns:w15="http://schemas.microsoft.com/office/word/2012/wordml" xmlns:wpg="http://schemas.microsoft.com/office/word/2010/wordprocessingGroup" xmlns:wpi="http://schemas.microsoft.com/office/word/2010/wordprocessingInk" xmlns:wne="http://schemas.microsoft.com/office/word/2006/wordml" xmlns:wps="http://schemas.microsoft.com/office/word/2010/wordprocessingShape" mc:Ignorable="w14 w15 wp14">
+<w:document xmlns:wpc="http://schemas.microsoft.com/office/word/2010/wordprocessingCanvas" xmlns:mc="http://schemas.openxmlformats.org/markup-compatibility/2006" xmlns:o="urn:schemas-microsoft-com:office:office" xmlns:r="http://schemas.openxmlformats.org/officeDocument/2006/relationships" xmlns:m="http://schemas.openxmlformats.org/officeDocument/2006/math" xmlns:v="urn:schemas-microsoft-com:vml" xmlns:wp14="http://schemas.microsoft.com/office/word/2010/wordprocessingDrawing" xmlns:wp="http://schemas.openxmlformats.org/drawingml/2006/wordprocessingDrawing" xmlns:w10="urn:schemas-microsoft-com:office:word" xmlns:w="http://schemas.openxmlformats.org/wordprocessingml/2006/main" xmlns:w14="http://schemas.microsoft.com/office/word/2010/wordml" xmlns:w15="http://schemas.microsoft.com/office/word/2012/wordml" xmlns:wpg="http://schemas.microsoft.com/office/word/2010/wordprocessingGroup" xmlns:wpi="http://schemas.microsoft.com/office/word/2010/wordprocessingInk" xmlns:wne="http://schemas.microsoft.com/office/word/2006/wordml" xmlns:wps="http://schemas.microsoft.com/office/word/2010/wordprocessingShape" mc:Ignorable="w14 w15 wp14">
   <w:body>
     <w:p>
       <w:pPr>
@@ -13,7 +13,7 @@
         <w:rPr>
           <w:rFonts w:ascii="Arial" w:hAnsi="Arial" w:cs="Arial"/>
           <w:noProof/>
-          <w:lang w:val="en-US"/>
+          <w:lang w:eastAsia="pt-BR"/>
         </w:rPr>
         <w:drawing>
           <wp:inline distT="0" distB="0" distL="0" distR="0" wp14:anchorId="7AC8489D" wp14:editId="092749B9">
@@ -87,21 +87,14 @@
           <w:rFonts w:ascii="Arial" w:hAnsi="Arial" w:cs="Arial"/>
           <w:b/>
         </w:rPr>
-        <w:t>Caso de uso</w:t>
+        <w:t>UC001</w:t>
       </w:r>
       <w:r>
         <w:rPr>
           <w:rFonts w:ascii="Arial" w:hAnsi="Arial" w:cs="Arial"/>
           <w:b/>
         </w:rPr>
-        <w:t>:</w:t>
-      </w:r>
-      <w:r>
-        <w:rPr>
-          <w:rFonts w:ascii="Arial" w:hAnsi="Arial" w:cs="Arial"/>
-          <w:b/>
-        </w:rPr>
-        <w:t xml:space="preserve"> Manter tipos de Atividades do Departamento</w:t>
+        <w:t>: Manter tipos de Atividades do Departamento</w:t>
       </w:r>
     </w:p>
     <w:p>
@@ -129,25 +122,7 @@
         <w:rPr>
           <w:rFonts w:ascii="Arial" w:hAnsi="Arial" w:cs="Arial"/>
         </w:rPr>
-        <w:t>Este caso</w:t>
-      </w:r>
-      <w:r>
-        <w:rPr>
-          <w:rFonts w:ascii="Arial" w:hAnsi="Arial" w:cs="Arial"/>
-        </w:rPr>
-        <w:t xml:space="preserve"> de uso</w:t>
-      </w:r>
-      <w:r>
-        <w:rPr>
-          <w:rFonts w:ascii="Arial" w:hAnsi="Arial" w:cs="Arial"/>
-        </w:rPr>
-        <w:t xml:space="preserve"> serve para </w:t>
-      </w:r>
-      <w:r>
-        <w:rPr>
-          <w:rFonts w:ascii="Arial" w:hAnsi="Arial" w:cs="Arial"/>
-        </w:rPr>
-        <w:t>adicionar, editar e excluir tipos de atividades do departamento.</w:t>
+        <w:t>Este caso de uso serve para adicionar, editar e excluir tipos de atividades do departamento.</w:t>
       </w:r>
     </w:p>
     <w:p>
@@ -188,7 +163,7 @@
     </w:p>
     <w:p>
       <w:pPr>
-        <w:pStyle w:val="ListParagraph"/>
+        <w:pStyle w:val="PargrafodaLista"/>
         <w:numPr>
           <w:ilvl w:val="0"/>
           <w:numId w:val="1"/>
@@ -219,7 +194,7 @@
     </w:p>
     <w:p>
       <w:pPr>
-        <w:pStyle w:val="ListParagraph"/>
+        <w:pStyle w:val="PargrafodaLista"/>
         <w:numPr>
           <w:ilvl w:val="0"/>
           <w:numId w:val="1"/>
@@ -250,7 +225,7 @@
     </w:p>
     <w:p>
       <w:pPr>
-        <w:pStyle w:val="ListParagraph"/>
+        <w:pStyle w:val="PargrafodaLista"/>
         <w:numPr>
           <w:ilvl w:val="0"/>
           <w:numId w:val="1"/>
@@ -287,7 +262,7 @@
     </w:p>
     <w:p>
       <w:pPr>
-        <w:pStyle w:val="ListParagraph"/>
+        <w:pStyle w:val="PargrafodaLista"/>
         <w:numPr>
           <w:ilvl w:val="0"/>
           <w:numId w:val="1"/>
@@ -318,7 +293,7 @@
     </w:p>
     <w:p>
       <w:pPr>
-        <w:pStyle w:val="ListParagraph"/>
+        <w:pStyle w:val="PargrafodaLista"/>
         <w:numPr>
           <w:ilvl w:val="0"/>
           <w:numId w:val="1"/>
@@ -349,7 +324,7 @@
     </w:p>
     <w:p>
       <w:pPr>
-        <w:pStyle w:val="ListParagraph"/>
+        <w:pStyle w:val="PargrafodaLista"/>
         <w:numPr>
           <w:ilvl w:val="0"/>
           <w:numId w:val="1"/>
@@ -380,7 +355,7 @@
     </w:p>
     <w:p>
       <w:pPr>
-        <w:pStyle w:val="ListParagraph"/>
+        <w:pStyle w:val="PargrafodaLista"/>
         <w:numPr>
           <w:ilvl w:val="0"/>
           <w:numId w:val="1"/>
@@ -411,7 +386,7 @@
     </w:p>
     <w:p>
       <w:pPr>
-        <w:pStyle w:val="ListParagraph"/>
+        <w:pStyle w:val="PargrafodaLista"/>
         <w:numPr>
           <w:ilvl w:val="0"/>
           <w:numId w:val="1"/>
@@ -436,7 +411,7 @@
     </w:p>
     <w:p>
       <w:pPr>
-        <w:pStyle w:val="ListParagraph"/>
+        <w:pStyle w:val="PargrafodaLista"/>
         <w:numPr>
           <w:ilvl w:val="0"/>
           <w:numId w:val="1"/>
@@ -519,7 +494,7 @@
     </w:p>
     <w:p>
       <w:pPr>
-        <w:pStyle w:val="ListParagraph"/>
+        <w:pStyle w:val="PargrafodaLista"/>
         <w:numPr>
           <w:ilvl w:val="0"/>
           <w:numId w:val="2"/>
@@ -568,7 +543,7 @@
     </w:p>
     <w:p>
       <w:pPr>
-        <w:pStyle w:val="ListParagraph"/>
+        <w:pStyle w:val="PargrafodaLista"/>
         <w:numPr>
           <w:ilvl w:val="0"/>
           <w:numId w:val="2"/>
@@ -593,7 +568,7 @@
     </w:p>
     <w:p>
       <w:pPr>
-        <w:pStyle w:val="ListParagraph"/>
+        <w:pStyle w:val="PargrafodaLista"/>
         <w:numPr>
           <w:ilvl w:val="0"/>
           <w:numId w:val="2"/>
@@ -631,7 +606,7 @@
     </w:p>
     <w:p>
       <w:pPr>
-        <w:pStyle w:val="ListParagraph"/>
+        <w:pStyle w:val="PargrafodaLista"/>
         <w:numPr>
           <w:ilvl w:val="0"/>
           <w:numId w:val="2"/>
@@ -656,7 +631,7 @@
     </w:p>
     <w:p>
       <w:pPr>
-        <w:pStyle w:val="ListParagraph"/>
+        <w:pStyle w:val="PargrafodaLista"/>
         <w:ind w:left="1776"/>
         <w:jc w:val="both"/>
         <w:rPr>
@@ -687,7 +662,7 @@
     </w:p>
     <w:p>
       <w:pPr>
-        <w:pStyle w:val="ListParagraph"/>
+        <w:pStyle w:val="PargrafodaLista"/>
         <w:numPr>
           <w:ilvl w:val="0"/>
           <w:numId w:val="3"/>
@@ -736,7 +711,7 @@
     </w:p>
     <w:p>
       <w:pPr>
-        <w:pStyle w:val="ListParagraph"/>
+        <w:pStyle w:val="PargrafodaLista"/>
         <w:numPr>
           <w:ilvl w:val="0"/>
           <w:numId w:val="3"/>
@@ -761,7 +736,7 @@
     </w:p>
     <w:p>
       <w:pPr>
-        <w:pStyle w:val="ListParagraph"/>
+        <w:pStyle w:val="PargrafodaLista"/>
         <w:numPr>
           <w:ilvl w:val="0"/>
           <w:numId w:val="3"/>
@@ -798,7 +773,7 @@
     </w:p>
     <w:p>
       <w:pPr>
-        <w:pStyle w:val="ListParagraph"/>
+        <w:pStyle w:val="PargrafodaLista"/>
         <w:numPr>
           <w:ilvl w:val="0"/>
           <w:numId w:val="3"/>
@@ -840,7 +815,7 @@
     </w:p>
     <w:p>
       <w:pPr>
-        <w:pStyle w:val="ListParagraph"/>
+        <w:pStyle w:val="PargrafodaLista"/>
         <w:numPr>
           <w:ilvl w:val="0"/>
           <w:numId w:val="4"/>
@@ -871,7 +846,7 @@
     </w:p>
     <w:p>
       <w:pPr>
-        <w:pStyle w:val="ListParagraph"/>
+        <w:pStyle w:val="PargrafodaLista"/>
         <w:numPr>
           <w:ilvl w:val="0"/>
           <w:numId w:val="4"/>
@@ -902,7 +877,7 @@
     </w:p>
     <w:p>
       <w:pPr>
-        <w:pStyle w:val="ListParagraph"/>
+        <w:pStyle w:val="PargrafodaLista"/>
         <w:numPr>
           <w:ilvl w:val="0"/>
           <w:numId w:val="4"/>
@@ -921,7 +896,7 @@
     </w:p>
     <w:p>
       <w:pPr>
-        <w:pStyle w:val="ListParagraph"/>
+        <w:pStyle w:val="PargrafodaLista"/>
         <w:numPr>
           <w:ilvl w:val="0"/>
           <w:numId w:val="4"/>
@@ -952,7 +927,7 @@
     </w:p>
     <w:p>
       <w:pPr>
-        <w:pStyle w:val="ListParagraph"/>
+        <w:pStyle w:val="PargrafodaLista"/>
         <w:numPr>
           <w:ilvl w:val="0"/>
           <w:numId w:val="4"/>
@@ -989,7 +964,7 @@
     </w:p>
     <w:p>
       <w:pPr>
-        <w:pStyle w:val="ListParagraph"/>
+        <w:pStyle w:val="PargrafodaLista"/>
         <w:numPr>
           <w:ilvl w:val="0"/>
           <w:numId w:val="4"/>
@@ -1032,7 +1007,7 @@
     </w:p>
     <w:p>
       <w:pPr>
-        <w:pStyle w:val="ListParagraph"/>
+        <w:pStyle w:val="PargrafodaLista"/>
         <w:numPr>
           <w:ilvl w:val="0"/>
           <w:numId w:val="5"/>
@@ -1063,7 +1038,7 @@
     </w:p>
     <w:p>
       <w:pPr>
-        <w:pStyle w:val="ListParagraph"/>
+        <w:pStyle w:val="PargrafodaLista"/>
         <w:numPr>
           <w:ilvl w:val="0"/>
           <w:numId w:val="5"/>
@@ -1207,16 +1182,23 @@
           <w:rFonts w:ascii="Arial" w:hAnsi="Arial" w:cs="Arial"/>
           <w:b/>
         </w:rPr>
-        <w:t>Caso de uso: Emitir Relatórios</w:t>
-      </w:r>
-    </w:p>
-    <w:p>
-      <w:pPr>
-        <w:jc w:val="both"/>
+        <w:t>UC002:</w:t>
+      </w:r>
+      <w:r>
         <w:rPr>
           <w:rFonts w:ascii="Arial" w:hAnsi="Arial" w:cs="Arial"/>
           <w:b/>
         </w:rPr>
+        <w:t xml:space="preserve"> Emitir Relatórios</w:t>
+      </w:r>
+    </w:p>
+    <w:p>
+      <w:pPr>
+        <w:jc w:val="both"/>
+        <w:rPr>
+          <w:rFonts w:ascii="Arial" w:hAnsi="Arial" w:cs="Arial"/>
+          <w:b/>
+        </w:rPr>
       </w:pPr>
     </w:p>
     <w:p>
@@ -1265,7 +1247,7 @@
     </w:p>
     <w:p>
       <w:pPr>
-        <w:pStyle w:val="ListParagraph"/>
+        <w:pStyle w:val="PargrafodaLista"/>
         <w:numPr>
           <w:ilvl w:val="0"/>
           <w:numId w:val="6"/>
@@ -1296,7 +1278,7 @@
     </w:p>
     <w:p>
       <w:pPr>
-        <w:pStyle w:val="ListParagraph"/>
+        <w:pStyle w:val="PargrafodaLista"/>
         <w:numPr>
           <w:ilvl w:val="0"/>
           <w:numId w:val="6"/>
@@ -1315,7 +1297,7 @@
     </w:p>
     <w:p>
       <w:pPr>
-        <w:pStyle w:val="ListParagraph"/>
+        <w:pStyle w:val="PargrafodaLista"/>
         <w:numPr>
           <w:ilvl w:val="0"/>
           <w:numId w:val="6"/>
@@ -1334,7 +1316,7 @@
     </w:p>
     <w:p>
       <w:pPr>
-        <w:pStyle w:val="ListParagraph"/>
+        <w:pStyle w:val="PargrafodaLista"/>
         <w:numPr>
           <w:ilvl w:val="0"/>
           <w:numId w:val="6"/>
@@ -1359,7 +1341,7 @@
     </w:p>
     <w:p>
       <w:pPr>
-        <w:pStyle w:val="ListParagraph"/>
+        <w:pStyle w:val="PargrafodaLista"/>
         <w:numPr>
           <w:ilvl w:val="0"/>
           <w:numId w:val="6"/>
@@ -1381,6 +1363,7 @@
         </w:rPr>
         <w:t xml:space="preserve"> nos itens de </w:t>
       </w:r>
+      <w:proofErr w:type="spellStart"/>
       <w:r>
         <w:rPr>
           <w:rFonts w:ascii="Arial" w:hAnsi="Arial" w:cs="Arial"/>
@@ -1395,6 +1378,7 @@
         </w:rPr>
         <w:t>box</w:t>
       </w:r>
+      <w:proofErr w:type="spellEnd"/>
       <w:r>
         <w:rPr>
           <w:rFonts w:ascii="Arial" w:hAnsi="Arial" w:cs="Arial"/>
@@ -1410,7 +1394,7 @@
     </w:p>
     <w:p>
       <w:pPr>
-        <w:pStyle w:val="ListParagraph"/>
+        <w:pStyle w:val="PargrafodaLista"/>
         <w:numPr>
           <w:ilvl w:val="0"/>
           <w:numId w:val="6"/>
@@ -1429,7 +1413,7 @@
     </w:p>
     <w:p>
       <w:pPr>
-        <w:pStyle w:val="ListParagraph"/>
+        <w:pStyle w:val="PargrafodaLista"/>
         <w:numPr>
           <w:ilvl w:val="0"/>
           <w:numId w:val="6"/>
@@ -1448,7 +1432,7 @@
     </w:p>
     <w:p>
       <w:pPr>
-        <w:pStyle w:val="ListParagraph"/>
+        <w:pStyle w:val="PargrafodaLista"/>
         <w:numPr>
           <w:ilvl w:val="0"/>
           <w:numId w:val="6"/>
@@ -1506,6 +1490,7 @@
         <w:rPr>
           <w:rFonts w:ascii="Arial" w:hAnsi="Arial" w:cs="Arial"/>
         </w:rPr>
+        <w:lastRenderedPageBreak/>
         <w:tab/>
         <w:t>A1. Pesquisar</w:t>
       </w:r>
@@ -1518,7 +1503,7 @@
     </w:p>
     <w:p>
       <w:pPr>
-        <w:pStyle w:val="ListParagraph"/>
+        <w:pStyle w:val="PargrafodaLista"/>
         <w:numPr>
           <w:ilvl w:val="0"/>
           <w:numId w:val="7"/>
@@ -1561,7 +1546,7 @@
     </w:p>
     <w:p>
       <w:pPr>
-        <w:pStyle w:val="ListParagraph"/>
+        <w:pStyle w:val="PargrafodaLista"/>
         <w:numPr>
           <w:ilvl w:val="0"/>
           <w:numId w:val="8"/>
@@ -1580,7 +1565,7 @@
     </w:p>
     <w:p>
       <w:pPr>
-        <w:pStyle w:val="ListParagraph"/>
+        <w:pStyle w:val="PargrafodaLista"/>
         <w:numPr>
           <w:ilvl w:val="0"/>
           <w:numId w:val="8"/>
@@ -1629,7 +1614,7 @@
     </w:p>
     <w:p>
       <w:pPr>
-        <w:pStyle w:val="ListParagraph"/>
+        <w:pStyle w:val="PargrafodaLista"/>
         <w:numPr>
           <w:ilvl w:val="0"/>
           <w:numId w:val="10"/>
@@ -1643,19 +1628,7 @@
         <w:rPr>
           <w:rFonts w:ascii="Arial" w:hAnsi="Arial" w:cs="Arial"/>
         </w:rPr>
-        <w:t xml:space="preserve">O gerente seleciona os </w:t>
-      </w:r>
-      <w:r>
-        <w:rPr>
-          <w:rFonts w:ascii="Arial" w:hAnsi="Arial" w:cs="Arial"/>
-        </w:rPr>
-        <w:t>departamentos</w:t>
-      </w:r>
-      <w:r>
-        <w:rPr>
-          <w:rFonts w:ascii="Arial" w:hAnsi="Arial" w:cs="Arial"/>
-        </w:rPr>
-        <w:t xml:space="preserve"> pela barra se pesquisa.</w:t>
+        <w:t>O gerente seleciona os departamentos pela barra se pesquisa.</w:t>
       </w:r>
     </w:p>
     <w:p>
@@ -1865,16 +1838,23 @@
           <w:rFonts w:ascii="Arial" w:hAnsi="Arial" w:cs="Arial"/>
           <w:b/>
         </w:rPr>
-        <w:t>Caso de uso: Efetuar fechamento das atividades</w:t>
-      </w:r>
-    </w:p>
-    <w:p>
-      <w:pPr>
-        <w:jc w:val="both"/>
+        <w:t>UC003</w:t>
+      </w:r>
+      <w:r>
         <w:rPr>
           <w:rFonts w:ascii="Arial" w:hAnsi="Arial" w:cs="Arial"/>
           <w:b/>
         </w:rPr>
+        <w:t>: Efetuar fechamento das atividades</w:t>
+      </w:r>
+    </w:p>
+    <w:p>
+      <w:pPr>
+        <w:jc w:val="both"/>
+        <w:rPr>
+          <w:rFonts w:ascii="Arial" w:hAnsi="Arial" w:cs="Arial"/>
+          <w:b/>
+        </w:rPr>
       </w:pPr>
     </w:p>
     <w:p>
@@ -1941,7 +1921,7 @@
     </w:p>
     <w:p>
       <w:pPr>
-        <w:pStyle w:val="ListParagraph"/>
+        <w:pStyle w:val="PargrafodaLista"/>
         <w:numPr>
           <w:ilvl w:val="0"/>
           <w:numId w:val="12"/>
@@ -1960,7 +1940,7 @@
     </w:p>
     <w:p>
       <w:pPr>
-        <w:pStyle w:val="ListParagraph"/>
+        <w:pStyle w:val="PargrafodaLista"/>
         <w:numPr>
           <w:ilvl w:val="0"/>
           <w:numId w:val="12"/>
@@ -1985,7 +1965,7 @@
     </w:p>
     <w:p>
       <w:pPr>
-        <w:pStyle w:val="ListParagraph"/>
+        <w:pStyle w:val="PargrafodaLista"/>
         <w:numPr>
           <w:ilvl w:val="0"/>
           <w:numId w:val="12"/>
@@ -2010,7 +1990,7 @@
     </w:p>
     <w:p>
       <w:pPr>
-        <w:pStyle w:val="ListParagraph"/>
+        <w:pStyle w:val="PargrafodaLista"/>
         <w:numPr>
           <w:ilvl w:val="0"/>
           <w:numId w:val="12"/>
@@ -2035,7 +2015,7 @@
     </w:p>
     <w:p>
       <w:pPr>
-        <w:pStyle w:val="ListParagraph"/>
+        <w:pStyle w:val="PargrafodaLista"/>
         <w:numPr>
           <w:ilvl w:val="0"/>
           <w:numId w:val="12"/>
@@ -2099,7 +2079,7 @@
     </w:p>
     <w:p>
       <w:pPr>
-        <w:pStyle w:val="ListParagraph"/>
+        <w:pStyle w:val="PargrafodaLista"/>
         <w:numPr>
           <w:ilvl w:val="0"/>
           <w:numId w:val="13"/>
@@ -2118,7 +2098,7 @@
     </w:p>
     <w:p>
       <w:pPr>
-        <w:pStyle w:val="ListParagraph"/>
+        <w:pStyle w:val="PargrafodaLista"/>
         <w:numPr>
           <w:ilvl w:val="0"/>
           <w:numId w:val="13"/>
@@ -2154,6 +2134,7 @@
         <w:rPr>
           <w:rFonts w:ascii="Arial" w:hAnsi="Arial" w:cs="Arial"/>
         </w:rPr>
+        <w:lastRenderedPageBreak/>
         <w:t xml:space="preserve">Regras de Negócio </w:t>
       </w:r>
     </w:p>
@@ -2249,16 +2230,23 @@
           <w:rFonts w:ascii="Arial" w:hAnsi="Arial" w:cs="Arial"/>
           <w:b/>
         </w:rPr>
-        <w:t>Caso de uso: Aprovar correção de marcação de atividade</w:t>
-      </w:r>
-    </w:p>
-    <w:p>
-      <w:pPr>
-        <w:jc w:val="both"/>
+        <w:t>UC004</w:t>
+      </w:r>
+      <w:r>
         <w:rPr>
           <w:rFonts w:ascii="Arial" w:hAnsi="Arial" w:cs="Arial"/>
           <w:b/>
         </w:rPr>
+        <w:t>: Aprovar correção de marcação de atividade</w:t>
+      </w:r>
+    </w:p>
+    <w:p>
+      <w:pPr>
+        <w:jc w:val="both"/>
+        <w:rPr>
+          <w:rFonts w:ascii="Arial" w:hAnsi="Arial" w:cs="Arial"/>
+          <w:b/>
+        </w:rPr>
       </w:pPr>
     </w:p>
     <w:p>
@@ -2313,7 +2301,7 @@
     </w:p>
     <w:p>
       <w:pPr>
-        <w:pStyle w:val="ListParagraph"/>
+        <w:pStyle w:val="PargrafodaLista"/>
         <w:numPr>
           <w:ilvl w:val="0"/>
           <w:numId w:val="14"/>
@@ -2332,7 +2320,7 @@
     </w:p>
     <w:p>
       <w:pPr>
-        <w:pStyle w:val="ListParagraph"/>
+        <w:pStyle w:val="PargrafodaLista"/>
         <w:numPr>
           <w:ilvl w:val="0"/>
           <w:numId w:val="14"/>
@@ -2351,7 +2339,7 @@
     </w:p>
     <w:p>
       <w:pPr>
-        <w:pStyle w:val="ListParagraph"/>
+        <w:pStyle w:val="PargrafodaLista"/>
         <w:numPr>
           <w:ilvl w:val="0"/>
           <w:numId w:val="14"/>
@@ -2370,7 +2358,7 @@
     </w:p>
     <w:p>
       <w:pPr>
-        <w:pStyle w:val="ListParagraph"/>
+        <w:pStyle w:val="PargrafodaLista"/>
         <w:numPr>
           <w:ilvl w:val="0"/>
           <w:numId w:val="14"/>
@@ -2395,7 +2383,7 @@
     </w:p>
     <w:p>
       <w:pPr>
-        <w:pStyle w:val="ListParagraph"/>
+        <w:pStyle w:val="PargrafodaLista"/>
         <w:numPr>
           <w:ilvl w:val="0"/>
           <w:numId w:val="14"/>
@@ -2417,8 +2405,638 @@
         </w:rPr>
         <w:t xml:space="preserve"> (R1</w:t>
       </w:r>
+      <w:r>
+        <w:rPr>
+          <w:rFonts w:ascii="Arial" w:hAnsi="Arial" w:cs="Arial"/>
+        </w:rPr>
+        <w:t>)</w:t>
+      </w:r>
+    </w:p>
+    <w:p>
+      <w:pPr>
+        <w:pStyle w:val="PargrafodaLista"/>
+        <w:numPr>
+          <w:ilvl w:val="0"/>
+          <w:numId w:val="14"/>
+        </w:numPr>
+        <w:jc w:val="both"/>
+        <w:rPr>
+          <w:rFonts w:ascii="Arial" w:hAnsi="Arial" w:cs="Arial"/>
+        </w:rPr>
+      </w:pPr>
+      <w:r>
+        <w:rPr>
+          <w:rFonts w:ascii="Arial" w:hAnsi="Arial" w:cs="Arial"/>
+        </w:rPr>
+        <w:t>O gerente clica em “Aprovar Alteração”;</w:t>
+      </w:r>
+      <w:r>
+        <w:rPr>
+          <w:rFonts w:ascii="Arial" w:hAnsi="Arial" w:cs="Arial"/>
+        </w:rPr>
+        <w:t xml:space="preserve"> (A1)</w:t>
+      </w:r>
+    </w:p>
+    <w:p>
+      <w:pPr>
+        <w:pStyle w:val="PargrafodaLista"/>
+        <w:numPr>
+          <w:ilvl w:val="0"/>
+          <w:numId w:val="14"/>
+        </w:numPr>
+        <w:jc w:val="both"/>
+        <w:rPr>
+          <w:rFonts w:ascii="Arial" w:hAnsi="Arial" w:cs="Arial"/>
+        </w:rPr>
+      </w:pPr>
+      <w:r>
+        <w:rPr>
+          <w:rFonts w:ascii="Arial" w:hAnsi="Arial" w:cs="Arial"/>
+        </w:rPr>
+        <w:t>O sistema atualiza os dados da atividade no banco de dados.</w:t>
+      </w:r>
+    </w:p>
+    <w:p>
+      <w:pPr>
+        <w:pStyle w:val="PargrafodaLista"/>
+        <w:numPr>
+          <w:ilvl w:val="0"/>
+          <w:numId w:val="14"/>
+        </w:numPr>
+        <w:jc w:val="both"/>
+        <w:rPr>
+          <w:rFonts w:ascii="Arial" w:hAnsi="Arial" w:cs="Arial"/>
+        </w:rPr>
+      </w:pPr>
+      <w:r>
+        <w:rPr>
+          <w:rFonts w:ascii="Arial" w:hAnsi="Arial" w:cs="Arial"/>
+        </w:rPr>
+        <w:t>O caso de uso é encerrado.</w:t>
+      </w:r>
+    </w:p>
+    <w:p>
+      <w:pPr>
+        <w:jc w:val="both"/>
+        <w:rPr>
+          <w:rFonts w:ascii="Arial" w:hAnsi="Arial" w:cs="Arial"/>
+        </w:rPr>
+      </w:pPr>
+    </w:p>
+    <w:p>
+      <w:pPr>
+        <w:jc w:val="both"/>
+        <w:rPr>
+          <w:rFonts w:ascii="Arial" w:hAnsi="Arial" w:cs="Arial"/>
+        </w:rPr>
+      </w:pPr>
+      <w:r>
+        <w:rPr>
+          <w:rFonts w:ascii="Arial" w:hAnsi="Arial" w:cs="Arial"/>
+        </w:rPr>
+        <w:t xml:space="preserve">Fluxo de Eventos Alternativo </w:t>
+      </w:r>
+    </w:p>
+    <w:p>
+      <w:pPr>
+        <w:jc w:val="both"/>
+        <w:rPr>
+          <w:rFonts w:ascii="Arial" w:hAnsi="Arial" w:cs="Arial"/>
+        </w:rPr>
+      </w:pPr>
+    </w:p>
+    <w:p>
+      <w:pPr>
+        <w:jc w:val="both"/>
+        <w:rPr>
+          <w:rFonts w:ascii="Arial" w:hAnsi="Arial" w:cs="Arial"/>
+        </w:rPr>
+      </w:pPr>
+      <w:r>
+        <w:rPr>
+          <w:rFonts w:ascii="Arial" w:hAnsi="Arial" w:cs="Arial"/>
+        </w:rPr>
+        <w:tab/>
+        <w:t>A1. Negar Alteração</w:t>
+      </w:r>
+    </w:p>
+    <w:p>
+      <w:pPr>
+        <w:pStyle w:val="PargrafodaLista"/>
+        <w:numPr>
+          <w:ilvl w:val="0"/>
+          <w:numId w:val="15"/>
+        </w:numPr>
+        <w:jc w:val="both"/>
+        <w:rPr>
+          <w:rFonts w:ascii="Arial" w:hAnsi="Arial" w:cs="Arial"/>
+        </w:rPr>
+      </w:pPr>
+      <w:r>
+        <w:rPr>
+          <w:rFonts w:ascii="Arial" w:hAnsi="Arial" w:cs="Arial"/>
+        </w:rPr>
+        <w:t>O gerente clica em “negar alteração”;</w:t>
+      </w:r>
+    </w:p>
+    <w:p>
+      <w:pPr>
+        <w:pStyle w:val="PargrafodaLista"/>
+        <w:numPr>
+          <w:ilvl w:val="0"/>
+          <w:numId w:val="15"/>
+        </w:numPr>
+        <w:jc w:val="both"/>
+        <w:rPr>
+          <w:rFonts w:ascii="Arial" w:hAnsi="Arial" w:cs="Arial"/>
+        </w:rPr>
+      </w:pPr>
+      <w:r>
+        <w:rPr>
+          <w:rFonts w:ascii="Arial" w:hAnsi="Arial" w:cs="Arial"/>
+        </w:rPr>
+        <w:t>A alteração é apagada da lista de atividades a serem aprovadas;</w:t>
+      </w:r>
+    </w:p>
+    <w:p>
+      <w:pPr>
+        <w:pStyle w:val="PargrafodaLista"/>
+        <w:numPr>
+          <w:ilvl w:val="0"/>
+          <w:numId w:val="15"/>
+        </w:numPr>
+        <w:jc w:val="both"/>
+        <w:rPr>
+          <w:rFonts w:ascii="Arial" w:hAnsi="Arial" w:cs="Arial"/>
+        </w:rPr>
+      </w:pPr>
+      <w:r>
+        <w:rPr>
+          <w:rFonts w:ascii="Arial" w:hAnsi="Arial" w:cs="Arial"/>
+        </w:rPr>
+        <w:t>O caso de uso é encerrado.</w:t>
+      </w:r>
+    </w:p>
+    <w:p>
+      <w:pPr>
+        <w:jc w:val="both"/>
+        <w:rPr>
+          <w:rFonts w:ascii="Arial" w:hAnsi="Arial" w:cs="Arial"/>
+        </w:rPr>
+      </w:pPr>
+    </w:p>
+    <w:p>
+      <w:pPr>
+        <w:jc w:val="both"/>
+        <w:rPr>
+          <w:rFonts w:ascii="Arial" w:hAnsi="Arial" w:cs="Arial"/>
+        </w:rPr>
+      </w:pPr>
+      <w:r>
+        <w:rPr>
+          <w:rFonts w:ascii="Arial" w:hAnsi="Arial" w:cs="Arial"/>
+        </w:rPr>
+        <w:t xml:space="preserve">Regras de Negócio </w:t>
+      </w:r>
+    </w:p>
+    <w:p>
+      <w:pPr>
+        <w:jc w:val="both"/>
+        <w:rPr>
+          <w:rFonts w:ascii="Arial" w:hAnsi="Arial" w:cs="Arial"/>
+        </w:rPr>
+      </w:pPr>
+    </w:p>
+    <w:p>
+      <w:pPr>
+        <w:jc w:val="both"/>
+        <w:rPr>
+          <w:rFonts w:ascii="Arial" w:hAnsi="Arial" w:cs="Arial"/>
+        </w:rPr>
+      </w:pPr>
+      <w:r>
+        <w:rPr>
+          <w:rFonts w:ascii="Arial" w:hAnsi="Arial" w:cs="Arial"/>
+        </w:rPr>
+        <w:tab/>
+        <w:t>R1</w:t>
+      </w:r>
+      <w:r>
+        <w:rPr>
+          <w:rFonts w:ascii="Arial" w:hAnsi="Arial" w:cs="Arial"/>
+        </w:rPr>
+        <w:t>. O funcionário é carregado da base de dados do sistema RHINDO</w:t>
+      </w:r>
+    </w:p>
+    <w:p>
+      <w:pPr>
+        <w:jc w:val="both"/>
+        <w:rPr>
+          <w:rFonts w:ascii="Arial" w:hAnsi="Arial" w:cs="Arial"/>
+        </w:rPr>
+      </w:pPr>
+    </w:p>
+    <w:p>
+      <w:pPr>
+        <w:jc w:val="both"/>
+        <w:rPr>
+          <w:rFonts w:ascii="Arial" w:hAnsi="Arial" w:cs="Arial"/>
+        </w:rPr>
+      </w:pPr>
+    </w:p>
+    <w:p>
+      <w:pPr>
+        <w:jc w:val="both"/>
+        <w:rPr>
+          <w:rFonts w:ascii="Arial" w:hAnsi="Arial" w:cs="Arial"/>
+          <w:b/>
+        </w:rPr>
+      </w:pPr>
+      <w:r>
+        <w:rPr>
+          <w:rFonts w:ascii="Arial" w:hAnsi="Arial" w:cs="Arial"/>
+          <w:b/>
+        </w:rPr>
+        <w:t>UC005: Login</w:t>
+      </w:r>
+    </w:p>
+    <w:p>
+      <w:pPr>
+        <w:jc w:val="both"/>
+        <w:rPr>
+          <w:rFonts w:ascii="Arial" w:hAnsi="Arial" w:cs="Arial"/>
+          <w:b/>
+        </w:rPr>
+      </w:pPr>
+    </w:p>
+    <w:p>
+      <w:pPr>
+        <w:jc w:val="both"/>
+        <w:rPr>
+          <w:rFonts w:ascii="Arial" w:hAnsi="Arial" w:cs="Arial"/>
+        </w:rPr>
+      </w:pPr>
+      <w:r>
+        <w:rPr>
+          <w:rFonts w:ascii="Arial" w:hAnsi="Arial" w:cs="Arial"/>
+        </w:rPr>
+        <w:t>Descrição do caso de uso: efetuado procedimento de entrada no sistema tanto do funcionário quanto do gerente, informando login e senha.</w:t>
+      </w:r>
+    </w:p>
+    <w:p>
+      <w:pPr>
+        <w:jc w:val="both"/>
+        <w:rPr>
+          <w:rFonts w:ascii="Arial" w:hAnsi="Arial" w:cs="Arial"/>
+        </w:rPr>
+      </w:pPr>
+    </w:p>
+    <w:p>
+      <w:pPr>
+        <w:jc w:val="both"/>
+        <w:rPr>
+          <w:rFonts w:ascii="Arial" w:hAnsi="Arial" w:cs="Arial"/>
+        </w:rPr>
+      </w:pPr>
+      <w:r>
+        <w:rPr>
+          <w:rFonts w:ascii="Arial" w:hAnsi="Arial" w:cs="Arial"/>
+        </w:rPr>
+        <w:t>Fluxo de Eventos Principal</w:t>
+      </w:r>
+    </w:p>
+    <w:p>
+      <w:pPr>
+        <w:jc w:val="both"/>
+        <w:rPr>
+          <w:rFonts w:ascii="Arial" w:hAnsi="Arial" w:cs="Arial"/>
+        </w:rPr>
+      </w:pPr>
+    </w:p>
+    <w:p>
+      <w:pPr>
+        <w:pStyle w:val="PargrafodaLista"/>
+        <w:numPr>
+          <w:ilvl w:val="0"/>
+          <w:numId w:val="16"/>
+        </w:numPr>
+        <w:jc w:val="both"/>
+        <w:rPr>
+          <w:rFonts w:ascii="Arial" w:hAnsi="Arial" w:cs="Arial"/>
+        </w:rPr>
+      </w:pPr>
+      <w:r>
+        <w:rPr>
+          <w:rFonts w:ascii="Arial" w:hAnsi="Arial" w:cs="Arial"/>
+        </w:rPr>
+        <w:t>O sistema é iniciado.</w:t>
+      </w:r>
+    </w:p>
+    <w:p>
+      <w:pPr>
+        <w:pStyle w:val="PargrafodaLista"/>
+        <w:numPr>
+          <w:ilvl w:val="0"/>
+          <w:numId w:val="16"/>
+        </w:numPr>
+        <w:jc w:val="both"/>
+        <w:rPr>
+          <w:rFonts w:ascii="Arial" w:hAnsi="Arial" w:cs="Arial"/>
+        </w:rPr>
+      </w:pPr>
+      <w:r>
+        <w:rPr>
+          <w:rFonts w:ascii="Arial" w:hAnsi="Arial" w:cs="Arial"/>
+        </w:rPr>
+        <w:t>O funcionário/gerente insere login e senha. (A1)</w:t>
+      </w:r>
+    </w:p>
+    <w:p>
+      <w:pPr>
+        <w:pStyle w:val="PargrafodaLista"/>
+        <w:numPr>
+          <w:ilvl w:val="0"/>
+          <w:numId w:val="16"/>
+        </w:numPr>
+        <w:jc w:val="both"/>
+        <w:rPr>
+          <w:rFonts w:ascii="Arial" w:hAnsi="Arial" w:cs="Arial"/>
+        </w:rPr>
+      </w:pPr>
+      <w:r>
+        <w:rPr>
+          <w:rFonts w:ascii="Arial" w:hAnsi="Arial" w:cs="Arial"/>
+        </w:rPr>
+        <w:t>O funcionário/gerente clica no botão entrar. (A1)</w:t>
+      </w:r>
+    </w:p>
+    <w:p>
+      <w:pPr>
+        <w:pStyle w:val="PargrafodaLista"/>
+        <w:numPr>
+          <w:ilvl w:val="0"/>
+          <w:numId w:val="16"/>
+        </w:numPr>
+        <w:jc w:val="both"/>
+        <w:rPr>
+          <w:rFonts w:ascii="Arial" w:hAnsi="Arial" w:cs="Arial"/>
+        </w:rPr>
+      </w:pPr>
+      <w:r>
+        <w:rPr>
+          <w:rFonts w:ascii="Arial" w:hAnsi="Arial" w:cs="Arial"/>
+        </w:rPr>
+        <w:t>O sistema busca dados compatíveis no banco de dados. (R1</w:t>
+      </w:r>
+      <w:proofErr w:type="gramStart"/>
+      <w:r>
+        <w:rPr>
+          <w:rFonts w:ascii="Arial" w:hAnsi="Arial" w:cs="Arial"/>
+        </w:rPr>
+        <w:t>)</w:t>
+      </w:r>
+      <w:r>
+        <w:rPr>
+          <w:rFonts w:ascii="Arial" w:hAnsi="Arial" w:cs="Arial"/>
+        </w:rPr>
+        <w:t>,(</w:t>
+      </w:r>
+      <w:proofErr w:type="gramEnd"/>
+      <w:r>
+        <w:rPr>
+          <w:rFonts w:ascii="Arial" w:hAnsi="Arial" w:cs="Arial"/>
+        </w:rPr>
+        <w:t>E1)</w:t>
+      </w:r>
+    </w:p>
+    <w:p>
+      <w:pPr>
+        <w:pStyle w:val="PargrafodaLista"/>
+        <w:numPr>
+          <w:ilvl w:val="0"/>
+          <w:numId w:val="16"/>
+        </w:numPr>
+        <w:jc w:val="both"/>
+        <w:rPr>
+          <w:rFonts w:ascii="Arial" w:hAnsi="Arial" w:cs="Arial"/>
+        </w:rPr>
+      </w:pPr>
+      <w:r>
+        <w:rPr>
+          <w:rFonts w:ascii="Arial" w:hAnsi="Arial" w:cs="Arial"/>
+        </w:rPr>
+        <w:lastRenderedPageBreak/>
+        <w:t>O sistema carrega os dados, site é iniciado.</w:t>
+      </w:r>
+    </w:p>
+    <w:p>
+      <w:pPr>
+        <w:pStyle w:val="PargrafodaLista"/>
+        <w:numPr>
+          <w:ilvl w:val="0"/>
+          <w:numId w:val="16"/>
+        </w:numPr>
+        <w:jc w:val="both"/>
+        <w:rPr>
+          <w:rFonts w:ascii="Arial" w:hAnsi="Arial" w:cs="Arial"/>
+        </w:rPr>
+      </w:pPr>
+      <w:r>
+        <w:rPr>
+          <w:rFonts w:ascii="Arial" w:hAnsi="Arial" w:cs="Arial"/>
+        </w:rPr>
+        <w:t>O caso de uso é encerrado.</w:t>
+      </w:r>
+    </w:p>
+    <w:p>
+      <w:pPr>
+        <w:jc w:val="both"/>
+        <w:rPr>
+          <w:rFonts w:ascii="Arial" w:hAnsi="Arial" w:cs="Arial"/>
+        </w:rPr>
+      </w:pPr>
       <w:bookmarkStart w:id="0" w:name="_GoBack"/>
       <w:bookmarkEnd w:id="0"/>
+    </w:p>
+    <w:p>
+      <w:pPr>
+        <w:jc w:val="both"/>
+        <w:rPr>
+          <w:rFonts w:ascii="Arial" w:hAnsi="Arial" w:cs="Arial"/>
+        </w:rPr>
+      </w:pPr>
+      <w:r>
+        <w:rPr>
+          <w:rFonts w:ascii="Arial" w:hAnsi="Arial" w:cs="Arial"/>
+        </w:rPr>
+        <w:t>Fluxo de Eventos Alternativo</w:t>
+      </w:r>
+    </w:p>
+    <w:p>
+      <w:pPr>
+        <w:jc w:val="both"/>
+        <w:rPr>
+          <w:rFonts w:ascii="Arial" w:hAnsi="Arial" w:cs="Arial"/>
+        </w:rPr>
+      </w:pPr>
+    </w:p>
+    <w:p>
+      <w:pPr>
+        <w:ind w:firstLine="708"/>
+        <w:jc w:val="both"/>
+        <w:rPr>
+          <w:rFonts w:ascii="Arial" w:hAnsi="Arial" w:cs="Arial"/>
+        </w:rPr>
+      </w:pPr>
+      <w:r>
+        <w:rPr>
+          <w:rFonts w:ascii="Arial" w:hAnsi="Arial" w:cs="Arial"/>
+        </w:rPr>
+        <w:t>A1</w:t>
+      </w:r>
+      <w:r>
+        <w:rPr>
+          <w:rFonts w:ascii="Arial" w:hAnsi="Arial" w:cs="Arial"/>
+        </w:rPr>
+        <w:t>.</w:t>
+      </w:r>
+      <w:r>
+        <w:rPr>
+          <w:rFonts w:ascii="Arial" w:hAnsi="Arial" w:cs="Arial"/>
+        </w:rPr>
+        <w:t xml:space="preserve"> </w:t>
+      </w:r>
+      <w:r>
+        <w:rPr>
+          <w:rFonts w:ascii="Arial" w:hAnsi="Arial" w:cs="Arial"/>
+        </w:rPr>
+        <w:t>Botão Esqueci minha senha</w:t>
+      </w:r>
+    </w:p>
+    <w:p>
+      <w:pPr>
+        <w:pStyle w:val="PargrafodaLista"/>
+        <w:numPr>
+          <w:ilvl w:val="0"/>
+          <w:numId w:val="18"/>
+        </w:numPr>
+        <w:jc w:val="both"/>
+        <w:rPr>
+          <w:rFonts w:ascii="Arial" w:hAnsi="Arial" w:cs="Arial"/>
+        </w:rPr>
+      </w:pPr>
+      <w:r>
+        <w:rPr>
+          <w:rFonts w:ascii="Arial" w:hAnsi="Arial" w:cs="Arial"/>
+        </w:rPr>
+        <w:t xml:space="preserve">O funcionário/gerente clica no link </w:t>
+      </w:r>
+      <w:r>
+        <w:rPr>
+          <w:rFonts w:ascii="Arial" w:hAnsi="Arial" w:cs="Arial"/>
+        </w:rPr>
+        <w:t>“Esqueci minha senha”.</w:t>
+      </w:r>
+    </w:p>
+    <w:p>
+      <w:pPr>
+        <w:pStyle w:val="PargrafodaLista"/>
+        <w:numPr>
+          <w:ilvl w:val="0"/>
+          <w:numId w:val="18"/>
+        </w:numPr>
+        <w:jc w:val="both"/>
+        <w:rPr>
+          <w:rFonts w:ascii="Arial" w:hAnsi="Arial" w:cs="Arial"/>
+        </w:rPr>
+      </w:pPr>
+      <w:r>
+        <w:rPr>
+          <w:rFonts w:ascii="Arial" w:hAnsi="Arial" w:cs="Arial"/>
+        </w:rPr>
+        <w:t>O sistema carrega nova página.</w:t>
+      </w:r>
+    </w:p>
+    <w:p>
+      <w:pPr>
+        <w:pStyle w:val="PargrafodaLista"/>
+        <w:numPr>
+          <w:ilvl w:val="0"/>
+          <w:numId w:val="18"/>
+        </w:numPr>
+        <w:jc w:val="both"/>
+        <w:rPr>
+          <w:rFonts w:ascii="Arial" w:hAnsi="Arial" w:cs="Arial"/>
+        </w:rPr>
+      </w:pPr>
+      <w:r>
+        <w:rPr>
+          <w:rFonts w:ascii="Arial" w:hAnsi="Arial" w:cs="Arial"/>
+        </w:rPr>
+        <w:t>O funcionário/gerente informa cpf e e-mail.</w:t>
+      </w:r>
+    </w:p>
+    <w:p>
+      <w:pPr>
+        <w:pStyle w:val="PargrafodaLista"/>
+        <w:numPr>
+          <w:ilvl w:val="0"/>
+          <w:numId w:val="18"/>
+        </w:numPr>
+        <w:jc w:val="both"/>
+        <w:rPr>
+          <w:rFonts w:ascii="Arial" w:hAnsi="Arial" w:cs="Arial"/>
+        </w:rPr>
+      </w:pPr>
+      <w:r>
+        <w:rPr>
+          <w:rFonts w:ascii="Arial" w:hAnsi="Arial" w:cs="Arial"/>
+        </w:rPr>
+        <w:t>O funcionário/ gerente clica no botão “Alterar Senha”. (A2)</w:t>
+      </w:r>
+    </w:p>
+    <w:p>
+      <w:pPr>
+        <w:pStyle w:val="PargrafodaLista"/>
+        <w:numPr>
+          <w:ilvl w:val="0"/>
+          <w:numId w:val="18"/>
+        </w:numPr>
+        <w:jc w:val="both"/>
+        <w:rPr>
+          <w:rFonts w:ascii="Arial" w:hAnsi="Arial" w:cs="Arial"/>
+        </w:rPr>
+      </w:pPr>
+      <w:r>
+        <w:rPr>
+          <w:rFonts w:ascii="Arial" w:hAnsi="Arial" w:cs="Arial"/>
+        </w:rPr>
+        <w:t xml:space="preserve">O sistema </w:t>
+      </w:r>
+      <w:r>
+        <w:rPr>
+          <w:rFonts w:ascii="Arial" w:hAnsi="Arial" w:cs="Arial"/>
+        </w:rPr>
+        <w:t>consiste cpf e e-mail</w:t>
+      </w:r>
+      <w:r>
+        <w:rPr>
+          <w:rFonts w:ascii="Arial" w:hAnsi="Arial" w:cs="Arial"/>
+        </w:rPr>
+        <w:t>.</w:t>
+      </w:r>
+      <w:r>
+        <w:rPr>
+          <w:rFonts w:ascii="Arial" w:hAnsi="Arial" w:cs="Arial"/>
+        </w:rPr>
+        <w:t xml:space="preserve"> (</w:t>
+      </w:r>
+      <w:r>
+        <w:rPr>
+          <w:rFonts w:ascii="Arial" w:hAnsi="Arial" w:cs="Arial"/>
+        </w:rPr>
+        <w:t>R2</w:t>
+      </w:r>
       <w:r>
         <w:rPr>
           <w:rFonts w:ascii="Arial" w:hAnsi="Arial" w:cs="Arial"/>
@@ -2428,54 +3046,86 @@
     </w:p>
     <w:p>
       <w:pPr>
-        <w:pStyle w:val="ListParagraph"/>
-        <w:numPr>
-          <w:ilvl w:val="0"/>
-          <w:numId w:val="14"/>
-        </w:numPr>
-        <w:jc w:val="both"/>
-        <w:rPr>
-          <w:rFonts w:ascii="Arial" w:hAnsi="Arial" w:cs="Arial"/>
-        </w:rPr>
-      </w:pPr>
-      <w:r>
-        <w:rPr>
-          <w:rFonts w:ascii="Arial" w:hAnsi="Arial" w:cs="Arial"/>
-        </w:rPr>
-        <w:t>O gerente clica em “Aprovar Alteração”;</w:t>
-      </w:r>
-      <w:r>
-        <w:rPr>
-          <w:rFonts w:ascii="Arial" w:hAnsi="Arial" w:cs="Arial"/>
-        </w:rPr>
-        <w:t xml:space="preserve"> (A1)</w:t>
-      </w:r>
-    </w:p>
-    <w:p>
-      <w:pPr>
-        <w:pStyle w:val="ListParagraph"/>
-        <w:numPr>
-          <w:ilvl w:val="0"/>
-          <w:numId w:val="14"/>
-        </w:numPr>
-        <w:jc w:val="both"/>
-        <w:rPr>
-          <w:rFonts w:ascii="Arial" w:hAnsi="Arial" w:cs="Arial"/>
-        </w:rPr>
-      </w:pPr>
-      <w:r>
-        <w:rPr>
-          <w:rFonts w:ascii="Arial" w:hAnsi="Arial" w:cs="Arial"/>
-        </w:rPr>
-        <w:t>O sistema atualiza os dados da atividade no banco de dados.</w:t>
-      </w:r>
-    </w:p>
-    <w:p>
-      <w:pPr>
-        <w:pStyle w:val="ListParagraph"/>
-        <w:numPr>
-          <w:ilvl w:val="0"/>
-          <w:numId w:val="14"/>
+        <w:pStyle w:val="PargrafodaLista"/>
+        <w:numPr>
+          <w:ilvl w:val="0"/>
+          <w:numId w:val="18"/>
+        </w:numPr>
+        <w:jc w:val="both"/>
+        <w:rPr>
+          <w:rFonts w:ascii="Arial" w:hAnsi="Arial" w:cs="Arial"/>
+        </w:rPr>
+      </w:pPr>
+      <w:r>
+        <w:rPr>
+          <w:rFonts w:ascii="Arial" w:hAnsi="Arial" w:cs="Arial"/>
+        </w:rPr>
+        <w:t>O sistema carrega nova página.</w:t>
+      </w:r>
+    </w:p>
+    <w:p>
+      <w:pPr>
+        <w:pStyle w:val="PargrafodaLista"/>
+        <w:numPr>
+          <w:ilvl w:val="0"/>
+          <w:numId w:val="18"/>
+        </w:numPr>
+        <w:jc w:val="both"/>
+        <w:rPr>
+          <w:rFonts w:ascii="Arial" w:hAnsi="Arial" w:cs="Arial"/>
+        </w:rPr>
+      </w:pPr>
+      <w:r>
+        <w:rPr>
+          <w:rFonts w:ascii="Arial" w:hAnsi="Arial" w:cs="Arial"/>
+        </w:rPr>
+        <w:t>O funcionário/gerente informa nova senha.</w:t>
+      </w:r>
+    </w:p>
+    <w:p>
+      <w:pPr>
+        <w:pStyle w:val="PargrafodaLista"/>
+        <w:numPr>
+          <w:ilvl w:val="0"/>
+          <w:numId w:val="18"/>
+        </w:numPr>
+        <w:jc w:val="both"/>
+        <w:rPr>
+          <w:rFonts w:ascii="Arial" w:hAnsi="Arial" w:cs="Arial"/>
+        </w:rPr>
+      </w:pPr>
+      <w:r>
+        <w:rPr>
+          <w:rFonts w:ascii="Arial" w:hAnsi="Arial" w:cs="Arial"/>
+        </w:rPr>
+        <w:t>O funcionário/gerente clica no botão “Salvar nova senha”.</w:t>
+      </w:r>
+    </w:p>
+    <w:p>
+      <w:pPr>
+        <w:pStyle w:val="PargrafodaLista"/>
+        <w:numPr>
+          <w:ilvl w:val="0"/>
+          <w:numId w:val="18"/>
+        </w:numPr>
+        <w:jc w:val="both"/>
+        <w:rPr>
+          <w:rFonts w:ascii="Arial" w:hAnsi="Arial" w:cs="Arial"/>
+        </w:rPr>
+      </w:pPr>
+      <w:r>
+        <w:rPr>
+          <w:rFonts w:ascii="Arial" w:hAnsi="Arial" w:cs="Arial"/>
+        </w:rPr>
+        <w:t>O sistema retorna a tela de login.</w:t>
+      </w:r>
+    </w:p>
+    <w:p>
+      <w:pPr>
+        <w:pStyle w:val="PargrafodaLista"/>
+        <w:numPr>
+          <w:ilvl w:val="0"/>
+          <w:numId w:val="18"/>
         </w:numPr>
         <w:jc w:val="both"/>
         <w:rPr>
@@ -2499,25 +3149,127 @@
     </w:p>
     <w:p>
       <w:pPr>
-        <w:jc w:val="both"/>
-        <w:rPr>
-          <w:rFonts w:ascii="Arial" w:hAnsi="Arial" w:cs="Arial"/>
-        </w:rPr>
-      </w:pPr>
-      <w:r>
-        <w:rPr>
-          <w:rFonts w:ascii="Arial" w:hAnsi="Arial" w:cs="Arial"/>
-        </w:rPr>
-        <w:t xml:space="preserve">Fluxo de Eventos Alternativo </w:t>
-      </w:r>
-    </w:p>
-    <w:p>
-      <w:pPr>
-        <w:jc w:val="both"/>
-        <w:rPr>
-          <w:rFonts w:ascii="Arial" w:hAnsi="Arial" w:cs="Arial"/>
-        </w:rPr>
-      </w:pPr>
+        <w:ind w:left="708"/>
+        <w:jc w:val="both"/>
+        <w:rPr>
+          <w:rFonts w:ascii="Arial" w:hAnsi="Arial" w:cs="Arial"/>
+        </w:rPr>
+      </w:pPr>
+      <w:r>
+        <w:rPr>
+          <w:rFonts w:ascii="Arial" w:hAnsi="Arial" w:cs="Arial"/>
+        </w:rPr>
+        <w:t>A2. Cancelar mudança</w:t>
+      </w:r>
+    </w:p>
+    <w:p>
+      <w:pPr>
+        <w:pStyle w:val="PargrafodaLista"/>
+        <w:numPr>
+          <w:ilvl w:val="0"/>
+          <w:numId w:val="19"/>
+        </w:numPr>
+        <w:jc w:val="both"/>
+        <w:rPr>
+          <w:rFonts w:ascii="Arial" w:hAnsi="Arial" w:cs="Arial"/>
+        </w:rPr>
+      </w:pPr>
+      <w:r>
+        <w:rPr>
+          <w:rFonts w:ascii="Arial" w:hAnsi="Arial" w:cs="Arial"/>
+        </w:rPr>
+        <w:t>O func</w:t>
+      </w:r>
+      <w:r>
+        <w:rPr>
+          <w:rFonts w:ascii="Arial" w:hAnsi="Arial" w:cs="Arial"/>
+        </w:rPr>
+        <w:t>ionário/gerente clica no botão “C</w:t>
+      </w:r>
+      <w:r>
+        <w:rPr>
+          <w:rFonts w:ascii="Arial" w:hAnsi="Arial" w:cs="Arial"/>
+        </w:rPr>
+        <w:t>ancelar</w:t>
+      </w:r>
+      <w:r>
+        <w:rPr>
+          <w:rFonts w:ascii="Arial" w:hAnsi="Arial" w:cs="Arial"/>
+        </w:rPr>
+        <w:t>”</w:t>
+      </w:r>
+      <w:r>
+        <w:rPr>
+          <w:rFonts w:ascii="Arial" w:hAnsi="Arial" w:cs="Arial"/>
+        </w:rPr>
+        <w:t>.</w:t>
+      </w:r>
+    </w:p>
+    <w:p>
+      <w:pPr>
+        <w:pStyle w:val="PargrafodaLista"/>
+        <w:numPr>
+          <w:ilvl w:val="0"/>
+          <w:numId w:val="19"/>
+        </w:numPr>
+        <w:jc w:val="both"/>
+        <w:rPr>
+          <w:rFonts w:ascii="Arial" w:hAnsi="Arial" w:cs="Arial"/>
+        </w:rPr>
+      </w:pPr>
+      <w:r>
+        <w:rPr>
+          <w:rFonts w:ascii="Arial" w:hAnsi="Arial" w:cs="Arial"/>
+        </w:rPr>
+        <w:t>O sistema volta</w:t>
+      </w:r>
+      <w:r>
+        <w:rPr>
+          <w:rFonts w:ascii="Arial" w:hAnsi="Arial" w:cs="Arial"/>
+        </w:rPr>
+        <w:t xml:space="preserve"> a tela de login.</w:t>
+      </w:r>
+    </w:p>
+    <w:p>
+      <w:pPr>
+        <w:pStyle w:val="PargrafodaLista"/>
+        <w:numPr>
+          <w:ilvl w:val="0"/>
+          <w:numId w:val="19"/>
+        </w:numPr>
+        <w:jc w:val="both"/>
+        <w:rPr>
+          <w:rFonts w:ascii="Arial" w:hAnsi="Arial" w:cs="Arial"/>
+        </w:rPr>
+      </w:pPr>
+      <w:r>
+        <w:rPr>
+          <w:rFonts w:ascii="Arial" w:hAnsi="Arial" w:cs="Arial"/>
+        </w:rPr>
+        <w:t>O caso de uso é encerrado.</w:t>
+      </w:r>
+    </w:p>
+    <w:p>
+      <w:pPr>
+        <w:jc w:val="both"/>
+        <w:rPr>
+          <w:rFonts w:ascii="Arial" w:hAnsi="Arial" w:cs="Arial"/>
+        </w:rPr>
+      </w:pPr>
+    </w:p>
+    <w:p>
+      <w:pPr>
+        <w:jc w:val="both"/>
+        <w:rPr>
+          <w:rFonts w:ascii="Arial" w:hAnsi="Arial" w:cs="Arial"/>
+        </w:rPr>
+      </w:pPr>
+      <w:r>
+        <w:rPr>
+          <w:rFonts w:ascii="Arial" w:hAnsi="Arial" w:cs="Arial"/>
+        </w:rPr>
+        <w:t>Fluxos de Exceção</w:t>
+      </w:r>
     </w:p>
     <w:p>
       <w:pPr>
@@ -2531,115 +3283,128 @@
           <w:rFonts w:ascii="Arial" w:hAnsi="Arial" w:cs="Arial"/>
         </w:rPr>
         <w:tab/>
-        <w:t>A1. Negar Alteração</w:t>
-      </w:r>
-    </w:p>
-    <w:p>
-      <w:pPr>
-        <w:pStyle w:val="ListParagraph"/>
-        <w:numPr>
-          <w:ilvl w:val="0"/>
-          <w:numId w:val="15"/>
-        </w:numPr>
-        <w:jc w:val="both"/>
-        <w:rPr>
-          <w:rFonts w:ascii="Arial" w:hAnsi="Arial" w:cs="Arial"/>
-        </w:rPr>
-      </w:pPr>
-      <w:r>
-        <w:rPr>
-          <w:rFonts w:ascii="Arial" w:hAnsi="Arial" w:cs="Arial"/>
-        </w:rPr>
-        <w:t>O gerente clica em “negar alteração”;</w:t>
-      </w:r>
-    </w:p>
-    <w:p>
-      <w:pPr>
-        <w:pStyle w:val="ListParagraph"/>
-        <w:numPr>
-          <w:ilvl w:val="0"/>
-          <w:numId w:val="15"/>
-        </w:numPr>
-        <w:jc w:val="both"/>
-        <w:rPr>
-          <w:rFonts w:ascii="Arial" w:hAnsi="Arial" w:cs="Arial"/>
-        </w:rPr>
-      </w:pPr>
-      <w:r>
-        <w:rPr>
-          <w:rFonts w:ascii="Arial" w:hAnsi="Arial" w:cs="Arial"/>
-        </w:rPr>
-        <w:t>A alteração é apagada da lista de atividades a serem aprovadas;</w:t>
-      </w:r>
-    </w:p>
-    <w:p>
-      <w:pPr>
-        <w:pStyle w:val="ListParagraph"/>
-        <w:numPr>
-          <w:ilvl w:val="0"/>
-          <w:numId w:val="15"/>
-        </w:numPr>
-        <w:jc w:val="both"/>
-        <w:rPr>
-          <w:rFonts w:ascii="Arial" w:hAnsi="Arial" w:cs="Arial"/>
-        </w:rPr>
-      </w:pPr>
-      <w:r>
-        <w:rPr>
-          <w:rFonts w:ascii="Arial" w:hAnsi="Arial" w:cs="Arial"/>
-        </w:rPr>
-        <w:t>O caso de uso é encerrado.</w:t>
-      </w:r>
-    </w:p>
-    <w:p>
-      <w:pPr>
-        <w:jc w:val="both"/>
-        <w:rPr>
-          <w:rFonts w:ascii="Arial" w:hAnsi="Arial" w:cs="Arial"/>
-        </w:rPr>
-      </w:pPr>
-    </w:p>
-    <w:p>
-      <w:pPr>
-        <w:jc w:val="both"/>
-        <w:rPr>
-          <w:rFonts w:ascii="Arial" w:hAnsi="Arial" w:cs="Arial"/>
-        </w:rPr>
-      </w:pPr>
-      <w:r>
-        <w:rPr>
-          <w:rFonts w:ascii="Arial" w:hAnsi="Arial" w:cs="Arial"/>
-        </w:rPr>
-        <w:t xml:space="preserve">Regras de Negócio </w:t>
-      </w:r>
-    </w:p>
-    <w:p>
-      <w:pPr>
-        <w:jc w:val="both"/>
-        <w:rPr>
-          <w:rFonts w:ascii="Arial" w:hAnsi="Arial" w:cs="Arial"/>
-        </w:rPr>
-      </w:pPr>
-    </w:p>
-    <w:p>
-      <w:pPr>
-        <w:jc w:val="both"/>
-        <w:rPr>
-          <w:rFonts w:ascii="Arial" w:hAnsi="Arial" w:cs="Arial"/>
-        </w:rPr>
-      </w:pPr>
-      <w:r>
-        <w:rPr>
-          <w:rFonts w:ascii="Arial" w:hAnsi="Arial" w:cs="Arial"/>
-        </w:rPr>
-        <w:tab/>
-        <w:t>R1</w:t>
-      </w:r>
-      <w:r>
-        <w:rPr>
-          <w:rFonts w:ascii="Arial" w:hAnsi="Arial" w:cs="Arial"/>
-        </w:rPr>
-        <w:t>. O funcionário é carregado da base de dados do sistema RHINDO</w:t>
+        <w:t>E1. Login inválido.</w:t>
+      </w:r>
+    </w:p>
+    <w:p>
+      <w:pPr>
+        <w:pStyle w:val="PargrafodaLista"/>
+        <w:numPr>
+          <w:ilvl w:val="0"/>
+          <w:numId w:val="20"/>
+        </w:numPr>
+        <w:jc w:val="both"/>
+        <w:rPr>
+          <w:rFonts w:ascii="Arial" w:hAnsi="Arial" w:cs="Arial"/>
+        </w:rPr>
+      </w:pPr>
+      <w:r>
+        <w:rPr>
+          <w:rFonts w:ascii="Arial" w:hAnsi="Arial" w:cs="Arial"/>
+        </w:rPr>
+        <w:t>O sistema retorna ao usuário falha no login e informa erro controlado.</w:t>
+      </w:r>
+    </w:p>
+    <w:p>
+      <w:pPr>
+        <w:jc w:val="both"/>
+        <w:rPr>
+          <w:rFonts w:ascii="Arial" w:hAnsi="Arial" w:cs="Arial"/>
+        </w:rPr>
+      </w:pPr>
+    </w:p>
+    <w:p>
+      <w:pPr>
+        <w:jc w:val="both"/>
+        <w:rPr>
+          <w:rFonts w:ascii="Arial" w:hAnsi="Arial" w:cs="Arial"/>
+        </w:rPr>
+      </w:pPr>
+      <w:r>
+        <w:rPr>
+          <w:rFonts w:ascii="Arial" w:hAnsi="Arial" w:cs="Arial"/>
+        </w:rPr>
+        <w:t>Regras de Negócio</w:t>
+      </w:r>
+    </w:p>
+    <w:p>
+      <w:pPr>
+        <w:jc w:val="both"/>
+        <w:rPr>
+          <w:rFonts w:ascii="Arial" w:hAnsi="Arial" w:cs="Arial"/>
+        </w:rPr>
+      </w:pPr>
+    </w:p>
+    <w:p>
+      <w:pPr>
+        <w:ind w:firstLine="708"/>
+        <w:jc w:val="both"/>
+        <w:rPr>
+          <w:rFonts w:ascii="Arial" w:hAnsi="Arial" w:cs="Arial"/>
+        </w:rPr>
+      </w:pPr>
+      <w:r>
+        <w:rPr>
+          <w:rFonts w:ascii="Arial" w:hAnsi="Arial" w:cs="Arial"/>
+        </w:rPr>
+        <w:t>R1.</w:t>
+      </w:r>
+      <w:r>
+        <w:rPr>
+          <w:rFonts w:ascii="Arial" w:hAnsi="Arial" w:cs="Arial"/>
+        </w:rPr>
+        <w:t xml:space="preserve"> Neste momento, é enviado formulário com login e senha ao banco de dados relacional, para que possa ser feita a busca e validação do processo de login, comparando os dados entrados com os dados existentes no banco de dados.</w:t>
+      </w:r>
+    </w:p>
+    <w:p>
+      <w:pPr>
+        <w:ind w:firstLine="708"/>
+        <w:jc w:val="both"/>
+        <w:rPr>
+          <w:rFonts w:ascii="Arial" w:hAnsi="Arial" w:cs="Arial"/>
+        </w:rPr>
+      </w:pPr>
+      <w:r>
+        <w:rPr>
+          <w:rFonts w:ascii="Arial" w:hAnsi="Arial" w:cs="Arial"/>
+        </w:rPr>
+        <w:t>R2.</w:t>
+      </w:r>
+      <w:r>
+        <w:rPr>
+          <w:rFonts w:ascii="Arial" w:hAnsi="Arial" w:cs="Arial"/>
+        </w:rPr>
+        <w:t xml:space="preserve"> O sis</w:t>
+      </w:r>
+      <w:r>
+        <w:rPr>
+          <w:rFonts w:ascii="Arial" w:hAnsi="Arial" w:cs="Arial"/>
+        </w:rPr>
+        <w:t>tema evidencia o não cadastro</w:t>
+      </w:r>
+      <w:r>
+        <w:rPr>
+          <w:rFonts w:ascii="Arial" w:hAnsi="Arial" w:cs="Arial"/>
+        </w:rPr>
+        <w:t xml:space="preserve"> do e-mail ou cpf informados</w:t>
+      </w:r>
+      <w:r>
+        <w:rPr>
+          <w:rFonts w:ascii="Arial" w:hAnsi="Arial" w:cs="Arial"/>
+        </w:rPr>
+        <w:t xml:space="preserve"> e buscados</w:t>
+      </w:r>
+      <w:r>
+        <w:rPr>
+          <w:rFonts w:ascii="Arial" w:hAnsi="Arial" w:cs="Arial"/>
+        </w:rPr>
+        <w:t xml:space="preserve"> no Banco de Dados.</w:t>
+      </w:r>
+      <w:r>
+        <w:rPr>
+          <w:rFonts w:ascii="Arial" w:hAnsi="Arial" w:cs="Arial"/>
+        </w:rPr>
+        <w:t xml:space="preserve"> </w:t>
       </w:r>
     </w:p>
     <w:sectPr>
@@ -2653,8 +3418,8 @@
 </file>
 
 <file path=word/numbering.xml><?xml version="1.0" encoding="utf-8"?>
-<w:numbering xmlns:wpc="http://schemas.microsoft.com/office/word/2010/wordprocessingCanvas" xmlns:mo="http://schemas.microsoft.com/office/mac/office/2008/main" xmlns:mc="http://schemas.openxmlformats.org/markup-compatibility/2006" xmlns:mv="urn:schemas-microsoft-com:mac:vml" xmlns:o="urn:schemas-microsoft-com:office:office" xmlns:r="http://schemas.openxmlformats.org/officeDocument/2006/relationships" xmlns:m="http://schemas.openxmlformats.org/officeDocument/2006/math" xmlns:v="urn:schemas-microsoft-com:vml" xmlns:wp14="http://schemas.microsoft.com/office/word/2010/wordprocessingDrawing" xmlns:wp="http://schemas.openxmlformats.org/drawingml/2006/wordprocessingDrawing" xmlns:w10="urn:schemas-microsoft-com:office:word" xmlns:w="http://schemas.openxmlformats.org/wordprocessingml/2006/main" xmlns:w14="http://schemas.microsoft.com/office/word/2010/wordml" xmlns:w15="http://schemas.microsoft.com/office/word/2012/wordml" xmlns:wpg="http://schemas.microsoft.com/office/word/2010/wordprocessingGroup" xmlns:wpi="http://schemas.microsoft.com/office/word/2010/wordprocessingInk" xmlns:wne="http://schemas.microsoft.com/office/word/2006/wordml" xmlns:wps="http://schemas.microsoft.com/office/word/2010/wordprocessingShape" mc:Ignorable="w14 w15 wp14">
-  <w:abstractNum w:abstractNumId="0">
+<w:numbering xmlns:wpc="http://schemas.microsoft.com/office/word/2010/wordprocessingCanvas" xmlns:mc="http://schemas.openxmlformats.org/markup-compatibility/2006" xmlns:o="urn:schemas-microsoft-com:office:office" xmlns:r="http://schemas.openxmlformats.org/officeDocument/2006/relationships" xmlns:m="http://schemas.openxmlformats.org/officeDocument/2006/math" xmlns:v="urn:schemas-microsoft-com:vml" xmlns:wp14="http://schemas.microsoft.com/office/word/2010/wordprocessingDrawing" xmlns:wp="http://schemas.openxmlformats.org/drawingml/2006/wordprocessingDrawing" xmlns:w10="urn:schemas-microsoft-com:office:word" xmlns:w="http://schemas.openxmlformats.org/wordprocessingml/2006/main" xmlns:w14="http://schemas.microsoft.com/office/word/2010/wordml" xmlns:w15="http://schemas.microsoft.com/office/word/2012/wordml" xmlns:wpg="http://schemas.microsoft.com/office/word/2010/wordprocessingGroup" xmlns:wpi="http://schemas.microsoft.com/office/word/2010/wordprocessingInk" xmlns:wne="http://schemas.microsoft.com/office/word/2006/wordml" xmlns:wps="http://schemas.microsoft.com/office/word/2010/wordprocessingShape" mc:Ignorable="w14 w15 wp14">
+  <w:abstractNum w:abstractNumId="0" w15:restartNumberingAfterBreak="0">
     <w:nsid w:val="0E4824EA"/>
     <w:multiLevelType w:val="hybridMultilevel"/>
     <w:tmpl w:val="8CEEEB58"/>
@@ -2743,7 +3508,7 @@
       </w:pPr>
     </w:lvl>
   </w:abstractNum>
-  <w:abstractNum w:abstractNumId="1">
+  <w:abstractNum w:abstractNumId="1" w15:restartNumberingAfterBreak="0">
     <w:nsid w:val="139A24C8"/>
     <w:multiLevelType w:val="hybridMultilevel"/>
     <w:tmpl w:val="5C861B34"/>
@@ -2832,7 +3597,7 @@
       </w:pPr>
     </w:lvl>
   </w:abstractNum>
-  <w:abstractNum w:abstractNumId="2">
+  <w:abstractNum w:abstractNumId="2" w15:restartNumberingAfterBreak="0">
     <w:nsid w:val="21A02337"/>
     <w:multiLevelType w:val="hybridMultilevel"/>
     <w:tmpl w:val="757ED40A"/>
@@ -2921,7 +3686,96 @@
       </w:pPr>
     </w:lvl>
   </w:abstractNum>
-  <w:abstractNum w:abstractNumId="3">
+  <w:abstractNum w:abstractNumId="3" w15:restartNumberingAfterBreak="0">
+    <w:nsid w:val="25130B31"/>
+    <w:multiLevelType w:val="hybridMultilevel"/>
+    <w:tmpl w:val="1F80E1CA"/>
+    <w:lvl w:ilvl="0" w:tplc="0416000F">
+      <w:start w:val="1"/>
+      <w:numFmt w:val="decimal"/>
+      <w:lvlText w:val="%1."/>
+      <w:lvlJc w:val="left"/>
+      <w:pPr>
+        <w:ind w:left="1068" w:hanging="360"/>
+      </w:pPr>
+      <w:rPr>
+        <w:rFonts w:hint="default"/>
+      </w:rPr>
+    </w:lvl>
+    <w:lvl w:ilvl="1" w:tplc="04160019" w:tentative="1">
+      <w:start w:val="1"/>
+      <w:numFmt w:val="lowerLetter"/>
+      <w:lvlText w:val="%2."/>
+      <w:lvlJc w:val="left"/>
+      <w:pPr>
+        <w:ind w:left="1788" w:hanging="360"/>
+      </w:pPr>
+    </w:lvl>
+    <w:lvl w:ilvl="2" w:tplc="0416001B" w:tentative="1">
+      <w:start w:val="1"/>
+      <w:numFmt w:val="lowerRoman"/>
+      <w:lvlText w:val="%3."/>
+      <w:lvlJc w:val="right"/>
+      <w:pPr>
+        <w:ind w:left="2508" w:hanging="180"/>
+      </w:pPr>
+    </w:lvl>
+    <w:lvl w:ilvl="3" w:tplc="0416000F" w:tentative="1">
+      <w:start w:val="1"/>
+      <w:numFmt w:val="decimal"/>
+      <w:lvlText w:val="%4."/>
+      <w:lvlJc w:val="left"/>
+      <w:pPr>
+        <w:ind w:left="3228" w:hanging="360"/>
+      </w:pPr>
+    </w:lvl>
+    <w:lvl w:ilvl="4" w:tplc="04160019" w:tentative="1">
+      <w:start w:val="1"/>
+      <w:numFmt w:val="lowerLetter"/>
+      <w:lvlText w:val="%5."/>
+      <w:lvlJc w:val="left"/>
+      <w:pPr>
+        <w:ind w:left="3948" w:hanging="360"/>
+      </w:pPr>
+    </w:lvl>
+    <w:lvl w:ilvl="5" w:tplc="0416001B" w:tentative="1">
+      <w:start w:val="1"/>
+      <w:numFmt w:val="lowerRoman"/>
+      <w:lvlText w:val="%6."/>
+      <w:lvlJc w:val="right"/>
+      <w:pPr>
+        <w:ind w:left="4668" w:hanging="180"/>
+      </w:pPr>
+    </w:lvl>
+    <w:lvl w:ilvl="6" w:tplc="0416000F" w:tentative="1">
+      <w:start w:val="1"/>
+      <w:numFmt w:val="decimal"/>
+      <w:lvlText w:val="%7."/>
+      <w:lvlJc w:val="left"/>
+      <w:pPr>
+        <w:ind w:left="5388" w:hanging="360"/>
+      </w:pPr>
+    </w:lvl>
+    <w:lvl w:ilvl="7" w:tplc="04160019" w:tentative="1">
+      <w:start w:val="1"/>
+      <w:numFmt w:val="lowerLetter"/>
+      <w:lvlText w:val="%8."/>
+      <w:lvlJc w:val="left"/>
+      <w:pPr>
+        <w:ind w:left="6108" w:hanging="360"/>
+      </w:pPr>
+    </w:lvl>
+    <w:lvl w:ilvl="8" w:tplc="0416001B" w:tentative="1">
+      <w:start w:val="1"/>
+      <w:numFmt w:val="lowerRoman"/>
+      <w:lvlText w:val="%9."/>
+      <w:lvlJc w:val="right"/>
+      <w:pPr>
+        <w:ind w:left="6828" w:hanging="180"/>
+      </w:pPr>
+    </w:lvl>
+  </w:abstractNum>
+  <w:abstractNum w:abstractNumId="4" w15:restartNumberingAfterBreak="0">
     <w:nsid w:val="346674A7"/>
     <w:multiLevelType w:val="hybridMultilevel"/>
     <w:tmpl w:val="B8C61776"/>
@@ -3010,7 +3864,7 @@
       </w:pPr>
     </w:lvl>
   </w:abstractNum>
-  <w:abstractNum w:abstractNumId="4">
+  <w:abstractNum w:abstractNumId="5" w15:restartNumberingAfterBreak="0">
     <w:nsid w:val="37434610"/>
     <w:multiLevelType w:val="hybridMultilevel"/>
     <w:tmpl w:val="202EFC64"/>
@@ -3099,7 +3953,7 @@
       </w:pPr>
     </w:lvl>
   </w:abstractNum>
-  <w:abstractNum w:abstractNumId="5">
+  <w:abstractNum w:abstractNumId="6" w15:restartNumberingAfterBreak="0">
     <w:nsid w:val="3C380042"/>
     <w:multiLevelType w:val="hybridMultilevel"/>
     <w:tmpl w:val="DF3CBD70"/>
@@ -3188,7 +4042,96 @@
       </w:pPr>
     </w:lvl>
   </w:abstractNum>
-  <w:abstractNum w:abstractNumId="6">
+  <w:abstractNum w:abstractNumId="7" w15:restartNumberingAfterBreak="0">
+    <w:nsid w:val="3C6C3F3B"/>
+    <w:multiLevelType w:val="hybridMultilevel"/>
+    <w:tmpl w:val="6BF4ED9E"/>
+    <w:lvl w:ilvl="0" w:tplc="80DCFE6E">
+      <w:start w:val="1"/>
+      <w:numFmt w:val="decimal"/>
+      <w:lvlText w:val="%1)"/>
+      <w:lvlJc w:val="left"/>
+      <w:pPr>
+        <w:ind w:left="1773" w:hanging="360"/>
+      </w:pPr>
+      <w:rPr>
+        <w:rFonts w:hint="default"/>
+      </w:rPr>
+    </w:lvl>
+    <w:lvl w:ilvl="1" w:tplc="04160019" w:tentative="1">
+      <w:start w:val="1"/>
+      <w:numFmt w:val="lowerLetter"/>
+      <w:lvlText w:val="%2."/>
+      <w:lvlJc w:val="left"/>
+      <w:pPr>
+        <w:ind w:left="2493" w:hanging="360"/>
+      </w:pPr>
+    </w:lvl>
+    <w:lvl w:ilvl="2" w:tplc="0416001B" w:tentative="1">
+      <w:start w:val="1"/>
+      <w:numFmt w:val="lowerRoman"/>
+      <w:lvlText w:val="%3."/>
+      <w:lvlJc w:val="right"/>
+      <w:pPr>
+        <w:ind w:left="3213" w:hanging="180"/>
+      </w:pPr>
+    </w:lvl>
+    <w:lvl w:ilvl="3" w:tplc="0416000F" w:tentative="1">
+      <w:start w:val="1"/>
+      <w:numFmt w:val="decimal"/>
+      <w:lvlText w:val="%4."/>
+      <w:lvlJc w:val="left"/>
+      <w:pPr>
+        <w:ind w:left="3933" w:hanging="360"/>
+      </w:pPr>
+    </w:lvl>
+    <w:lvl w:ilvl="4" w:tplc="04160019" w:tentative="1">
+      <w:start w:val="1"/>
+      <w:numFmt w:val="lowerLetter"/>
+      <w:lvlText w:val="%5."/>
+      <w:lvlJc w:val="left"/>
+      <w:pPr>
+        <w:ind w:left="4653" w:hanging="360"/>
+      </w:pPr>
+    </w:lvl>
+    <w:lvl w:ilvl="5" w:tplc="0416001B" w:tentative="1">
+      <w:start w:val="1"/>
+      <w:numFmt w:val="lowerRoman"/>
+      <w:lvlText w:val="%6."/>
+      <w:lvlJc w:val="right"/>
+      <w:pPr>
+        <w:ind w:left="5373" w:hanging="180"/>
+      </w:pPr>
+    </w:lvl>
+    <w:lvl w:ilvl="6" w:tplc="0416000F" w:tentative="1">
+      <w:start w:val="1"/>
+      <w:numFmt w:val="decimal"/>
+      <w:lvlText w:val="%7."/>
+      <w:lvlJc w:val="left"/>
+      <w:pPr>
+        <w:ind w:left="6093" w:hanging="360"/>
+      </w:pPr>
+    </w:lvl>
+    <w:lvl w:ilvl="7" w:tplc="04160019" w:tentative="1">
+      <w:start w:val="1"/>
+      <w:numFmt w:val="lowerLetter"/>
+      <w:lvlText w:val="%8."/>
+      <w:lvlJc w:val="left"/>
+      <w:pPr>
+        <w:ind w:left="6813" w:hanging="360"/>
+      </w:pPr>
+    </w:lvl>
+    <w:lvl w:ilvl="8" w:tplc="0416001B" w:tentative="1">
+      <w:start w:val="1"/>
+      <w:numFmt w:val="lowerRoman"/>
+      <w:lvlText w:val="%9."/>
+      <w:lvlJc w:val="right"/>
+      <w:pPr>
+        <w:ind w:left="7533" w:hanging="180"/>
+      </w:pPr>
+    </w:lvl>
+  </w:abstractNum>
+  <w:abstractNum w:abstractNumId="8" w15:restartNumberingAfterBreak="0">
     <w:nsid w:val="45842E10"/>
     <w:multiLevelType w:val="hybridMultilevel"/>
     <w:tmpl w:val="DF3CBD70"/>
@@ -3277,7 +4220,7 @@
       </w:pPr>
     </w:lvl>
   </w:abstractNum>
-  <w:abstractNum w:abstractNumId="7">
+  <w:abstractNum w:abstractNumId="9" w15:restartNumberingAfterBreak="0">
     <w:nsid w:val="551F54D0"/>
     <w:multiLevelType w:val="hybridMultilevel"/>
     <w:tmpl w:val="31502274"/>
@@ -3366,7 +4309,7 @@
       </w:pPr>
     </w:lvl>
   </w:abstractNum>
-  <w:abstractNum w:abstractNumId="8">
+  <w:abstractNum w:abstractNumId="10" w15:restartNumberingAfterBreak="0">
     <w:nsid w:val="5F737B36"/>
     <w:multiLevelType w:val="hybridMultilevel"/>
     <w:tmpl w:val="3AC88424"/>
@@ -3455,7 +4398,96 @@
       </w:pPr>
     </w:lvl>
   </w:abstractNum>
-  <w:abstractNum w:abstractNumId="9">
+  <w:abstractNum w:abstractNumId="11" w15:restartNumberingAfterBreak="0">
+    <w:nsid w:val="64C35C27"/>
+    <w:multiLevelType w:val="hybridMultilevel"/>
+    <w:tmpl w:val="00B0D474"/>
+    <w:lvl w:ilvl="0" w:tplc="A91E559E">
+      <w:start w:val="1"/>
+      <w:numFmt w:val="decimal"/>
+      <w:lvlText w:val="%1)"/>
+      <w:lvlJc w:val="left"/>
+      <w:pPr>
+        <w:ind w:left="1770" w:hanging="360"/>
+      </w:pPr>
+      <w:rPr>
+        <w:rFonts w:hint="default"/>
+      </w:rPr>
+    </w:lvl>
+    <w:lvl w:ilvl="1" w:tplc="04160019" w:tentative="1">
+      <w:start w:val="1"/>
+      <w:numFmt w:val="lowerLetter"/>
+      <w:lvlText w:val="%2."/>
+      <w:lvlJc w:val="left"/>
+      <w:pPr>
+        <w:ind w:left="2490" w:hanging="360"/>
+      </w:pPr>
+    </w:lvl>
+    <w:lvl w:ilvl="2" w:tplc="0416001B" w:tentative="1">
+      <w:start w:val="1"/>
+      <w:numFmt w:val="lowerRoman"/>
+      <w:lvlText w:val="%3."/>
+      <w:lvlJc w:val="right"/>
+      <w:pPr>
+        <w:ind w:left="3210" w:hanging="180"/>
+      </w:pPr>
+    </w:lvl>
+    <w:lvl w:ilvl="3" w:tplc="0416000F" w:tentative="1">
+      <w:start w:val="1"/>
+      <w:numFmt w:val="decimal"/>
+      <w:lvlText w:val="%4."/>
+      <w:lvlJc w:val="left"/>
+      <w:pPr>
+        <w:ind w:left="3930" w:hanging="360"/>
+      </w:pPr>
+    </w:lvl>
+    <w:lvl w:ilvl="4" w:tplc="04160019" w:tentative="1">
+      <w:start w:val="1"/>
+      <w:numFmt w:val="lowerLetter"/>
+      <w:lvlText w:val="%5."/>
+      <w:lvlJc w:val="left"/>
+      <w:pPr>
+        <w:ind w:left="4650" w:hanging="360"/>
+      </w:pPr>
+    </w:lvl>
+    <w:lvl w:ilvl="5" w:tplc="0416001B" w:tentative="1">
+      <w:start w:val="1"/>
+      <w:numFmt w:val="lowerRoman"/>
+      <w:lvlText w:val="%6."/>
+      <w:lvlJc w:val="right"/>
+      <w:pPr>
+        <w:ind w:left="5370" w:hanging="180"/>
+      </w:pPr>
+    </w:lvl>
+    <w:lvl w:ilvl="6" w:tplc="0416000F" w:tentative="1">
+      <w:start w:val="1"/>
+      <w:numFmt w:val="decimal"/>
+      <w:lvlText w:val="%7."/>
+      <w:lvlJc w:val="left"/>
+      <w:pPr>
+        <w:ind w:left="6090" w:hanging="360"/>
+      </w:pPr>
+    </w:lvl>
+    <w:lvl w:ilvl="7" w:tplc="04160019" w:tentative="1">
+      <w:start w:val="1"/>
+      <w:numFmt w:val="lowerLetter"/>
+      <w:lvlText w:val="%8."/>
+      <w:lvlJc w:val="left"/>
+      <w:pPr>
+        <w:ind w:left="6810" w:hanging="360"/>
+      </w:pPr>
+    </w:lvl>
+    <w:lvl w:ilvl="8" w:tplc="0416001B" w:tentative="1">
+      <w:start w:val="1"/>
+      <w:numFmt w:val="lowerRoman"/>
+      <w:lvlText w:val="%9."/>
+      <w:lvlJc w:val="right"/>
+      <w:pPr>
+        <w:ind w:left="7530" w:hanging="180"/>
+      </w:pPr>
+    </w:lvl>
+  </w:abstractNum>
+  <w:abstractNum w:abstractNumId="12" w15:restartNumberingAfterBreak="0">
     <w:nsid w:val="654429A4"/>
     <w:multiLevelType w:val="hybridMultilevel"/>
     <w:tmpl w:val="15E0A5E6"/>
@@ -3544,7 +4576,7 @@
       </w:pPr>
     </w:lvl>
   </w:abstractNum>
-  <w:abstractNum w:abstractNumId="10">
+  <w:abstractNum w:abstractNumId="13" w15:restartNumberingAfterBreak="0">
     <w:nsid w:val="67F8631D"/>
     <w:multiLevelType w:val="hybridMultilevel"/>
     <w:tmpl w:val="41FA96BA"/>
@@ -3633,7 +4665,7 @@
       </w:pPr>
     </w:lvl>
   </w:abstractNum>
-  <w:abstractNum w:abstractNumId="11">
+  <w:abstractNum w:abstractNumId="14" w15:restartNumberingAfterBreak="0">
     <w:nsid w:val="6B8F27B3"/>
     <w:multiLevelType w:val="hybridMultilevel"/>
     <w:tmpl w:val="9BE4F23C"/>
@@ -3722,7 +4754,7 @@
       </w:pPr>
     </w:lvl>
   </w:abstractNum>
-  <w:abstractNum w:abstractNumId="12">
+  <w:abstractNum w:abstractNumId="15" w15:restartNumberingAfterBreak="0">
     <w:nsid w:val="6FB94A69"/>
     <w:multiLevelType w:val="hybridMultilevel"/>
     <w:tmpl w:val="B9AA429E"/>
@@ -3811,7 +4843,96 @@
       </w:pPr>
     </w:lvl>
   </w:abstractNum>
-  <w:abstractNum w:abstractNumId="13">
+  <w:abstractNum w:abstractNumId="16" w15:restartNumberingAfterBreak="0">
+    <w:nsid w:val="71CE431A"/>
+    <w:multiLevelType w:val="hybridMultilevel"/>
+    <w:tmpl w:val="ED241860"/>
+    <w:lvl w:ilvl="0" w:tplc="AD529560">
+      <w:start w:val="1"/>
+      <w:numFmt w:val="decimal"/>
+      <w:lvlText w:val="%1)"/>
+      <w:lvlJc w:val="left"/>
+      <w:pPr>
+        <w:ind w:left="1773" w:hanging="360"/>
+      </w:pPr>
+      <w:rPr>
+        <w:rFonts w:hint="default"/>
+      </w:rPr>
+    </w:lvl>
+    <w:lvl w:ilvl="1" w:tplc="04160019" w:tentative="1">
+      <w:start w:val="1"/>
+      <w:numFmt w:val="lowerLetter"/>
+      <w:lvlText w:val="%2."/>
+      <w:lvlJc w:val="left"/>
+      <w:pPr>
+        <w:ind w:left="2493" w:hanging="360"/>
+      </w:pPr>
+    </w:lvl>
+    <w:lvl w:ilvl="2" w:tplc="0416001B" w:tentative="1">
+      <w:start w:val="1"/>
+      <w:numFmt w:val="lowerRoman"/>
+      <w:lvlText w:val="%3."/>
+      <w:lvlJc w:val="right"/>
+      <w:pPr>
+        <w:ind w:left="3213" w:hanging="180"/>
+      </w:pPr>
+    </w:lvl>
+    <w:lvl w:ilvl="3" w:tplc="0416000F" w:tentative="1">
+      <w:start w:val="1"/>
+      <w:numFmt w:val="decimal"/>
+      <w:lvlText w:val="%4."/>
+      <w:lvlJc w:val="left"/>
+      <w:pPr>
+        <w:ind w:left="3933" w:hanging="360"/>
+      </w:pPr>
+    </w:lvl>
+    <w:lvl w:ilvl="4" w:tplc="04160019" w:tentative="1">
+      <w:start w:val="1"/>
+      <w:numFmt w:val="lowerLetter"/>
+      <w:lvlText w:val="%5."/>
+      <w:lvlJc w:val="left"/>
+      <w:pPr>
+        <w:ind w:left="4653" w:hanging="360"/>
+      </w:pPr>
+    </w:lvl>
+    <w:lvl w:ilvl="5" w:tplc="0416001B" w:tentative="1">
+      <w:start w:val="1"/>
+      <w:numFmt w:val="lowerRoman"/>
+      <w:lvlText w:val="%6."/>
+      <w:lvlJc w:val="right"/>
+      <w:pPr>
+        <w:ind w:left="5373" w:hanging="180"/>
+      </w:pPr>
+    </w:lvl>
+    <w:lvl w:ilvl="6" w:tplc="0416000F" w:tentative="1">
+      <w:start w:val="1"/>
+      <w:numFmt w:val="decimal"/>
+      <w:lvlText w:val="%7."/>
+      <w:lvlJc w:val="left"/>
+      <w:pPr>
+        <w:ind w:left="6093" w:hanging="360"/>
+      </w:pPr>
+    </w:lvl>
+    <w:lvl w:ilvl="7" w:tplc="04160019" w:tentative="1">
+      <w:start w:val="1"/>
+      <w:numFmt w:val="lowerLetter"/>
+      <w:lvlText w:val="%8."/>
+      <w:lvlJc w:val="left"/>
+      <w:pPr>
+        <w:ind w:left="6813" w:hanging="360"/>
+      </w:pPr>
+    </w:lvl>
+    <w:lvl w:ilvl="8" w:tplc="0416001B" w:tentative="1">
+      <w:start w:val="1"/>
+      <w:numFmt w:val="lowerRoman"/>
+      <w:lvlText w:val="%9."/>
+      <w:lvlJc w:val="right"/>
+      <w:pPr>
+        <w:ind w:left="7533" w:hanging="180"/>
+      </w:pPr>
+    </w:lvl>
+  </w:abstractNum>
+  <w:abstractNum w:abstractNumId="17" w15:restartNumberingAfterBreak="0">
     <w:nsid w:val="732824A8"/>
     <w:multiLevelType w:val="hybridMultilevel"/>
     <w:tmpl w:val="F7FE680E"/>
@@ -3900,7 +5021,96 @@
       </w:pPr>
     </w:lvl>
   </w:abstractNum>
-  <w:abstractNum w:abstractNumId="14">
+  <w:abstractNum w:abstractNumId="18" w15:restartNumberingAfterBreak="0">
+    <w:nsid w:val="7F8B4AE8"/>
+    <w:multiLevelType w:val="hybridMultilevel"/>
+    <w:tmpl w:val="C4907D0C"/>
+    <w:lvl w:ilvl="0" w:tplc="0416000F">
+      <w:start w:val="1"/>
+      <w:numFmt w:val="decimal"/>
+      <w:lvlText w:val="%1."/>
+      <w:lvlJc w:val="left"/>
+      <w:pPr>
+        <w:ind w:left="1068" w:hanging="360"/>
+      </w:pPr>
+      <w:rPr>
+        <w:rFonts w:hint="default"/>
+      </w:rPr>
+    </w:lvl>
+    <w:lvl w:ilvl="1" w:tplc="04160019" w:tentative="1">
+      <w:start w:val="1"/>
+      <w:numFmt w:val="lowerLetter"/>
+      <w:lvlText w:val="%2."/>
+      <w:lvlJc w:val="left"/>
+      <w:pPr>
+        <w:ind w:left="1788" w:hanging="360"/>
+      </w:pPr>
+    </w:lvl>
+    <w:lvl w:ilvl="2" w:tplc="0416001B" w:tentative="1">
+      <w:start w:val="1"/>
+      <w:numFmt w:val="lowerRoman"/>
+      <w:lvlText w:val="%3."/>
+      <w:lvlJc w:val="right"/>
+      <w:pPr>
+        <w:ind w:left="2508" w:hanging="180"/>
+      </w:pPr>
+    </w:lvl>
+    <w:lvl w:ilvl="3" w:tplc="0416000F" w:tentative="1">
+      <w:start w:val="1"/>
+      <w:numFmt w:val="decimal"/>
+      <w:lvlText w:val="%4."/>
+      <w:lvlJc w:val="left"/>
+      <w:pPr>
+        <w:ind w:left="3228" w:hanging="360"/>
+      </w:pPr>
+    </w:lvl>
+    <w:lvl w:ilvl="4" w:tplc="04160019" w:tentative="1">
+      <w:start w:val="1"/>
+      <w:numFmt w:val="lowerLetter"/>
+      <w:lvlText w:val="%5."/>
+      <w:lvlJc w:val="left"/>
+      <w:pPr>
+        <w:ind w:left="3948" w:hanging="360"/>
+      </w:pPr>
+    </w:lvl>
+    <w:lvl w:ilvl="5" w:tplc="0416001B" w:tentative="1">
+      <w:start w:val="1"/>
+      <w:numFmt w:val="lowerRoman"/>
+      <w:lvlText w:val="%6."/>
+      <w:lvlJc w:val="right"/>
+      <w:pPr>
+        <w:ind w:left="4668" w:hanging="180"/>
+      </w:pPr>
+    </w:lvl>
+    <w:lvl w:ilvl="6" w:tplc="0416000F" w:tentative="1">
+      <w:start w:val="1"/>
+      <w:numFmt w:val="decimal"/>
+      <w:lvlText w:val="%7."/>
+      <w:lvlJc w:val="left"/>
+      <w:pPr>
+        <w:ind w:left="5388" w:hanging="360"/>
+      </w:pPr>
+    </w:lvl>
+    <w:lvl w:ilvl="7" w:tplc="04160019" w:tentative="1">
+      <w:start w:val="1"/>
+      <w:numFmt w:val="lowerLetter"/>
+      <w:lvlText w:val="%8."/>
+      <w:lvlJc w:val="left"/>
+      <w:pPr>
+        <w:ind w:left="6108" w:hanging="360"/>
+      </w:pPr>
+    </w:lvl>
+    <w:lvl w:ilvl="8" w:tplc="0416001B" w:tentative="1">
+      <w:start w:val="1"/>
+      <w:numFmt w:val="lowerRoman"/>
+      <w:lvlText w:val="%9."/>
+      <w:lvlJc w:val="right"/>
+      <w:pPr>
+        <w:ind w:left="6828" w:hanging="180"/>
+      </w:pPr>
+    </w:lvl>
+  </w:abstractNum>
+  <w:abstractNum w:abstractNumId="19" w15:restartNumberingAfterBreak="0">
     <w:nsid w:val="7F9D7811"/>
     <w:multiLevelType w:val="hybridMultilevel"/>
     <w:tmpl w:val="51708684"/>
@@ -3990,49 +5200,64 @@
     </w:lvl>
   </w:abstractNum>
   <w:num w:numId="1">
-    <w:abstractNumId w:val="13"/>
+    <w:abstractNumId w:val="17"/>
   </w:num>
   <w:num w:numId="2">
-    <w:abstractNumId w:val="14"/>
+    <w:abstractNumId w:val="19"/>
   </w:num>
   <w:num w:numId="3">
     <w:abstractNumId w:val="2"/>
   </w:num>
   <w:num w:numId="4">
-    <w:abstractNumId w:val="4"/>
+    <w:abstractNumId w:val="5"/>
   </w:num>
   <w:num w:numId="5">
-    <w:abstractNumId w:val="11"/>
+    <w:abstractNumId w:val="14"/>
   </w:num>
   <w:num w:numId="6">
-    <w:abstractNumId w:val="9"/>
+    <w:abstractNumId w:val="12"/>
   </w:num>
   <w:num w:numId="7">
-    <w:abstractNumId w:val="6"/>
+    <w:abstractNumId w:val="8"/>
   </w:num>
   <w:num w:numId="8">
-    <w:abstractNumId w:val="3"/>
+    <w:abstractNumId w:val="4"/>
   </w:num>
   <w:num w:numId="9">
     <w:abstractNumId w:val="1"/>
   </w:num>
   <w:num w:numId="10">
-    <w:abstractNumId w:val="5"/>
+    <w:abstractNumId w:val="6"/>
   </w:num>
   <w:num w:numId="11">
-    <w:abstractNumId w:val="10"/>
+    <w:abstractNumId w:val="13"/>
   </w:num>
   <w:num w:numId="12">
-    <w:abstractNumId w:val="7"/>
+    <w:abstractNumId w:val="9"/>
   </w:num>
   <w:num w:numId="13">
-    <w:abstractNumId w:val="12"/>
+    <w:abstractNumId w:val="15"/>
   </w:num>
   <w:num w:numId="14">
-    <w:abstractNumId w:val="8"/>
+    <w:abstractNumId w:val="10"/>
   </w:num>
   <w:num w:numId="15">
     <w:abstractNumId w:val="0"/>
+  </w:num>
+  <w:num w:numId="16">
+    <w:abstractNumId w:val="18"/>
+  </w:num>
+  <w:num w:numId="17">
+    <w:abstractNumId w:val="3"/>
+  </w:num>
+  <w:num w:numId="18">
+    <w:abstractNumId w:val="7"/>
+  </w:num>
+  <w:num w:numId="19">
+    <w:abstractNumId w:val="16"/>
+  </w:num>
+  <w:num w:numId="20">
+    <w:abstractNumId w:val="11"/>
   </w:num>
 </w:numbering>
 </file>
@@ -4050,7 +5275,7 @@
     </w:rPrDefault>
     <w:pPrDefault/>
   </w:docDefaults>
-  <w:latentStyles w:defLockedState="0" w:defUIPriority="99" w:defSemiHidden="0" w:defUnhideWhenUsed="0" w:defQFormat="0" w:count="380">
+  <w:latentStyles w:defLockedState="0" w:defUIPriority="99" w:defSemiHidden="0" w:defUnhideWhenUsed="0" w:defQFormat="0" w:count="371">
     <w:lsdException w:name="Normal" w:uiPriority="0" w:qFormat="1"/>
     <w:lsdException w:name="heading 1" w:uiPriority="9" w:qFormat="1"/>
     <w:lsdException w:name="heading 2" w:semiHidden="1" w:uiPriority="9" w:unhideWhenUsed="1" w:qFormat="1"/>
@@ -4207,15 +5432,6 @@
     <w:lsdException w:name="Balloon Text" w:semiHidden="1" w:unhideWhenUsed="1"/>
     <w:lsdException w:name="Table Grid" w:uiPriority="39"/>
     <w:lsdException w:name="Table Theme" w:semiHidden="1" w:unhideWhenUsed="1"/>
-    <w:lsdException w:name="Note Level 1" w:semiHidden="1" w:unhideWhenUsed="1"/>
-    <w:lsdException w:name="Note Level 2" w:semiHidden="1" w:unhideWhenUsed="1"/>
-    <w:lsdException w:name="Note Level 3" w:semiHidden="1" w:unhideWhenUsed="1"/>
-    <w:lsdException w:name="Note Level 4" w:semiHidden="1" w:unhideWhenUsed="1"/>
-    <w:lsdException w:name="Note Level 5" w:semiHidden="1" w:unhideWhenUsed="1"/>
-    <w:lsdException w:name="Note Level 6" w:semiHidden="1" w:unhideWhenUsed="1"/>
-    <w:lsdException w:name="Note Level 7" w:semiHidden="1" w:unhideWhenUsed="1"/>
-    <w:lsdException w:name="Note Level 8" w:semiHidden="1" w:unhideWhenUsed="1"/>
-    <w:lsdException w:name="Note Level 9" w:semiHidden="1" w:unhideWhenUsed="1"/>
     <w:lsdException w:name="Placeholder Text" w:semiHidden="1"/>
     <w:lsdException w:name="No Spacing" w:uiPriority="1" w:qFormat="1"/>
     <w:lsdException w:name="Light Shading" w:uiPriority="60"/>
@@ -4436,13 +5652,13 @@
     <w:name w:val="Normal"/>
     <w:qFormat/>
   </w:style>
-  <w:style w:type="character" w:default="1" w:styleId="DefaultParagraphFont">
+  <w:style w:type="character" w:default="1" w:styleId="Fontepargpadro">
     <w:name w:val="Default Paragraph Font"/>
     <w:uiPriority w:val="1"/>
     <w:semiHidden/>
     <w:unhideWhenUsed/>
   </w:style>
-  <w:style w:type="table" w:default="1" w:styleId="TableNormal">
+  <w:style w:type="table" w:default="1" w:styleId="Tabelanormal">
     <w:name w:val="Normal Table"/>
     <w:uiPriority w:val="99"/>
     <w:semiHidden/>
@@ -4457,13 +5673,13 @@
       </w:tblCellMar>
     </w:tblPr>
   </w:style>
-  <w:style w:type="numbering" w:default="1" w:styleId="NoList">
+  <w:style w:type="numbering" w:default="1" w:styleId="Semlista">
     <w:name w:val="No List"/>
     <w:uiPriority w:val="99"/>
     <w:semiHidden/>
     <w:unhideWhenUsed/>
   </w:style>
-  <w:style w:type="paragraph" w:styleId="ListParagraph">
+  <w:style w:type="paragraph" w:styleId="PargrafodaLista">
     <w:name w:val="List Paragraph"/>
     <w:basedOn w:val="Normal"/>
     <w:uiPriority w:val="34"/>

</xml_diff>

<commit_message>
Caso de Uso ATOA
</commit_message>
<xml_diff>
--- a/ATOA/Casos de Uso ATOA.docx
+++ b/ATOA/Casos de Uso ATOA.docx
@@ -5120,6 +5120,12 @@
         </w:rPr>
         <w:t xml:space="preserve"> </w:t>
       </w:r>
+      <w:r>
+        <w:rPr>
+          <w:rFonts w:ascii="Arial" w:hAnsi="Arial" w:cs="Arial"/>
+        </w:rPr>
+        <w:t>neste caso de uso o funcionário solicita para o gerente alteração em alguma atividade, caso seja pertinente.</w:t>
+      </w:r>
     </w:p>
     <w:p>
       <w:pPr>
@@ -5325,13 +5331,7 @@
         <w:rPr>
           <w:rFonts w:ascii="Arial" w:hAnsi="Arial" w:cs="Arial"/>
         </w:rPr>
-        <w:t xml:space="preserve"> </w:t>
-      </w:r>
-      <w:r>
-        <w:rPr>
-          <w:rFonts w:ascii="Arial" w:hAnsi="Arial" w:cs="Arial"/>
-        </w:rPr>
-        <w:t>Botão Cancelar</w:t>
+        <w:t xml:space="preserve"> Botão Cancelar</w:t>
       </w:r>
     </w:p>
     <w:p>
@@ -5371,124 +5371,16 @@
         </w:rPr>
         <w:t>O sistema carrega tela inicial do funcionário.</w:t>
       </w:r>
-    </w:p>
-    <w:p>
-      <w:pPr>
-        <w:ind w:firstLine="708"/>
-        <w:jc w:val="both"/>
-        <w:rPr>
-          <w:rFonts w:ascii="Arial" w:hAnsi="Arial" w:cs="Arial"/>
-        </w:rPr>
-      </w:pPr>
-    </w:p>
-    <w:p>
-      <w:pPr>
-        <w:jc w:val="both"/>
-        <w:rPr>
-          <w:rFonts w:ascii="Arial" w:hAnsi="Arial" w:cs="Arial"/>
-        </w:rPr>
-      </w:pPr>
-    </w:p>
-    <w:p>
-      <w:pPr>
-        <w:jc w:val="both"/>
-        <w:rPr>
-          <w:rFonts w:ascii="Arial" w:hAnsi="Arial" w:cs="Arial"/>
-        </w:rPr>
-      </w:pPr>
-      <w:r>
-        <w:rPr>
-          <w:rFonts w:ascii="Arial" w:hAnsi="Arial" w:cs="Arial"/>
-        </w:rPr>
-        <w:t>Fluxo de Exceção</w:t>
-      </w:r>
-    </w:p>
-    <w:p>
-      <w:pPr>
-        <w:ind w:firstLine="708"/>
-        <w:jc w:val="both"/>
-        <w:rPr>
-          <w:rFonts w:ascii="Arial" w:hAnsi="Arial" w:cs="Arial"/>
-        </w:rPr>
-      </w:pPr>
-    </w:p>
-    <w:p>
-      <w:pPr>
-        <w:ind w:firstLine="708"/>
-        <w:jc w:val="both"/>
-        <w:rPr>
-          <w:rFonts w:ascii="Arial" w:hAnsi="Arial" w:cs="Arial"/>
-        </w:rPr>
-      </w:pPr>
-      <w:r>
-        <w:rPr>
-          <w:rFonts w:ascii="Arial" w:hAnsi="Arial" w:cs="Arial"/>
-        </w:rPr>
-        <w:t>E1.</w:t>
-      </w:r>
-    </w:p>
-    <w:p>
-      <w:pPr>
-        <w:jc w:val="both"/>
-        <w:rPr>
-          <w:rFonts w:ascii="Arial" w:hAnsi="Arial" w:cs="Arial"/>
-        </w:rPr>
-      </w:pPr>
-    </w:p>
-    <w:p>
-      <w:pPr>
-        <w:jc w:val="both"/>
-        <w:rPr>
-          <w:rFonts w:ascii="Arial" w:hAnsi="Arial" w:cs="Arial"/>
-        </w:rPr>
-      </w:pPr>
-      <w:r>
-        <w:rPr>
-          <w:rFonts w:ascii="Arial" w:hAnsi="Arial" w:cs="Arial"/>
-        </w:rPr>
-        <w:t>Regras de Negócio</w:t>
-      </w:r>
-    </w:p>
-    <w:p>
-      <w:pPr>
-        <w:jc w:val="both"/>
-        <w:rPr>
-          <w:rFonts w:ascii="Arial" w:hAnsi="Arial" w:cs="Arial"/>
-        </w:rPr>
-      </w:pPr>
-    </w:p>
-    <w:p>
-      <w:pPr>
-        <w:jc w:val="both"/>
-        <w:rPr>
-          <w:rFonts w:ascii="Arial" w:hAnsi="Arial" w:cs="Arial"/>
-        </w:rPr>
-      </w:pPr>
-      <w:r>
-        <w:rPr>
-          <w:rFonts w:ascii="Arial" w:hAnsi="Arial" w:cs="Arial"/>
-        </w:rPr>
-        <w:tab/>
-        <w:t>R1.</w:t>
-      </w:r>
-    </w:p>
-    <w:p>
-      <w:pPr>
-        <w:jc w:val="both"/>
-        <w:rPr>
-          <w:rFonts w:ascii="Arial" w:hAnsi="Arial" w:cs="Arial"/>
-        </w:rPr>
-      </w:pPr>
-    </w:p>
-    <w:p>
-      <w:pPr>
-        <w:jc w:val="both"/>
-        <w:rPr>
-          <w:rFonts w:ascii="Arial" w:hAnsi="Arial" w:cs="Arial"/>
-        </w:rPr>
-      </w:pPr>
       <w:bookmarkStart w:id="0" w:name="_GoBack"/>
       <w:bookmarkEnd w:id="0"/>
+    </w:p>
+    <w:p>
+      <w:pPr>
+        <w:jc w:val="both"/>
+        <w:rPr>
+          <w:rFonts w:ascii="Arial" w:hAnsi="Arial" w:cs="Arial"/>
+        </w:rPr>
+      </w:pPr>
     </w:p>
     <w:sectPr>
       <w:pgSz w:w="11900" w:h="16840"/>

</xml_diff>

<commit_message>
Ajeitando Doc caso de uso ATOA
</commit_message>
<xml_diff>
--- a/ATOA/Casos de Uso ATOA.docx
+++ b/ATOA/Casos de Uso ATOA.docx
@@ -1464,10 +1464,27 @@
           <w:rFonts w:ascii="Arial" w:hAnsi="Arial" w:cs="Arial"/>
         </w:rPr>
       </w:pPr>
-      <w:r>
-        <w:rPr>
-          <w:rFonts w:ascii="Arial" w:hAnsi="Arial" w:cs="Arial"/>
-        </w:rPr>
+    </w:p>
+    <w:p>
+      <w:pPr>
+        <w:jc w:val="both"/>
+        <w:rPr>
+          <w:rFonts w:ascii="Arial" w:hAnsi="Arial" w:cs="Arial"/>
+        </w:rPr>
+      </w:pPr>
+    </w:p>
+    <w:p>
+      <w:pPr>
+        <w:jc w:val="both"/>
+        <w:rPr>
+          <w:rFonts w:ascii="Arial" w:hAnsi="Arial" w:cs="Arial"/>
+        </w:rPr>
+      </w:pPr>
+      <w:r>
+        <w:rPr>
+          <w:rFonts w:ascii="Arial" w:hAnsi="Arial" w:cs="Arial"/>
+        </w:rPr>
+        <w:lastRenderedPageBreak/>
         <w:t>Fluxos Alternativos</w:t>
       </w:r>
     </w:p>
@@ -1490,7 +1507,6 @@
         <w:rPr>
           <w:rFonts w:ascii="Arial" w:hAnsi="Arial" w:cs="Arial"/>
         </w:rPr>
-        <w:lastRenderedPageBreak/>
         <w:tab/>
         <w:t>A1. Pesquisar</w:t>
       </w:r>
@@ -1681,7 +1697,32 @@
         <w:rPr>
           <w:rFonts w:ascii="Arial" w:hAnsi="Arial" w:cs="Arial"/>
         </w:rPr>
-        <w:t xml:space="preserve">E1. Caso haja algum erro na emissão do relatório, </w:t>
+        <w:t xml:space="preserve">E1. </w:t>
+      </w:r>
+      <w:r>
+        <w:rPr>
+          <w:rFonts w:ascii="Arial" w:hAnsi="Arial" w:cs="Arial"/>
+        </w:rPr>
+        <w:t>Erro ao carregar relatório.</w:t>
+      </w:r>
+    </w:p>
+    <w:p>
+      <w:pPr>
+        <w:pStyle w:val="PargrafodaLista"/>
+        <w:numPr>
+          <w:ilvl w:val="0"/>
+          <w:numId w:val="39"/>
+        </w:numPr>
+        <w:jc w:val="both"/>
+        <w:rPr>
+          <w:rFonts w:ascii="Arial" w:hAnsi="Arial" w:cs="Arial"/>
+        </w:rPr>
+      </w:pPr>
+      <w:r>
+        <w:rPr>
+          <w:rFonts w:ascii="Arial" w:hAnsi="Arial" w:cs="Arial"/>
+        </w:rPr>
+        <w:t xml:space="preserve">Caso haja algum erro na emissão do relatório, </w:t>
       </w:r>
       <w:r>
         <w:rPr>
@@ -1935,7 +1976,19 @@
         <w:rPr>
           <w:rFonts w:ascii="Arial" w:hAnsi="Arial" w:cs="Arial"/>
         </w:rPr>
-        <w:t>O sistema carrega os dados da atividade;</w:t>
+        <w:t>O sistema carrega os dados da atividade</w:t>
+      </w:r>
+      <w:r>
+        <w:rPr>
+          <w:rFonts w:ascii="Arial" w:hAnsi="Arial" w:cs="Arial"/>
+        </w:rPr>
+        <w:t xml:space="preserve"> por departamento</w:t>
+      </w:r>
+      <w:r>
+        <w:rPr>
+          <w:rFonts w:ascii="Arial" w:hAnsi="Arial" w:cs="Arial"/>
+        </w:rPr>
+        <w:t>;</w:t>
       </w:r>
     </w:p>
     <w:p>
@@ -1979,7 +2032,13 @@
         <w:rPr>
           <w:rFonts w:ascii="Arial" w:hAnsi="Arial" w:cs="Arial"/>
         </w:rPr>
-        <w:t>O sistema abre a tel</w:t>
+        <w:t>O sistema carrega</w:t>
+      </w:r>
+      <w:r>
+        <w:rPr>
+          <w:rFonts w:ascii="Arial" w:hAnsi="Arial" w:cs="Arial"/>
+        </w:rPr>
+        <w:t xml:space="preserve"> a tel</w:t>
       </w:r>
       <w:r>
         <w:rPr>
@@ -2029,7 +2088,44 @@
         <w:rPr>
           <w:rFonts w:ascii="Arial" w:hAnsi="Arial" w:cs="Arial"/>
         </w:rPr>
-        <w:t>O sistema encerra a atividade para todos os funcionários;</w:t>
+        <w:t xml:space="preserve">O sistema </w:t>
+      </w:r>
+      <w:r>
+        <w:rPr>
+          <w:rFonts w:ascii="Arial" w:hAnsi="Arial" w:cs="Arial"/>
+        </w:rPr>
+        <w:t>consiste em</w:t>
+      </w:r>
+      <w:r>
+        <w:rPr>
+          <w:rFonts w:ascii="Arial" w:hAnsi="Arial" w:cs="Arial"/>
+        </w:rPr>
+        <w:t xml:space="preserve"> encerrar atividade; (R2)</w:t>
+      </w:r>
+    </w:p>
+    <w:p>
+      <w:pPr>
+        <w:pStyle w:val="PargrafodaLista"/>
+        <w:numPr>
+          <w:ilvl w:val="0"/>
+          <w:numId w:val="12"/>
+        </w:numPr>
+        <w:jc w:val="both"/>
+        <w:rPr>
+          <w:rFonts w:ascii="Arial" w:hAnsi="Arial" w:cs="Arial"/>
+        </w:rPr>
+      </w:pPr>
+      <w:r>
+        <w:rPr>
+          <w:rFonts w:ascii="Arial" w:hAnsi="Arial" w:cs="Arial"/>
+        </w:rPr>
+        <w:t>O sistema encerra a ativi</w:t>
+      </w:r>
+      <w:r>
+        <w:rPr>
+          <w:rFonts w:ascii="Arial" w:hAnsi="Arial" w:cs="Arial"/>
+        </w:rPr>
+        <w:t>dade para todos os funcionários.</w:t>
       </w:r>
     </w:p>
     <w:p>
@@ -2093,6 +2189,7 @@
         <w:rPr>
           <w:rFonts w:ascii="Arial" w:hAnsi="Arial" w:cs="Arial"/>
         </w:rPr>
+        <w:lastRenderedPageBreak/>
         <w:t>O gerente clica em “Fechar Atividade” em um determinado funcionário da lista;</w:t>
       </w:r>
     </w:p>
@@ -2112,29 +2209,65 @@
         <w:rPr>
           <w:rFonts w:ascii="Arial" w:hAnsi="Arial" w:cs="Arial"/>
         </w:rPr>
-        <w:t>O sistema encerra a atividade para um determinado funcionário. (R2)</w:t>
-      </w:r>
-    </w:p>
-    <w:p>
-      <w:pPr>
-        <w:jc w:val="both"/>
-        <w:rPr>
-          <w:rFonts w:ascii="Arial" w:hAnsi="Arial" w:cs="Arial"/>
-        </w:rPr>
-      </w:pPr>
-    </w:p>
-    <w:p>
-      <w:pPr>
-        <w:jc w:val="both"/>
-        <w:rPr>
-          <w:rFonts w:ascii="Arial" w:hAnsi="Arial" w:cs="Arial"/>
-        </w:rPr>
-      </w:pPr>
-      <w:r>
-        <w:rPr>
-          <w:rFonts w:ascii="Arial" w:hAnsi="Arial" w:cs="Arial"/>
-        </w:rPr>
-        <w:lastRenderedPageBreak/>
+        <w:t xml:space="preserve">O sistema consiste em fechar atividade; </w:t>
+      </w:r>
+    </w:p>
+    <w:p>
+      <w:pPr>
+        <w:pStyle w:val="PargrafodaLista"/>
+        <w:numPr>
+          <w:ilvl w:val="0"/>
+          <w:numId w:val="13"/>
+        </w:numPr>
+        <w:jc w:val="both"/>
+        <w:rPr>
+          <w:rFonts w:ascii="Arial" w:hAnsi="Arial" w:cs="Arial"/>
+        </w:rPr>
+      </w:pPr>
+      <w:r>
+        <w:rPr>
+          <w:rFonts w:ascii="Arial" w:hAnsi="Arial" w:cs="Arial"/>
+        </w:rPr>
+        <w:t>O sistema encerra a atividade para u</w:t>
+      </w:r>
+      <w:r>
+        <w:rPr>
+          <w:rFonts w:ascii="Arial" w:hAnsi="Arial" w:cs="Arial"/>
+        </w:rPr>
+        <w:t xml:space="preserve">m determinado funcionário. </w:t>
+      </w:r>
+      <w:r>
+        <w:rPr>
+          <w:rFonts w:ascii="Arial" w:hAnsi="Arial" w:cs="Arial"/>
+        </w:rPr>
+        <w:t>(R3</w:t>
+      </w:r>
+      <w:r>
+        <w:rPr>
+          <w:rFonts w:ascii="Arial" w:hAnsi="Arial" w:cs="Arial"/>
+        </w:rPr>
+        <w:t>)</w:t>
+      </w:r>
+    </w:p>
+    <w:p>
+      <w:pPr>
+        <w:jc w:val="both"/>
+        <w:rPr>
+          <w:rFonts w:ascii="Arial" w:hAnsi="Arial" w:cs="Arial"/>
+        </w:rPr>
+      </w:pPr>
+    </w:p>
+    <w:p>
+      <w:pPr>
+        <w:jc w:val="both"/>
+        <w:rPr>
+          <w:rFonts w:ascii="Arial" w:hAnsi="Arial" w:cs="Arial"/>
+        </w:rPr>
+      </w:pPr>
+      <w:r>
+        <w:rPr>
+          <w:rFonts w:ascii="Arial" w:hAnsi="Arial" w:cs="Arial"/>
+        </w:rPr>
         <w:t xml:space="preserve">Regras de Negócio </w:t>
       </w:r>
     </w:p>
@@ -2163,6 +2296,21 @@
     </w:p>
     <w:p>
       <w:pPr>
+        <w:ind w:left="700"/>
+        <w:jc w:val="both"/>
+        <w:rPr>
+          <w:rFonts w:ascii="Arial" w:hAnsi="Arial" w:cs="Arial"/>
+        </w:rPr>
+      </w:pPr>
+      <w:r>
+        <w:rPr>
+          <w:rFonts w:ascii="Arial" w:hAnsi="Arial" w:cs="Arial"/>
+        </w:rPr>
+        <w:t>R2. Todos as atividades do departamento que já foram iniciados pelo funcionário vão ser encerrados e marcados data de fim da atividade no banco de dados.</w:t>
+      </w:r>
+    </w:p>
+    <w:p>
+      <w:pPr>
         <w:ind w:left="708"/>
         <w:jc w:val="both"/>
         <w:rPr>
@@ -2173,7 +2321,13 @@
         <w:rPr>
           <w:rFonts w:ascii="Arial" w:hAnsi="Arial" w:cs="Arial"/>
         </w:rPr>
-        <w:t xml:space="preserve">R2. </w:t>
+        <w:t>R3</w:t>
+      </w:r>
+      <w:r>
+        <w:rPr>
+          <w:rFonts w:ascii="Arial" w:hAnsi="Arial" w:cs="Arial"/>
+        </w:rPr>
+        <w:t xml:space="preserve">. </w:t>
       </w:r>
       <w:r>
         <w:rPr>
@@ -2315,7 +2469,19 @@
         <w:rPr>
           <w:rFonts w:ascii="Arial" w:hAnsi="Arial" w:cs="Arial"/>
         </w:rPr>
-        <w:t>O sistema carrega a lista de atividades para serem aprovadas;</w:t>
+        <w:t>O sistema carrega a lista de atividades</w:t>
+      </w:r>
+      <w:r>
+        <w:rPr>
+          <w:rFonts w:ascii="Arial" w:hAnsi="Arial" w:cs="Arial"/>
+        </w:rPr>
+        <w:t xml:space="preserve"> por departamento</w:t>
+      </w:r>
+      <w:r>
+        <w:rPr>
+          <w:rFonts w:ascii="Arial" w:hAnsi="Arial" w:cs="Arial"/>
+        </w:rPr>
+        <w:t xml:space="preserve"> para serem aprovadas;</w:t>
       </w:r>
     </w:p>
     <w:p>
@@ -2454,6 +2620,25 @@
           <w:rFonts w:ascii="Arial" w:hAnsi="Arial" w:cs="Arial"/>
         </w:rPr>
         <w:t>O sistema atualiza os dados da atividade no banco de dados.</w:t>
+      </w:r>
+    </w:p>
+    <w:p>
+      <w:pPr>
+        <w:pStyle w:val="PargrafodaLista"/>
+        <w:numPr>
+          <w:ilvl w:val="0"/>
+          <w:numId w:val="14"/>
+        </w:numPr>
+        <w:jc w:val="both"/>
+        <w:rPr>
+          <w:rFonts w:ascii="Arial" w:hAnsi="Arial" w:cs="Arial"/>
+        </w:rPr>
+      </w:pPr>
+      <w:r>
+        <w:rPr>
+          <w:rFonts w:ascii="Arial" w:hAnsi="Arial" w:cs="Arial"/>
+        </w:rPr>
+        <w:t>O sistema apaga dados da alteração na tabela auxiliar de alteração de atividade.</w:t>
       </w:r>
     </w:p>
     <w:p>
@@ -2627,14 +2812,12 @@
         </w:rPr>
         <w:t>. O funcionário é carregado da base de dados do sistema RHINDO</w:t>
       </w:r>
-    </w:p>
-    <w:p>
-      <w:pPr>
-        <w:jc w:val="both"/>
-        <w:rPr>
-          <w:rFonts w:ascii="Arial" w:hAnsi="Arial" w:cs="Arial"/>
-        </w:rPr>
-      </w:pPr>
+      <w:r>
+        <w:rPr>
+          <w:rFonts w:ascii="Arial" w:hAnsi="Arial" w:cs="Arial"/>
+        </w:rPr>
+        <w:t>.</w:t>
+      </w:r>
     </w:p>
     <w:p>
       <w:pPr>
@@ -2657,6 +2840,7 @@
           <w:rFonts w:ascii="Arial" w:hAnsi="Arial" w:cs="Arial"/>
           <w:b/>
         </w:rPr>
+        <w:lastRenderedPageBreak/>
         <w:t>UC005: Login</w:t>
       </w:r>
     </w:p>
@@ -2729,7 +2913,7 @@
         <w:rPr>
           <w:rFonts w:ascii="Arial" w:hAnsi="Arial" w:cs="Arial"/>
         </w:rPr>
-        <w:t>O sistema é iniciado.</w:t>
+        <w:t>O sistema é iniciado;</w:t>
       </w:r>
     </w:p>
     <w:p>
@@ -2748,7 +2932,33 @@
         <w:rPr>
           <w:rFonts w:ascii="Arial" w:hAnsi="Arial" w:cs="Arial"/>
         </w:rPr>
-        <w:t>O funcionário/gerente insere login e senha. (A1)</w:t>
+        <w:t>O funcionár</w:t>
+      </w:r>
+      <w:r>
+        <w:rPr>
+          <w:rFonts w:ascii="Arial" w:hAnsi="Arial" w:cs="Arial"/>
+        </w:rPr>
+        <w:t xml:space="preserve">io/gerente insere </w:t>
+      </w:r>
+      <w:proofErr w:type="spellStart"/>
+      <w:r>
+        <w:rPr>
+          <w:rFonts w:ascii="Arial" w:hAnsi="Arial" w:cs="Arial"/>
+        </w:rPr>
+        <w:t>login</w:t>
+      </w:r>
+      <w:proofErr w:type="spellEnd"/>
+      <w:r>
+        <w:rPr>
+          <w:rFonts w:ascii="Arial" w:hAnsi="Arial" w:cs="Arial"/>
+        </w:rPr>
+        <w:t xml:space="preserve"> e senha;</w:t>
+      </w:r>
+      <w:r>
+        <w:rPr>
+          <w:rFonts w:ascii="Arial" w:hAnsi="Arial" w:cs="Arial"/>
+        </w:rPr>
+        <w:t xml:space="preserve"> (A1)</w:t>
       </w:r>
     </w:p>
     <w:p>
@@ -2767,7 +2977,19 @@
         <w:rPr>
           <w:rFonts w:ascii="Arial" w:hAnsi="Arial" w:cs="Arial"/>
         </w:rPr>
-        <w:t>O funcionário/gerente clica no botão entrar. (A1)</w:t>
+        <w:t>O funcionári</w:t>
+      </w:r>
+      <w:r>
+        <w:rPr>
+          <w:rFonts w:ascii="Arial" w:hAnsi="Arial" w:cs="Arial"/>
+        </w:rPr>
+        <w:t>o/gerente clica no botão entrar;</w:t>
+      </w:r>
+      <w:r>
+        <w:rPr>
+          <w:rFonts w:ascii="Arial" w:hAnsi="Arial" w:cs="Arial"/>
+        </w:rPr>
+        <w:t xml:space="preserve"> (A1)</w:t>
       </w:r>
     </w:p>
     <w:p>
@@ -2777,64 +2999,468 @@
           <w:ilvl w:val="0"/>
           <w:numId w:val="16"/>
         </w:numPr>
-        <w:jc w:val="both"/>
-        <w:rPr>
-          <w:rFonts w:ascii="Arial" w:hAnsi="Arial" w:cs="Arial"/>
-        </w:rPr>
-      </w:pPr>
-      <w:r>
-        <w:rPr>
-          <w:rFonts w:ascii="Arial" w:hAnsi="Arial" w:cs="Arial"/>
-        </w:rPr>
-        <w:t>O sistema busca dados compatíveis no banco de dados. (R1</w:t>
-      </w:r>
-      <w:proofErr w:type="gramStart"/>
+        <w:spacing w:before="240"/>
+        <w:jc w:val="both"/>
+        <w:rPr>
+          <w:rFonts w:ascii="Arial" w:hAnsi="Arial" w:cs="Arial"/>
+        </w:rPr>
+      </w:pPr>
+      <w:r>
+        <w:rPr>
+          <w:rFonts w:ascii="Arial" w:hAnsi="Arial" w:cs="Arial"/>
+        </w:rPr>
+        <w:t xml:space="preserve">O sistema consiste </w:t>
+      </w:r>
+      <w:proofErr w:type="spellStart"/>
+      <w:r>
+        <w:rPr>
+          <w:rFonts w:ascii="Arial" w:hAnsi="Arial" w:cs="Arial"/>
+        </w:rPr>
+        <w:t>login</w:t>
+      </w:r>
+      <w:proofErr w:type="spellEnd"/>
+      <w:r>
+        <w:rPr>
+          <w:rFonts w:ascii="Arial" w:hAnsi="Arial" w:cs="Arial"/>
+        </w:rPr>
+        <w:t xml:space="preserve"> e senha;</w:t>
+      </w:r>
+      <w:r>
+        <w:rPr>
+          <w:rFonts w:ascii="Arial" w:hAnsi="Arial" w:cs="Arial"/>
+        </w:rPr>
+        <w:t xml:space="preserve"> (R1)</w:t>
+      </w:r>
+    </w:p>
+    <w:p>
+      <w:pPr>
+        <w:pStyle w:val="PargrafodaLista"/>
+        <w:numPr>
+          <w:ilvl w:val="0"/>
+          <w:numId w:val="16"/>
+        </w:numPr>
+        <w:jc w:val="both"/>
+        <w:rPr>
+          <w:rFonts w:ascii="Arial" w:hAnsi="Arial" w:cs="Arial"/>
+        </w:rPr>
+      </w:pPr>
+      <w:r>
+        <w:rPr>
+          <w:rFonts w:ascii="Arial" w:hAnsi="Arial" w:cs="Arial"/>
+        </w:rPr>
+        <w:t xml:space="preserve">O sistema busca dados compatíveis </w:t>
+      </w:r>
+      <w:r>
+        <w:rPr>
+          <w:rFonts w:ascii="Arial" w:hAnsi="Arial" w:cs="Arial"/>
+        </w:rPr>
+        <w:t>no banco de dados; (R2), (</w:t>
+      </w:r>
+      <w:r>
+        <w:rPr>
+          <w:rFonts w:ascii="Arial" w:hAnsi="Arial" w:cs="Arial"/>
+        </w:rPr>
+        <w:t>E1)</w:t>
+      </w:r>
+    </w:p>
+    <w:p>
+      <w:pPr>
+        <w:pStyle w:val="PargrafodaLista"/>
+        <w:numPr>
+          <w:ilvl w:val="0"/>
+          <w:numId w:val="16"/>
+        </w:numPr>
+        <w:jc w:val="both"/>
+        <w:rPr>
+          <w:rFonts w:ascii="Arial" w:hAnsi="Arial" w:cs="Arial"/>
+        </w:rPr>
+      </w:pPr>
+      <w:r>
+        <w:rPr>
+          <w:rFonts w:ascii="Arial" w:hAnsi="Arial" w:cs="Arial"/>
+        </w:rPr>
+        <w:t>O sistema ca</w:t>
+      </w:r>
+      <w:r>
+        <w:rPr>
+          <w:rFonts w:ascii="Arial" w:hAnsi="Arial" w:cs="Arial"/>
+        </w:rPr>
+        <w:t>rrega os dados, site é iniciado;</w:t>
+      </w:r>
+    </w:p>
+    <w:p>
+      <w:pPr>
+        <w:pStyle w:val="PargrafodaLista"/>
+        <w:numPr>
+          <w:ilvl w:val="0"/>
+          <w:numId w:val="16"/>
+        </w:numPr>
+        <w:jc w:val="both"/>
+        <w:rPr>
+          <w:rFonts w:ascii="Arial" w:hAnsi="Arial" w:cs="Arial"/>
+        </w:rPr>
+      </w:pPr>
+      <w:r>
+        <w:rPr>
+          <w:rFonts w:ascii="Arial" w:hAnsi="Arial" w:cs="Arial"/>
+        </w:rPr>
+        <w:t>O caso de uso é encerrado.</w:t>
+      </w:r>
+    </w:p>
+    <w:p>
+      <w:pPr>
+        <w:jc w:val="both"/>
+        <w:rPr>
+          <w:rFonts w:ascii="Arial" w:hAnsi="Arial" w:cs="Arial"/>
+        </w:rPr>
+      </w:pPr>
+    </w:p>
+    <w:p>
+      <w:pPr>
+        <w:jc w:val="both"/>
+        <w:rPr>
+          <w:rFonts w:ascii="Arial" w:hAnsi="Arial" w:cs="Arial"/>
+        </w:rPr>
+      </w:pPr>
+      <w:r>
+        <w:rPr>
+          <w:rFonts w:ascii="Arial" w:hAnsi="Arial" w:cs="Arial"/>
+        </w:rPr>
+        <w:t>Fluxo de Eventos Alternativo</w:t>
+      </w:r>
+    </w:p>
+    <w:p>
+      <w:pPr>
+        <w:jc w:val="both"/>
+        <w:rPr>
+          <w:rFonts w:ascii="Arial" w:hAnsi="Arial" w:cs="Arial"/>
+        </w:rPr>
+      </w:pPr>
+    </w:p>
+    <w:p>
+      <w:pPr>
+        <w:ind w:firstLine="708"/>
+        <w:jc w:val="both"/>
+        <w:rPr>
+          <w:rFonts w:ascii="Arial" w:hAnsi="Arial" w:cs="Arial"/>
+        </w:rPr>
+      </w:pPr>
+      <w:r>
+        <w:rPr>
+          <w:rFonts w:ascii="Arial" w:hAnsi="Arial" w:cs="Arial"/>
+        </w:rPr>
+        <w:t>A1</w:t>
+      </w:r>
+      <w:r>
+        <w:rPr>
+          <w:rFonts w:ascii="Arial" w:hAnsi="Arial" w:cs="Arial"/>
+        </w:rPr>
+        <w:t>.</w:t>
+      </w:r>
+      <w:r>
+        <w:rPr>
+          <w:rFonts w:ascii="Arial" w:hAnsi="Arial" w:cs="Arial"/>
+        </w:rPr>
+        <w:t xml:space="preserve"> </w:t>
+      </w:r>
+      <w:r>
+        <w:rPr>
+          <w:rFonts w:ascii="Arial" w:hAnsi="Arial" w:cs="Arial"/>
+        </w:rPr>
+        <w:t>Botão Esqueci minha senha</w:t>
+      </w:r>
+    </w:p>
+    <w:p>
+      <w:pPr>
+        <w:pStyle w:val="PargrafodaLista"/>
+        <w:numPr>
+          <w:ilvl w:val="0"/>
+          <w:numId w:val="18"/>
+        </w:numPr>
+        <w:jc w:val="both"/>
+        <w:rPr>
+          <w:rFonts w:ascii="Arial" w:hAnsi="Arial" w:cs="Arial"/>
+        </w:rPr>
+      </w:pPr>
+      <w:r>
+        <w:rPr>
+          <w:rFonts w:ascii="Arial" w:hAnsi="Arial" w:cs="Arial"/>
+        </w:rPr>
+        <w:t xml:space="preserve">O funcionário/gerente clica no link </w:t>
+      </w:r>
+      <w:r>
+        <w:rPr>
+          <w:rFonts w:ascii="Arial" w:hAnsi="Arial" w:cs="Arial"/>
+        </w:rPr>
+        <w:t>“Esqueci minha senha”;</w:t>
+      </w:r>
+    </w:p>
+    <w:p>
+      <w:pPr>
+        <w:pStyle w:val="PargrafodaLista"/>
+        <w:numPr>
+          <w:ilvl w:val="0"/>
+          <w:numId w:val="18"/>
+        </w:numPr>
+        <w:jc w:val="both"/>
+        <w:rPr>
+          <w:rFonts w:ascii="Arial" w:hAnsi="Arial" w:cs="Arial"/>
+        </w:rPr>
+      </w:pPr>
+      <w:r>
+        <w:rPr>
+          <w:rFonts w:ascii="Arial" w:hAnsi="Arial" w:cs="Arial"/>
+        </w:rPr>
+        <w:t>O sistema carrega nova página;</w:t>
+      </w:r>
+    </w:p>
+    <w:p>
+      <w:pPr>
+        <w:pStyle w:val="PargrafodaLista"/>
+        <w:numPr>
+          <w:ilvl w:val="0"/>
+          <w:numId w:val="18"/>
+        </w:numPr>
+        <w:jc w:val="both"/>
+        <w:rPr>
+          <w:rFonts w:ascii="Arial" w:hAnsi="Arial" w:cs="Arial"/>
+        </w:rPr>
+      </w:pPr>
+      <w:r>
+        <w:rPr>
+          <w:rFonts w:ascii="Arial" w:hAnsi="Arial" w:cs="Arial"/>
+        </w:rPr>
+        <w:t>O funcionár</w:t>
+      </w:r>
+      <w:r>
+        <w:rPr>
+          <w:rFonts w:ascii="Arial" w:hAnsi="Arial" w:cs="Arial"/>
+        </w:rPr>
+        <w:t xml:space="preserve">io/gerente informa </w:t>
+      </w:r>
+      <w:proofErr w:type="spellStart"/>
+      <w:r>
+        <w:rPr>
+          <w:rFonts w:ascii="Arial" w:hAnsi="Arial" w:cs="Arial"/>
+        </w:rPr>
+        <w:t>cpf</w:t>
+      </w:r>
+      <w:proofErr w:type="spellEnd"/>
+      <w:r>
+        <w:rPr>
+          <w:rFonts w:ascii="Arial" w:hAnsi="Arial" w:cs="Arial"/>
+        </w:rPr>
+        <w:t xml:space="preserve"> e e-mail;</w:t>
+      </w:r>
+    </w:p>
+    <w:p>
+      <w:pPr>
+        <w:pStyle w:val="PargrafodaLista"/>
+        <w:numPr>
+          <w:ilvl w:val="0"/>
+          <w:numId w:val="18"/>
+        </w:numPr>
+        <w:jc w:val="both"/>
+        <w:rPr>
+          <w:rFonts w:ascii="Arial" w:hAnsi="Arial" w:cs="Arial"/>
+        </w:rPr>
+      </w:pPr>
+      <w:r>
+        <w:rPr>
+          <w:rFonts w:ascii="Arial" w:hAnsi="Arial" w:cs="Arial"/>
+        </w:rPr>
+        <w:t>O funcionário/ gerente</w:t>
+      </w:r>
+      <w:r>
+        <w:rPr>
+          <w:rFonts w:ascii="Arial" w:hAnsi="Arial" w:cs="Arial"/>
+        </w:rPr>
+        <w:t xml:space="preserve"> clica no botão “Alterar Senha”;</w:t>
+      </w:r>
+      <w:r>
+        <w:rPr>
+          <w:rFonts w:ascii="Arial" w:hAnsi="Arial" w:cs="Arial"/>
+        </w:rPr>
+        <w:t xml:space="preserve"> (A2)</w:t>
+      </w:r>
+    </w:p>
+    <w:p>
+      <w:pPr>
+        <w:pStyle w:val="PargrafodaLista"/>
+        <w:numPr>
+          <w:ilvl w:val="0"/>
+          <w:numId w:val="18"/>
+        </w:numPr>
+        <w:jc w:val="both"/>
+        <w:rPr>
+          <w:rFonts w:ascii="Arial" w:hAnsi="Arial" w:cs="Arial"/>
+        </w:rPr>
+      </w:pPr>
+      <w:r>
+        <w:rPr>
+          <w:rFonts w:ascii="Arial" w:hAnsi="Arial" w:cs="Arial"/>
+        </w:rPr>
+        <w:t xml:space="preserve">O sistema </w:t>
+      </w:r>
+      <w:r>
+        <w:rPr>
+          <w:rFonts w:ascii="Arial" w:hAnsi="Arial" w:cs="Arial"/>
+        </w:rPr>
+        <w:t xml:space="preserve">consiste </w:t>
+      </w:r>
+      <w:proofErr w:type="spellStart"/>
+      <w:r>
+        <w:rPr>
+          <w:rFonts w:ascii="Arial" w:hAnsi="Arial" w:cs="Arial"/>
+        </w:rPr>
+        <w:t>cpf</w:t>
+      </w:r>
+      <w:proofErr w:type="spellEnd"/>
+      <w:r>
+        <w:rPr>
+          <w:rFonts w:ascii="Arial" w:hAnsi="Arial" w:cs="Arial"/>
+        </w:rPr>
+        <w:t xml:space="preserve"> e e-mail</w:t>
+      </w:r>
+      <w:r>
+        <w:rPr>
+          <w:rFonts w:ascii="Arial" w:hAnsi="Arial" w:cs="Arial"/>
+        </w:rPr>
+        <w:t>;</w:t>
+      </w:r>
+      <w:r>
+        <w:rPr>
+          <w:rFonts w:ascii="Arial" w:hAnsi="Arial" w:cs="Arial"/>
+        </w:rPr>
+        <w:t xml:space="preserve"> (</w:t>
+      </w:r>
+      <w:r>
+        <w:rPr>
+          <w:rFonts w:ascii="Arial" w:hAnsi="Arial" w:cs="Arial"/>
+        </w:rPr>
+        <w:t>R3</w:t>
+      </w:r>
       <w:r>
         <w:rPr>
           <w:rFonts w:ascii="Arial" w:hAnsi="Arial" w:cs="Arial"/>
         </w:rPr>
         <w:t>)</w:t>
       </w:r>
-      <w:r>
-        <w:rPr>
-          <w:rFonts w:ascii="Arial" w:hAnsi="Arial" w:cs="Arial"/>
-        </w:rPr>
-        <w:t>,(</w:t>
-      </w:r>
-      <w:proofErr w:type="gramEnd"/>
-      <w:r>
-        <w:rPr>
-          <w:rFonts w:ascii="Arial" w:hAnsi="Arial" w:cs="Arial"/>
-        </w:rPr>
-        <w:t>E1)</w:t>
-      </w:r>
-    </w:p>
-    <w:p>
-      <w:pPr>
-        <w:pStyle w:val="PargrafodaLista"/>
-        <w:numPr>
-          <w:ilvl w:val="0"/>
-          <w:numId w:val="16"/>
-        </w:numPr>
-        <w:jc w:val="both"/>
-        <w:rPr>
-          <w:rFonts w:ascii="Arial" w:hAnsi="Arial" w:cs="Arial"/>
-        </w:rPr>
-      </w:pPr>
-      <w:r>
-        <w:rPr>
-          <w:rFonts w:ascii="Arial" w:hAnsi="Arial" w:cs="Arial"/>
-        </w:rPr>
-        <w:lastRenderedPageBreak/>
-        <w:t>O sistema carrega os dados, site é iniciado.</w:t>
-      </w:r>
-    </w:p>
-    <w:p>
-      <w:pPr>
-        <w:pStyle w:val="PargrafodaLista"/>
-        <w:numPr>
-          <w:ilvl w:val="0"/>
-          <w:numId w:val="16"/>
+    </w:p>
+    <w:p>
+      <w:pPr>
+        <w:pStyle w:val="PargrafodaLista"/>
+        <w:numPr>
+          <w:ilvl w:val="0"/>
+          <w:numId w:val="18"/>
+        </w:numPr>
+        <w:jc w:val="both"/>
+        <w:rPr>
+          <w:rFonts w:ascii="Arial" w:hAnsi="Arial" w:cs="Arial"/>
+        </w:rPr>
+      </w:pPr>
+      <w:r>
+        <w:rPr>
+          <w:rFonts w:ascii="Arial" w:hAnsi="Arial" w:cs="Arial"/>
+        </w:rPr>
+        <w:t>O sistema carrega nova página;</w:t>
+      </w:r>
+    </w:p>
+    <w:p>
+      <w:pPr>
+        <w:pStyle w:val="PargrafodaLista"/>
+        <w:numPr>
+          <w:ilvl w:val="0"/>
+          <w:numId w:val="18"/>
+        </w:numPr>
+        <w:jc w:val="both"/>
+        <w:rPr>
+          <w:rFonts w:ascii="Arial" w:hAnsi="Arial" w:cs="Arial"/>
+        </w:rPr>
+      </w:pPr>
+      <w:r>
+        <w:rPr>
+          <w:rFonts w:ascii="Arial" w:hAnsi="Arial" w:cs="Arial"/>
+        </w:rPr>
+        <w:t>O funcion</w:t>
+      </w:r>
+      <w:r>
+        <w:rPr>
+          <w:rFonts w:ascii="Arial" w:hAnsi="Arial" w:cs="Arial"/>
+        </w:rPr>
+        <w:t>ário/gerente informa nova senha;</w:t>
+      </w:r>
+    </w:p>
+    <w:p>
+      <w:pPr>
+        <w:pStyle w:val="PargrafodaLista"/>
+        <w:numPr>
+          <w:ilvl w:val="0"/>
+          <w:numId w:val="18"/>
+        </w:numPr>
+        <w:jc w:val="both"/>
+        <w:rPr>
+          <w:rFonts w:ascii="Arial" w:hAnsi="Arial" w:cs="Arial"/>
+        </w:rPr>
+      </w:pPr>
+      <w:r>
+        <w:rPr>
+          <w:rFonts w:ascii="Arial" w:hAnsi="Arial" w:cs="Arial"/>
+        </w:rPr>
+        <w:t>O funcionário/gerente clica no botão “Salva</w:t>
+      </w:r>
+      <w:r>
+        <w:rPr>
+          <w:rFonts w:ascii="Arial" w:hAnsi="Arial" w:cs="Arial"/>
+        </w:rPr>
+        <w:t>r nova senha”;</w:t>
+      </w:r>
+    </w:p>
+    <w:p>
+      <w:pPr>
+        <w:pStyle w:val="PargrafodaLista"/>
+        <w:numPr>
+          <w:ilvl w:val="0"/>
+          <w:numId w:val="18"/>
+        </w:numPr>
+        <w:jc w:val="both"/>
+        <w:rPr>
+          <w:rFonts w:ascii="Arial" w:hAnsi="Arial" w:cs="Arial"/>
+        </w:rPr>
+      </w:pPr>
+      <w:r>
+        <w:rPr>
+          <w:rFonts w:ascii="Arial" w:hAnsi="Arial" w:cs="Arial"/>
+        </w:rPr>
+        <w:t xml:space="preserve">O </w:t>
+      </w:r>
+      <w:r>
+        <w:rPr>
+          <w:rFonts w:ascii="Arial" w:hAnsi="Arial" w:cs="Arial"/>
+        </w:rPr>
+        <w:t xml:space="preserve">sistema retorna a tela de </w:t>
+      </w:r>
+      <w:proofErr w:type="spellStart"/>
+      <w:r>
+        <w:rPr>
+          <w:rFonts w:ascii="Arial" w:hAnsi="Arial" w:cs="Arial"/>
+        </w:rPr>
+        <w:t>login</w:t>
+      </w:r>
+      <w:proofErr w:type="spellEnd"/>
+      <w:r>
+        <w:rPr>
+          <w:rFonts w:ascii="Arial" w:hAnsi="Arial" w:cs="Arial"/>
+        </w:rPr>
+        <w:t>;</w:t>
+      </w:r>
+    </w:p>
+    <w:p>
+      <w:pPr>
+        <w:pStyle w:val="PargrafodaLista"/>
+        <w:numPr>
+          <w:ilvl w:val="0"/>
+          <w:numId w:val="18"/>
         </w:numPr>
         <w:jc w:val="both"/>
         <w:rPr>
@@ -2858,295 +3484,6 @@
     </w:p>
     <w:p>
       <w:pPr>
-        <w:jc w:val="both"/>
-        <w:rPr>
-          <w:rFonts w:ascii="Arial" w:hAnsi="Arial" w:cs="Arial"/>
-        </w:rPr>
-      </w:pPr>
-      <w:r>
-        <w:rPr>
-          <w:rFonts w:ascii="Arial" w:hAnsi="Arial" w:cs="Arial"/>
-        </w:rPr>
-        <w:t>Fluxo de Eventos Alternativo</w:t>
-      </w:r>
-    </w:p>
-    <w:p>
-      <w:pPr>
-        <w:jc w:val="both"/>
-        <w:rPr>
-          <w:rFonts w:ascii="Arial" w:hAnsi="Arial" w:cs="Arial"/>
-        </w:rPr>
-      </w:pPr>
-    </w:p>
-    <w:p>
-      <w:pPr>
-        <w:ind w:firstLine="708"/>
-        <w:jc w:val="both"/>
-        <w:rPr>
-          <w:rFonts w:ascii="Arial" w:hAnsi="Arial" w:cs="Arial"/>
-        </w:rPr>
-      </w:pPr>
-      <w:r>
-        <w:rPr>
-          <w:rFonts w:ascii="Arial" w:hAnsi="Arial" w:cs="Arial"/>
-        </w:rPr>
-        <w:t>A1</w:t>
-      </w:r>
-      <w:r>
-        <w:rPr>
-          <w:rFonts w:ascii="Arial" w:hAnsi="Arial" w:cs="Arial"/>
-        </w:rPr>
-        <w:t>.</w:t>
-      </w:r>
-      <w:r>
-        <w:rPr>
-          <w:rFonts w:ascii="Arial" w:hAnsi="Arial" w:cs="Arial"/>
-        </w:rPr>
-        <w:t xml:space="preserve"> </w:t>
-      </w:r>
-      <w:r>
-        <w:rPr>
-          <w:rFonts w:ascii="Arial" w:hAnsi="Arial" w:cs="Arial"/>
-        </w:rPr>
-        <w:t>Botão Esqueci minha senha</w:t>
-      </w:r>
-    </w:p>
-    <w:p>
-      <w:pPr>
-        <w:pStyle w:val="PargrafodaLista"/>
-        <w:numPr>
-          <w:ilvl w:val="0"/>
-          <w:numId w:val="18"/>
-        </w:numPr>
-        <w:jc w:val="both"/>
-        <w:rPr>
-          <w:rFonts w:ascii="Arial" w:hAnsi="Arial" w:cs="Arial"/>
-        </w:rPr>
-      </w:pPr>
-      <w:r>
-        <w:rPr>
-          <w:rFonts w:ascii="Arial" w:hAnsi="Arial" w:cs="Arial"/>
-        </w:rPr>
-        <w:t xml:space="preserve">O funcionário/gerente clica no link </w:t>
-      </w:r>
-      <w:r>
-        <w:rPr>
-          <w:rFonts w:ascii="Arial" w:hAnsi="Arial" w:cs="Arial"/>
-        </w:rPr>
-        <w:t>“Esqueci minha senha”.</w:t>
-      </w:r>
-    </w:p>
-    <w:p>
-      <w:pPr>
-        <w:pStyle w:val="PargrafodaLista"/>
-        <w:numPr>
-          <w:ilvl w:val="0"/>
-          <w:numId w:val="18"/>
-        </w:numPr>
-        <w:jc w:val="both"/>
-        <w:rPr>
-          <w:rFonts w:ascii="Arial" w:hAnsi="Arial" w:cs="Arial"/>
-        </w:rPr>
-      </w:pPr>
-      <w:r>
-        <w:rPr>
-          <w:rFonts w:ascii="Arial" w:hAnsi="Arial" w:cs="Arial"/>
-        </w:rPr>
-        <w:t>O sistema carrega nova página.</w:t>
-      </w:r>
-    </w:p>
-    <w:p>
-      <w:pPr>
-        <w:pStyle w:val="PargrafodaLista"/>
-        <w:numPr>
-          <w:ilvl w:val="0"/>
-          <w:numId w:val="18"/>
-        </w:numPr>
-        <w:jc w:val="both"/>
-        <w:rPr>
-          <w:rFonts w:ascii="Arial" w:hAnsi="Arial" w:cs="Arial"/>
-        </w:rPr>
-      </w:pPr>
-      <w:r>
-        <w:rPr>
-          <w:rFonts w:ascii="Arial" w:hAnsi="Arial" w:cs="Arial"/>
-        </w:rPr>
-        <w:t>O funcionário/gerente informa cpf e e-mail.</w:t>
-      </w:r>
-    </w:p>
-    <w:p>
-      <w:pPr>
-        <w:pStyle w:val="PargrafodaLista"/>
-        <w:numPr>
-          <w:ilvl w:val="0"/>
-          <w:numId w:val="18"/>
-        </w:numPr>
-        <w:jc w:val="both"/>
-        <w:rPr>
-          <w:rFonts w:ascii="Arial" w:hAnsi="Arial" w:cs="Arial"/>
-        </w:rPr>
-      </w:pPr>
-      <w:r>
-        <w:rPr>
-          <w:rFonts w:ascii="Arial" w:hAnsi="Arial" w:cs="Arial"/>
-        </w:rPr>
-        <w:t>O funcionário/ gerente clica no botão “Alterar Senha”. (A2)</w:t>
-      </w:r>
-    </w:p>
-    <w:p>
-      <w:pPr>
-        <w:pStyle w:val="PargrafodaLista"/>
-        <w:numPr>
-          <w:ilvl w:val="0"/>
-          <w:numId w:val="18"/>
-        </w:numPr>
-        <w:jc w:val="both"/>
-        <w:rPr>
-          <w:rFonts w:ascii="Arial" w:hAnsi="Arial" w:cs="Arial"/>
-        </w:rPr>
-      </w:pPr>
-      <w:r>
-        <w:rPr>
-          <w:rFonts w:ascii="Arial" w:hAnsi="Arial" w:cs="Arial"/>
-        </w:rPr>
-        <w:t xml:space="preserve">O sistema </w:t>
-      </w:r>
-      <w:r>
-        <w:rPr>
-          <w:rFonts w:ascii="Arial" w:hAnsi="Arial" w:cs="Arial"/>
-        </w:rPr>
-        <w:t>consiste cpf e e-mail</w:t>
-      </w:r>
-      <w:r>
-        <w:rPr>
-          <w:rFonts w:ascii="Arial" w:hAnsi="Arial" w:cs="Arial"/>
-        </w:rPr>
-        <w:t>.</w:t>
-      </w:r>
-      <w:r>
-        <w:rPr>
-          <w:rFonts w:ascii="Arial" w:hAnsi="Arial" w:cs="Arial"/>
-        </w:rPr>
-        <w:t xml:space="preserve"> (</w:t>
-      </w:r>
-      <w:r>
-        <w:rPr>
-          <w:rFonts w:ascii="Arial" w:hAnsi="Arial" w:cs="Arial"/>
-        </w:rPr>
-        <w:t>R2</w:t>
-      </w:r>
-      <w:r>
-        <w:rPr>
-          <w:rFonts w:ascii="Arial" w:hAnsi="Arial" w:cs="Arial"/>
-        </w:rPr>
-        <w:t>)</w:t>
-      </w:r>
-    </w:p>
-    <w:p>
-      <w:pPr>
-        <w:pStyle w:val="PargrafodaLista"/>
-        <w:numPr>
-          <w:ilvl w:val="0"/>
-          <w:numId w:val="18"/>
-        </w:numPr>
-        <w:jc w:val="both"/>
-        <w:rPr>
-          <w:rFonts w:ascii="Arial" w:hAnsi="Arial" w:cs="Arial"/>
-        </w:rPr>
-      </w:pPr>
-      <w:r>
-        <w:rPr>
-          <w:rFonts w:ascii="Arial" w:hAnsi="Arial" w:cs="Arial"/>
-        </w:rPr>
-        <w:t>O sistema carrega nova página.</w:t>
-      </w:r>
-    </w:p>
-    <w:p>
-      <w:pPr>
-        <w:pStyle w:val="PargrafodaLista"/>
-        <w:numPr>
-          <w:ilvl w:val="0"/>
-          <w:numId w:val="18"/>
-        </w:numPr>
-        <w:jc w:val="both"/>
-        <w:rPr>
-          <w:rFonts w:ascii="Arial" w:hAnsi="Arial" w:cs="Arial"/>
-        </w:rPr>
-      </w:pPr>
-      <w:r>
-        <w:rPr>
-          <w:rFonts w:ascii="Arial" w:hAnsi="Arial" w:cs="Arial"/>
-        </w:rPr>
-        <w:t>O funcionário/gerente informa nova senha.</w:t>
-      </w:r>
-    </w:p>
-    <w:p>
-      <w:pPr>
-        <w:pStyle w:val="PargrafodaLista"/>
-        <w:numPr>
-          <w:ilvl w:val="0"/>
-          <w:numId w:val="18"/>
-        </w:numPr>
-        <w:jc w:val="both"/>
-        <w:rPr>
-          <w:rFonts w:ascii="Arial" w:hAnsi="Arial" w:cs="Arial"/>
-        </w:rPr>
-      </w:pPr>
-      <w:r>
-        <w:rPr>
-          <w:rFonts w:ascii="Arial" w:hAnsi="Arial" w:cs="Arial"/>
-        </w:rPr>
-        <w:t>O funcionário/gerente clica no botão “Salvar nova senha”.</w:t>
-      </w:r>
-    </w:p>
-    <w:p>
-      <w:pPr>
-        <w:pStyle w:val="PargrafodaLista"/>
-        <w:numPr>
-          <w:ilvl w:val="0"/>
-          <w:numId w:val="18"/>
-        </w:numPr>
-        <w:jc w:val="both"/>
-        <w:rPr>
-          <w:rFonts w:ascii="Arial" w:hAnsi="Arial" w:cs="Arial"/>
-        </w:rPr>
-      </w:pPr>
-      <w:r>
-        <w:rPr>
-          <w:rFonts w:ascii="Arial" w:hAnsi="Arial" w:cs="Arial"/>
-        </w:rPr>
-        <w:t>O sistema retorna a tela de login.</w:t>
-      </w:r>
-    </w:p>
-    <w:p>
-      <w:pPr>
-        <w:pStyle w:val="PargrafodaLista"/>
-        <w:numPr>
-          <w:ilvl w:val="0"/>
-          <w:numId w:val="18"/>
-        </w:numPr>
-        <w:jc w:val="both"/>
-        <w:rPr>
-          <w:rFonts w:ascii="Arial" w:hAnsi="Arial" w:cs="Arial"/>
-        </w:rPr>
-      </w:pPr>
-      <w:r>
-        <w:rPr>
-          <w:rFonts w:ascii="Arial" w:hAnsi="Arial" w:cs="Arial"/>
-        </w:rPr>
-        <w:t>O caso de uso é encerrado.</w:t>
-      </w:r>
-    </w:p>
-    <w:p>
-      <w:pPr>
-        <w:jc w:val="both"/>
-        <w:rPr>
-          <w:rFonts w:ascii="Arial" w:hAnsi="Arial" w:cs="Arial"/>
-        </w:rPr>
-      </w:pPr>
-    </w:p>
-    <w:p>
-      <w:pPr>
         <w:ind w:left="708"/>
         <w:jc w:val="both"/>
         <w:rPr>
@@ -3200,7 +3537,7 @@
         <w:rPr>
           <w:rFonts w:ascii="Arial" w:hAnsi="Arial" w:cs="Arial"/>
         </w:rPr>
-        <w:t>.</w:t>
+        <w:t>;</w:t>
       </w:r>
     </w:p>
     <w:p>
@@ -3225,7 +3562,21 @@
         <w:rPr>
           <w:rFonts w:ascii="Arial" w:hAnsi="Arial" w:cs="Arial"/>
         </w:rPr>
-        <w:t xml:space="preserve"> a tela de login.</w:t>
+        <w:t xml:space="preserve"> a tela de </w:t>
+      </w:r>
+      <w:proofErr w:type="spellStart"/>
+      <w:r>
+        <w:rPr>
+          <w:rFonts w:ascii="Arial" w:hAnsi="Arial" w:cs="Arial"/>
+        </w:rPr>
+        <w:t>login</w:t>
+      </w:r>
+      <w:proofErr w:type="spellEnd"/>
+      <w:r>
+        <w:rPr>
+          <w:rFonts w:ascii="Arial" w:hAnsi="Arial" w:cs="Arial"/>
+        </w:rPr>
+        <w:t>;</w:t>
       </w:r>
     </w:p>
     <w:p>
@@ -3343,6 +3694,55 @@
     </w:p>
     <w:p>
       <w:pPr>
+        <w:jc w:val="both"/>
+        <w:rPr>
+          <w:rFonts w:ascii="Arial" w:hAnsi="Arial" w:cs="Arial"/>
+        </w:rPr>
+      </w:pPr>
+      <w:r>
+        <w:rPr>
+          <w:rFonts w:ascii="Arial" w:hAnsi="Arial" w:cs="Arial"/>
+        </w:rPr>
+        <w:tab/>
+        <w:t xml:space="preserve">R1. </w:t>
+      </w:r>
+      <w:r>
+        <w:rPr>
+          <w:rFonts w:ascii="Arial" w:hAnsi="Arial" w:cs="Arial"/>
+        </w:rPr>
+        <w:t xml:space="preserve">Antes de verificar </w:t>
+      </w:r>
+      <w:proofErr w:type="spellStart"/>
+      <w:r>
+        <w:rPr>
+          <w:rFonts w:ascii="Arial" w:hAnsi="Arial" w:cs="Arial"/>
+        </w:rPr>
+        <w:t>login</w:t>
+      </w:r>
+      <w:proofErr w:type="spellEnd"/>
+      <w:r>
+        <w:rPr>
+          <w:rFonts w:ascii="Arial" w:hAnsi="Arial" w:cs="Arial"/>
+        </w:rPr>
+        <w:t xml:space="preserve"> e senha no banco de dados, o sistema verifica se os dados entrados são válidos. Verificando se o </w:t>
+      </w:r>
+      <w:proofErr w:type="spellStart"/>
+      <w:r>
+        <w:rPr>
+          <w:rFonts w:ascii="Arial" w:hAnsi="Arial" w:cs="Arial"/>
+        </w:rPr>
+        <w:t>login</w:t>
+      </w:r>
+      <w:proofErr w:type="spellEnd"/>
+      <w:r>
+        <w:rPr>
+          <w:rFonts w:ascii="Arial" w:hAnsi="Arial" w:cs="Arial"/>
+        </w:rPr>
+        <w:t xml:space="preserve"> contém números ou se a senha contém caracteres especiais inválidos.</w:t>
+      </w:r>
+    </w:p>
+    <w:p>
+      <w:pPr>
         <w:ind w:firstLine="708"/>
         <w:jc w:val="both"/>
         <w:rPr>
@@ -3353,7 +3753,13 @@
         <w:rPr>
           <w:rFonts w:ascii="Arial" w:hAnsi="Arial" w:cs="Arial"/>
         </w:rPr>
-        <w:t>R1.</w:t>
+        <w:t>R2</w:t>
+      </w:r>
+      <w:r>
+        <w:rPr>
+          <w:rFonts w:ascii="Arial" w:hAnsi="Arial" w:cs="Arial"/>
+        </w:rPr>
+        <w:t>.</w:t>
       </w:r>
       <w:r>
         <w:rPr>
@@ -3374,7 +3780,14 @@
         <w:rPr>
           <w:rFonts w:ascii="Arial" w:hAnsi="Arial" w:cs="Arial"/>
         </w:rPr>
-        <w:t>R2.</w:t>
+        <w:lastRenderedPageBreak/>
+        <w:t>R3</w:t>
+      </w:r>
+      <w:r>
+        <w:rPr>
+          <w:rFonts w:ascii="Arial" w:hAnsi="Arial" w:cs="Arial"/>
+        </w:rPr>
+        <w:t>.</w:t>
       </w:r>
       <w:r>
         <w:rPr>
@@ -3533,7 +3946,13 @@
         <w:rPr>
           <w:rFonts w:ascii="Arial" w:hAnsi="Arial" w:cs="Arial"/>
         </w:rPr>
-        <w:t>O sistema preenche tabela com todas as atividades que o funcionário pode desenvolver.</w:t>
+        <w:t>O sistema preenche tabela com todas as atividades que</w:t>
+      </w:r>
+      <w:r>
+        <w:rPr>
+          <w:rFonts w:ascii="Arial" w:hAnsi="Arial" w:cs="Arial"/>
+        </w:rPr>
+        <w:t xml:space="preserve"> o funcionário pode desenvolver;</w:t>
       </w:r>
     </w:p>
     <w:p>
@@ -3552,7 +3971,7 @@
         <w:rPr>
           <w:rFonts w:ascii="Arial" w:hAnsi="Arial" w:cs="Arial"/>
         </w:rPr>
-        <w:t>O sistema carrega a tela.</w:t>
+        <w:t>O sistema carrega a tela;</w:t>
       </w:r>
     </w:p>
     <w:p>
@@ -3571,7 +3990,13 @@
         <w:rPr>
           <w:rFonts w:ascii="Arial" w:hAnsi="Arial" w:cs="Arial"/>
         </w:rPr>
-        <w:t>O sistema bloqueia atividades que já foram encerradas.</w:t>
+        <w:t>O sistema bloqueia ati</w:t>
+      </w:r>
+      <w:r>
+        <w:rPr>
+          <w:rFonts w:ascii="Arial" w:hAnsi="Arial" w:cs="Arial"/>
+        </w:rPr>
+        <w:t>vidades que já foram encerradas;</w:t>
       </w:r>
     </w:p>
     <w:p>
@@ -3596,7 +4021,13 @@
         <w:rPr>
           <w:rFonts w:ascii="Arial" w:hAnsi="Arial" w:cs="Arial"/>
         </w:rPr>
-        <w:t>”. (</w:t>
+        <w:t>”;</w:t>
+      </w:r>
+      <w:r>
+        <w:rPr>
+          <w:rFonts w:ascii="Arial" w:hAnsi="Arial" w:cs="Arial"/>
+        </w:rPr>
+        <w:t xml:space="preserve"> (</w:t>
       </w:r>
       <w:r>
         <w:rPr>
@@ -3639,504 +4070,564 @@
         <w:rPr>
           <w:rFonts w:ascii="Arial" w:hAnsi="Arial" w:cs="Arial"/>
         </w:rPr>
+        <w:t>A ativid</w:t>
+      </w:r>
+      <w:r>
+        <w:rPr>
+          <w:rFonts w:ascii="Arial" w:hAnsi="Arial" w:cs="Arial"/>
+        </w:rPr>
+        <w:t>ade é iniciada no horário atual;</w:t>
+      </w:r>
+    </w:p>
+    <w:p>
+      <w:pPr>
+        <w:pStyle w:val="PargrafodaLista"/>
+        <w:numPr>
+          <w:ilvl w:val="0"/>
+          <w:numId w:val="22"/>
+        </w:numPr>
+        <w:jc w:val="both"/>
+        <w:rPr>
+          <w:rFonts w:ascii="Arial" w:hAnsi="Arial" w:cs="Arial"/>
+        </w:rPr>
+      </w:pPr>
+      <w:r>
+        <w:rPr>
+          <w:rFonts w:ascii="Arial" w:hAnsi="Arial" w:cs="Arial"/>
+        </w:rPr>
+        <w:t>O caso de uso é encerrado.</w:t>
+      </w:r>
+    </w:p>
+    <w:p>
+      <w:pPr>
+        <w:jc w:val="both"/>
+        <w:rPr>
+          <w:rFonts w:ascii="Arial" w:hAnsi="Arial" w:cs="Arial"/>
+        </w:rPr>
+      </w:pPr>
+    </w:p>
+    <w:p>
+      <w:pPr>
+        <w:jc w:val="both"/>
+        <w:rPr>
+          <w:rFonts w:ascii="Arial" w:hAnsi="Arial" w:cs="Arial"/>
+        </w:rPr>
+      </w:pPr>
+      <w:r>
+        <w:rPr>
+          <w:rFonts w:ascii="Arial" w:hAnsi="Arial" w:cs="Arial"/>
+        </w:rPr>
+        <w:t>Fluxo de Eventos Alternativo</w:t>
+      </w:r>
+    </w:p>
+    <w:p>
+      <w:pPr>
+        <w:jc w:val="both"/>
+        <w:rPr>
+          <w:rFonts w:ascii="Arial" w:hAnsi="Arial" w:cs="Arial"/>
+        </w:rPr>
+      </w:pPr>
+    </w:p>
+    <w:p>
+      <w:pPr>
+        <w:ind w:firstLine="708"/>
+        <w:jc w:val="both"/>
+        <w:rPr>
+          <w:rFonts w:ascii="Arial" w:hAnsi="Arial" w:cs="Arial"/>
+        </w:rPr>
+      </w:pPr>
+      <w:r>
+        <w:rPr>
+          <w:rFonts w:ascii="Arial" w:hAnsi="Arial" w:cs="Arial"/>
+        </w:rPr>
+        <w:t>A1.</w:t>
+      </w:r>
+      <w:r>
+        <w:rPr>
+          <w:rFonts w:ascii="Arial" w:hAnsi="Arial" w:cs="Arial"/>
+        </w:rPr>
+        <w:t xml:space="preserve"> Botão Encerrar</w:t>
+      </w:r>
+    </w:p>
+    <w:p>
+      <w:pPr>
+        <w:pStyle w:val="PargrafodaLista"/>
+        <w:numPr>
+          <w:ilvl w:val="0"/>
+          <w:numId w:val="27"/>
+        </w:numPr>
+        <w:jc w:val="both"/>
+        <w:rPr>
+          <w:rFonts w:ascii="Arial" w:hAnsi="Arial" w:cs="Arial"/>
+        </w:rPr>
+      </w:pPr>
+      <w:r>
+        <w:rPr>
+          <w:rFonts w:ascii="Arial" w:hAnsi="Arial" w:cs="Arial"/>
+        </w:rPr>
+        <w:t xml:space="preserve">O </w:t>
+      </w:r>
+      <w:r>
+        <w:rPr>
+          <w:rFonts w:ascii="Arial" w:hAnsi="Arial" w:cs="Arial"/>
+        </w:rPr>
+        <w:t>funcionário</w:t>
+      </w:r>
+      <w:r>
+        <w:rPr>
+          <w:rFonts w:ascii="Arial" w:hAnsi="Arial" w:cs="Arial"/>
+        </w:rPr>
+        <w:t xml:space="preserve"> clica no botão “Encerrar”;</w:t>
+      </w:r>
+    </w:p>
+    <w:p>
+      <w:pPr>
+        <w:pStyle w:val="PargrafodaLista"/>
+        <w:numPr>
+          <w:ilvl w:val="0"/>
+          <w:numId w:val="27"/>
+        </w:numPr>
+        <w:jc w:val="both"/>
+        <w:rPr>
+          <w:rFonts w:ascii="Arial" w:hAnsi="Arial" w:cs="Arial"/>
+        </w:rPr>
+      </w:pPr>
+      <w:r>
+        <w:rPr>
+          <w:rFonts w:ascii="Arial" w:hAnsi="Arial" w:cs="Arial"/>
+        </w:rPr>
+        <w:t>O sistema encerra atividade;</w:t>
+      </w:r>
+    </w:p>
+    <w:p>
+      <w:pPr>
+        <w:pStyle w:val="PargrafodaLista"/>
+        <w:numPr>
+          <w:ilvl w:val="0"/>
+          <w:numId w:val="27"/>
+        </w:numPr>
+        <w:jc w:val="both"/>
+        <w:rPr>
+          <w:rFonts w:ascii="Arial" w:hAnsi="Arial" w:cs="Arial"/>
+        </w:rPr>
+      </w:pPr>
+      <w:r>
+        <w:rPr>
+          <w:rFonts w:ascii="Arial" w:hAnsi="Arial" w:cs="Arial"/>
+        </w:rPr>
+        <w:t xml:space="preserve">O sistema impossibilita de a atividade ser iniciada novamente. </w:t>
+      </w:r>
+    </w:p>
+    <w:p>
+      <w:pPr>
+        <w:ind w:firstLine="708"/>
+        <w:jc w:val="both"/>
+        <w:rPr>
+          <w:rFonts w:ascii="Arial" w:hAnsi="Arial" w:cs="Arial"/>
+        </w:rPr>
+      </w:pPr>
+    </w:p>
+    <w:p>
+      <w:pPr>
+        <w:ind w:firstLine="708"/>
+        <w:jc w:val="both"/>
+        <w:rPr>
+          <w:rFonts w:ascii="Arial" w:hAnsi="Arial" w:cs="Arial"/>
+        </w:rPr>
+      </w:pPr>
+      <w:r>
+        <w:rPr>
+          <w:rFonts w:ascii="Arial" w:hAnsi="Arial" w:cs="Arial"/>
+        </w:rPr>
+        <w:t xml:space="preserve">A2. </w:t>
+      </w:r>
+      <w:r>
+        <w:rPr>
+          <w:rFonts w:ascii="Arial" w:hAnsi="Arial" w:cs="Arial"/>
+        </w:rPr>
+        <w:t xml:space="preserve">Botão </w:t>
+      </w:r>
+      <w:r>
+        <w:rPr>
+          <w:rFonts w:ascii="Arial" w:hAnsi="Arial" w:cs="Arial"/>
+        </w:rPr>
+        <w:t>Pausar</w:t>
+      </w:r>
+    </w:p>
+    <w:p>
+      <w:pPr>
+        <w:pStyle w:val="PargrafodaLista"/>
+        <w:numPr>
+          <w:ilvl w:val="0"/>
+          <w:numId w:val="28"/>
+        </w:numPr>
+        <w:jc w:val="both"/>
+        <w:rPr>
+          <w:rFonts w:ascii="Arial" w:hAnsi="Arial" w:cs="Arial"/>
+        </w:rPr>
+      </w:pPr>
+      <w:r>
+        <w:rPr>
+          <w:rFonts w:ascii="Arial" w:hAnsi="Arial" w:cs="Arial"/>
+        </w:rPr>
+        <w:t xml:space="preserve">O </w:t>
+      </w:r>
+      <w:r>
+        <w:rPr>
+          <w:rFonts w:ascii="Arial" w:hAnsi="Arial" w:cs="Arial"/>
+        </w:rPr>
+        <w:t>funcionário</w:t>
+      </w:r>
+      <w:r>
+        <w:rPr>
+          <w:rFonts w:ascii="Arial" w:hAnsi="Arial" w:cs="Arial"/>
+        </w:rPr>
+        <w:t xml:space="preserve"> clica no botão “Pausar”</w:t>
+      </w:r>
+      <w:r>
+        <w:rPr>
+          <w:rFonts w:ascii="Arial" w:hAnsi="Arial" w:cs="Arial"/>
+        </w:rPr>
+        <w:t xml:space="preserve"> de uma atividade já iniciada</w:t>
+      </w:r>
+      <w:r>
+        <w:rPr>
+          <w:rFonts w:ascii="Arial" w:hAnsi="Arial" w:cs="Arial"/>
+        </w:rPr>
+        <w:t>;</w:t>
+      </w:r>
+    </w:p>
+    <w:p>
+      <w:pPr>
+        <w:pStyle w:val="PargrafodaLista"/>
+        <w:numPr>
+          <w:ilvl w:val="0"/>
+          <w:numId w:val="28"/>
+        </w:numPr>
+        <w:jc w:val="both"/>
+        <w:rPr>
+          <w:rFonts w:ascii="Arial" w:hAnsi="Arial" w:cs="Arial"/>
+        </w:rPr>
+      </w:pPr>
+      <w:r>
+        <w:rPr>
+          <w:rFonts w:ascii="Arial" w:hAnsi="Arial" w:cs="Arial"/>
+        </w:rPr>
+        <w:t>O sistema pausa a atividade selecionada.</w:t>
+      </w:r>
+    </w:p>
+    <w:p>
+      <w:pPr>
+        <w:ind w:firstLine="708"/>
+        <w:jc w:val="both"/>
+        <w:rPr>
+          <w:rFonts w:ascii="Arial" w:hAnsi="Arial" w:cs="Arial"/>
+        </w:rPr>
+      </w:pPr>
+    </w:p>
+    <w:p>
+      <w:pPr>
+        <w:ind w:firstLine="708"/>
+        <w:jc w:val="both"/>
+        <w:rPr>
+          <w:rFonts w:ascii="Arial" w:hAnsi="Arial" w:cs="Arial"/>
+        </w:rPr>
+      </w:pPr>
+      <w:r>
+        <w:rPr>
+          <w:rFonts w:ascii="Arial" w:hAnsi="Arial" w:cs="Arial"/>
+        </w:rPr>
+        <w:t xml:space="preserve">A3. </w:t>
+      </w:r>
+      <w:r>
+        <w:rPr>
+          <w:rFonts w:ascii="Arial" w:hAnsi="Arial" w:cs="Arial"/>
+        </w:rPr>
+        <w:t xml:space="preserve">Botão </w:t>
+      </w:r>
+      <w:r>
+        <w:rPr>
+          <w:rFonts w:ascii="Arial" w:hAnsi="Arial" w:cs="Arial"/>
+        </w:rPr>
+        <w:t>Corrigir</w:t>
+      </w:r>
+    </w:p>
+    <w:p>
+      <w:pPr>
+        <w:pStyle w:val="PargrafodaLista"/>
+        <w:numPr>
+          <w:ilvl w:val="0"/>
+          <w:numId w:val="29"/>
+        </w:numPr>
+        <w:jc w:val="both"/>
+        <w:rPr>
+          <w:rFonts w:ascii="Arial" w:hAnsi="Arial" w:cs="Arial"/>
+        </w:rPr>
+      </w:pPr>
+      <w:r>
+        <w:rPr>
+          <w:rFonts w:ascii="Arial" w:hAnsi="Arial" w:cs="Arial"/>
+        </w:rPr>
+        <w:t xml:space="preserve">O funcionário </w:t>
+      </w:r>
+      <w:r>
+        <w:rPr>
+          <w:rFonts w:ascii="Arial" w:hAnsi="Arial" w:cs="Arial"/>
+        </w:rPr>
+        <w:t>clica no botão “Corrigir”;</w:t>
+      </w:r>
+    </w:p>
+    <w:p>
+      <w:pPr>
+        <w:pStyle w:val="PargrafodaLista"/>
+        <w:numPr>
+          <w:ilvl w:val="0"/>
+          <w:numId w:val="29"/>
+        </w:numPr>
+        <w:jc w:val="both"/>
+        <w:rPr>
+          <w:rFonts w:ascii="Arial" w:hAnsi="Arial" w:cs="Arial"/>
+        </w:rPr>
+      </w:pPr>
+      <w:r>
+        <w:rPr>
+          <w:rFonts w:ascii="Arial" w:hAnsi="Arial" w:cs="Arial"/>
+        </w:rPr>
+        <w:t>O sistema carrega combo box com a atividade selecionad</w:t>
+      </w:r>
+      <w:r>
+        <w:rPr>
+          <w:rFonts w:ascii="Arial" w:hAnsi="Arial" w:cs="Arial"/>
+        </w:rPr>
+        <w:t>a e seu respectivo departamento;</w:t>
+      </w:r>
+    </w:p>
+    <w:p>
+      <w:pPr>
+        <w:pStyle w:val="PargrafodaLista"/>
+        <w:numPr>
+          <w:ilvl w:val="0"/>
+          <w:numId w:val="29"/>
+        </w:numPr>
+        <w:jc w:val="both"/>
+        <w:rPr>
+          <w:rFonts w:ascii="Arial" w:hAnsi="Arial" w:cs="Arial"/>
+        </w:rPr>
+      </w:pPr>
+      <w:r>
+        <w:rPr>
+          <w:rFonts w:ascii="Arial" w:hAnsi="Arial" w:cs="Arial"/>
+        </w:rPr>
+        <w:t>O sistema carrega calendário;</w:t>
+      </w:r>
+    </w:p>
+    <w:p>
+      <w:pPr>
+        <w:pStyle w:val="PargrafodaLista"/>
+        <w:numPr>
+          <w:ilvl w:val="0"/>
+          <w:numId w:val="29"/>
+        </w:numPr>
+        <w:jc w:val="both"/>
+        <w:rPr>
+          <w:rFonts w:ascii="Arial" w:hAnsi="Arial" w:cs="Arial"/>
+        </w:rPr>
+      </w:pPr>
+      <w:r>
+        <w:rPr>
+          <w:rFonts w:ascii="Arial" w:hAnsi="Arial" w:cs="Arial"/>
+        </w:rPr>
+        <w:t>O sistema carrega nova página;</w:t>
+      </w:r>
+    </w:p>
+    <w:p>
+      <w:pPr>
+        <w:pStyle w:val="PargrafodaLista"/>
+        <w:numPr>
+          <w:ilvl w:val="0"/>
+          <w:numId w:val="29"/>
+        </w:numPr>
+        <w:jc w:val="both"/>
+        <w:rPr>
+          <w:rFonts w:ascii="Arial" w:hAnsi="Arial" w:cs="Arial"/>
+        </w:rPr>
+      </w:pPr>
+      <w:r>
+        <w:rPr>
+          <w:rFonts w:ascii="Arial" w:hAnsi="Arial" w:cs="Arial"/>
+        </w:rPr>
+        <w:t>O funcionário edita a descrição da atividade,</w:t>
+      </w:r>
+      <w:r>
+        <w:rPr>
+          <w:rFonts w:ascii="Arial" w:hAnsi="Arial" w:cs="Arial"/>
+        </w:rPr>
+        <w:t xml:space="preserve"> departamento ou data de início;</w:t>
+      </w:r>
+    </w:p>
+    <w:p>
+      <w:pPr>
+        <w:pStyle w:val="PargrafodaLista"/>
+        <w:numPr>
+          <w:ilvl w:val="0"/>
+          <w:numId w:val="29"/>
+        </w:numPr>
+        <w:jc w:val="both"/>
+        <w:rPr>
+          <w:rFonts w:ascii="Arial" w:hAnsi="Arial" w:cs="Arial"/>
+        </w:rPr>
+      </w:pPr>
+      <w:r>
+        <w:rPr>
+          <w:rFonts w:ascii="Arial" w:hAnsi="Arial" w:cs="Arial"/>
+        </w:rPr>
+        <w:t>O funcionário clica no botão “Soli</w:t>
+      </w:r>
+      <w:r>
+        <w:rPr>
+          <w:rFonts w:ascii="Arial" w:hAnsi="Arial" w:cs="Arial"/>
+        </w:rPr>
+        <w:t>citar Correção”;</w:t>
+      </w:r>
+      <w:r>
+        <w:rPr>
+          <w:rFonts w:ascii="Arial" w:hAnsi="Arial" w:cs="Arial"/>
+        </w:rPr>
+        <w:t xml:space="preserve"> (A4)</w:t>
+      </w:r>
+    </w:p>
+    <w:p>
+      <w:pPr>
+        <w:pStyle w:val="PargrafodaLista"/>
+        <w:numPr>
+          <w:ilvl w:val="0"/>
+          <w:numId w:val="29"/>
+        </w:numPr>
+        <w:jc w:val="both"/>
+        <w:rPr>
+          <w:rFonts w:ascii="Arial" w:hAnsi="Arial" w:cs="Arial"/>
+        </w:rPr>
+      </w:pPr>
+      <w:r>
+        <w:rPr>
+          <w:rFonts w:ascii="Arial" w:hAnsi="Arial" w:cs="Arial"/>
+        </w:rPr>
+        <w:t>O sistema envia solicitação ao gerente sobre pedido de correção de uma determinada atividade.</w:t>
+      </w:r>
+    </w:p>
+    <w:p>
+      <w:pPr>
+        <w:pStyle w:val="PargrafodaLista"/>
+        <w:ind w:left="1776"/>
+        <w:jc w:val="both"/>
+        <w:rPr>
+          <w:rFonts w:ascii="Arial" w:hAnsi="Arial" w:cs="Arial"/>
+        </w:rPr>
+      </w:pPr>
+    </w:p>
+    <w:p>
+      <w:pPr>
+        <w:ind w:left="708"/>
+        <w:jc w:val="both"/>
+        <w:rPr>
+          <w:rFonts w:ascii="Arial" w:hAnsi="Arial" w:cs="Arial"/>
+        </w:rPr>
+      </w:pPr>
+      <w:r>
+        <w:rPr>
+          <w:rFonts w:ascii="Arial" w:hAnsi="Arial" w:cs="Arial"/>
+        </w:rPr>
+        <w:t>A4. Botão Cancelar</w:t>
+      </w:r>
+    </w:p>
+    <w:p>
+      <w:pPr>
+        <w:pStyle w:val="PargrafodaLista"/>
+        <w:numPr>
+          <w:ilvl w:val="0"/>
+          <w:numId w:val="30"/>
+        </w:numPr>
+        <w:jc w:val="both"/>
+        <w:rPr>
+          <w:rFonts w:ascii="Arial" w:hAnsi="Arial" w:cs="Arial"/>
+        </w:rPr>
+      </w:pPr>
+      <w:r>
+        <w:rPr>
+          <w:rFonts w:ascii="Arial" w:hAnsi="Arial" w:cs="Arial"/>
+        </w:rPr>
+        <w:t>O func</w:t>
+      </w:r>
+      <w:r>
+        <w:rPr>
+          <w:rFonts w:ascii="Arial" w:hAnsi="Arial" w:cs="Arial"/>
+        </w:rPr>
+        <w:t>ionário clica no botão cancelar;</w:t>
+      </w:r>
+    </w:p>
+    <w:p>
+      <w:pPr>
+        <w:pStyle w:val="PargrafodaLista"/>
+        <w:numPr>
+          <w:ilvl w:val="0"/>
+          <w:numId w:val="30"/>
+        </w:numPr>
+        <w:jc w:val="both"/>
+        <w:rPr>
+          <w:rFonts w:ascii="Arial" w:hAnsi="Arial" w:cs="Arial"/>
+        </w:rPr>
+      </w:pPr>
+      <w:r>
+        <w:rPr>
+          <w:rFonts w:ascii="Arial" w:hAnsi="Arial" w:cs="Arial"/>
+        </w:rPr>
+        <w:t>O sistema carrega tela inicial do funcionário.</w:t>
+      </w:r>
+    </w:p>
+    <w:p>
+      <w:pPr>
+        <w:jc w:val="both"/>
+        <w:rPr>
+          <w:rFonts w:ascii="Arial" w:hAnsi="Arial" w:cs="Arial"/>
+        </w:rPr>
+      </w:pPr>
+    </w:p>
+    <w:p>
+      <w:pPr>
+        <w:jc w:val="both"/>
+        <w:rPr>
+          <w:rFonts w:ascii="Arial" w:hAnsi="Arial" w:cs="Arial"/>
+        </w:rPr>
+      </w:pPr>
+    </w:p>
+    <w:p>
+      <w:pPr>
+        <w:jc w:val="both"/>
+        <w:rPr>
+          <w:rFonts w:ascii="Arial" w:hAnsi="Arial" w:cs="Arial"/>
+        </w:rPr>
+      </w:pPr>
+    </w:p>
+    <w:p>
+      <w:pPr>
+        <w:jc w:val="both"/>
+        <w:rPr>
+          <w:rFonts w:ascii="Arial" w:hAnsi="Arial" w:cs="Arial"/>
+        </w:rPr>
+      </w:pPr>
+    </w:p>
+    <w:p>
+      <w:pPr>
+        <w:jc w:val="both"/>
+        <w:rPr>
+          <w:rFonts w:ascii="Arial" w:hAnsi="Arial" w:cs="Arial"/>
+        </w:rPr>
+      </w:pPr>
+      <w:r>
+        <w:rPr>
+          <w:rFonts w:ascii="Arial" w:hAnsi="Arial" w:cs="Arial"/>
+        </w:rPr>
         <w:lastRenderedPageBreak/>
-        <w:t>A atividade é iniciada no horário atual.</w:t>
-      </w:r>
-    </w:p>
-    <w:p>
-      <w:pPr>
-        <w:pStyle w:val="PargrafodaLista"/>
-        <w:numPr>
-          <w:ilvl w:val="0"/>
-          <w:numId w:val="22"/>
-        </w:numPr>
-        <w:jc w:val="both"/>
-        <w:rPr>
-          <w:rFonts w:ascii="Arial" w:hAnsi="Arial" w:cs="Arial"/>
-        </w:rPr>
-      </w:pPr>
-      <w:r>
-        <w:rPr>
-          <w:rFonts w:ascii="Arial" w:hAnsi="Arial" w:cs="Arial"/>
-        </w:rPr>
-        <w:t>O caso de uso é encerrado.</w:t>
-      </w:r>
-    </w:p>
-    <w:p>
-      <w:pPr>
-        <w:jc w:val="both"/>
-        <w:rPr>
-          <w:rFonts w:ascii="Arial" w:hAnsi="Arial" w:cs="Arial"/>
-        </w:rPr>
-      </w:pPr>
-    </w:p>
-    <w:p>
-      <w:pPr>
-        <w:jc w:val="both"/>
-        <w:rPr>
-          <w:rFonts w:ascii="Arial" w:hAnsi="Arial" w:cs="Arial"/>
-        </w:rPr>
-      </w:pPr>
-      <w:r>
-        <w:rPr>
-          <w:rFonts w:ascii="Arial" w:hAnsi="Arial" w:cs="Arial"/>
-        </w:rPr>
-        <w:t>Fluxo de Eventos Alternativo</w:t>
-      </w:r>
-    </w:p>
-    <w:p>
-      <w:pPr>
-        <w:jc w:val="both"/>
-        <w:rPr>
-          <w:rFonts w:ascii="Arial" w:hAnsi="Arial" w:cs="Arial"/>
-        </w:rPr>
-      </w:pPr>
-    </w:p>
-    <w:p>
-      <w:pPr>
-        <w:ind w:firstLine="708"/>
-        <w:jc w:val="both"/>
-        <w:rPr>
-          <w:rFonts w:ascii="Arial" w:hAnsi="Arial" w:cs="Arial"/>
-        </w:rPr>
-      </w:pPr>
-      <w:r>
-        <w:rPr>
-          <w:rFonts w:ascii="Arial" w:hAnsi="Arial" w:cs="Arial"/>
-        </w:rPr>
-        <w:t>A1.</w:t>
-      </w:r>
-      <w:r>
-        <w:rPr>
-          <w:rFonts w:ascii="Arial" w:hAnsi="Arial" w:cs="Arial"/>
-        </w:rPr>
-        <w:t xml:space="preserve"> Botão Encerrar</w:t>
-      </w:r>
-    </w:p>
-    <w:p>
-      <w:pPr>
-        <w:pStyle w:val="PargrafodaLista"/>
-        <w:numPr>
-          <w:ilvl w:val="0"/>
-          <w:numId w:val="27"/>
-        </w:numPr>
-        <w:jc w:val="both"/>
-        <w:rPr>
-          <w:rFonts w:ascii="Arial" w:hAnsi="Arial" w:cs="Arial"/>
-        </w:rPr>
-      </w:pPr>
-      <w:r>
-        <w:rPr>
-          <w:rFonts w:ascii="Arial" w:hAnsi="Arial" w:cs="Arial"/>
-        </w:rPr>
-        <w:t xml:space="preserve">O </w:t>
-      </w:r>
-      <w:r>
-        <w:rPr>
-          <w:rFonts w:ascii="Arial" w:hAnsi="Arial" w:cs="Arial"/>
-        </w:rPr>
-        <w:t>funcionário</w:t>
-      </w:r>
-      <w:r>
-        <w:rPr>
-          <w:rFonts w:ascii="Arial" w:hAnsi="Arial" w:cs="Arial"/>
-        </w:rPr>
-        <w:t xml:space="preserve"> clica no botão “Encerrar”.</w:t>
-      </w:r>
-    </w:p>
-    <w:p>
-      <w:pPr>
-        <w:pStyle w:val="PargrafodaLista"/>
-        <w:numPr>
-          <w:ilvl w:val="0"/>
-          <w:numId w:val="27"/>
-        </w:numPr>
-        <w:jc w:val="both"/>
-        <w:rPr>
-          <w:rFonts w:ascii="Arial" w:hAnsi="Arial" w:cs="Arial"/>
-        </w:rPr>
-      </w:pPr>
-      <w:r>
-        <w:rPr>
-          <w:rFonts w:ascii="Arial" w:hAnsi="Arial" w:cs="Arial"/>
-        </w:rPr>
-        <w:t>O sistema encerra atividade.</w:t>
-      </w:r>
-    </w:p>
-    <w:p>
-      <w:pPr>
-        <w:pStyle w:val="PargrafodaLista"/>
-        <w:numPr>
-          <w:ilvl w:val="0"/>
-          <w:numId w:val="27"/>
-        </w:numPr>
-        <w:jc w:val="both"/>
-        <w:rPr>
-          <w:rFonts w:ascii="Arial" w:hAnsi="Arial" w:cs="Arial"/>
-        </w:rPr>
-      </w:pPr>
-      <w:r>
-        <w:rPr>
-          <w:rFonts w:ascii="Arial" w:hAnsi="Arial" w:cs="Arial"/>
-        </w:rPr>
-        <w:t xml:space="preserve">O sistema impossibilita de a atividade ser iniciada novamente. </w:t>
-      </w:r>
-    </w:p>
-    <w:p>
-      <w:pPr>
-        <w:ind w:firstLine="708"/>
-        <w:jc w:val="both"/>
-        <w:rPr>
-          <w:rFonts w:ascii="Arial" w:hAnsi="Arial" w:cs="Arial"/>
-        </w:rPr>
-      </w:pPr>
-    </w:p>
-    <w:p>
-      <w:pPr>
-        <w:ind w:firstLine="708"/>
-        <w:jc w:val="both"/>
-        <w:rPr>
-          <w:rFonts w:ascii="Arial" w:hAnsi="Arial" w:cs="Arial"/>
-        </w:rPr>
-      </w:pPr>
-      <w:r>
-        <w:rPr>
-          <w:rFonts w:ascii="Arial" w:hAnsi="Arial" w:cs="Arial"/>
-        </w:rPr>
-        <w:t xml:space="preserve">A2. </w:t>
-      </w:r>
-      <w:r>
-        <w:rPr>
-          <w:rFonts w:ascii="Arial" w:hAnsi="Arial" w:cs="Arial"/>
-        </w:rPr>
-        <w:t xml:space="preserve">Botão </w:t>
-      </w:r>
-      <w:r>
-        <w:rPr>
-          <w:rFonts w:ascii="Arial" w:hAnsi="Arial" w:cs="Arial"/>
-        </w:rPr>
-        <w:t>Pausar</w:t>
-      </w:r>
-    </w:p>
-    <w:p>
-      <w:pPr>
-        <w:pStyle w:val="PargrafodaLista"/>
-        <w:numPr>
-          <w:ilvl w:val="0"/>
-          <w:numId w:val="28"/>
-        </w:numPr>
-        <w:jc w:val="both"/>
-        <w:rPr>
-          <w:rFonts w:ascii="Arial" w:hAnsi="Arial" w:cs="Arial"/>
-        </w:rPr>
-      </w:pPr>
-      <w:r>
-        <w:rPr>
-          <w:rFonts w:ascii="Arial" w:hAnsi="Arial" w:cs="Arial"/>
-        </w:rPr>
-        <w:t xml:space="preserve">O </w:t>
-      </w:r>
-      <w:r>
-        <w:rPr>
-          <w:rFonts w:ascii="Arial" w:hAnsi="Arial" w:cs="Arial"/>
-        </w:rPr>
-        <w:t>funcionário</w:t>
-      </w:r>
-      <w:r>
-        <w:rPr>
-          <w:rFonts w:ascii="Arial" w:hAnsi="Arial" w:cs="Arial"/>
-        </w:rPr>
-        <w:t xml:space="preserve"> clica no botão “Pausar”</w:t>
-      </w:r>
-      <w:r>
-        <w:rPr>
-          <w:rFonts w:ascii="Arial" w:hAnsi="Arial" w:cs="Arial"/>
-        </w:rPr>
-        <w:t xml:space="preserve"> de uma atividade já iniciada</w:t>
-      </w:r>
-      <w:r>
-        <w:rPr>
-          <w:rFonts w:ascii="Arial" w:hAnsi="Arial" w:cs="Arial"/>
-        </w:rPr>
-        <w:t>.</w:t>
-      </w:r>
-    </w:p>
-    <w:p>
-      <w:pPr>
-        <w:pStyle w:val="PargrafodaLista"/>
-        <w:numPr>
-          <w:ilvl w:val="0"/>
-          <w:numId w:val="28"/>
-        </w:numPr>
-        <w:jc w:val="both"/>
-        <w:rPr>
-          <w:rFonts w:ascii="Arial" w:hAnsi="Arial" w:cs="Arial"/>
-        </w:rPr>
-      </w:pPr>
-      <w:r>
-        <w:rPr>
-          <w:rFonts w:ascii="Arial" w:hAnsi="Arial" w:cs="Arial"/>
-        </w:rPr>
-        <w:t>O sistema pausa a atividade selecionada.</w:t>
-      </w:r>
-    </w:p>
-    <w:p>
-      <w:pPr>
-        <w:ind w:firstLine="708"/>
-        <w:jc w:val="both"/>
-        <w:rPr>
-          <w:rFonts w:ascii="Arial" w:hAnsi="Arial" w:cs="Arial"/>
-        </w:rPr>
-      </w:pPr>
-    </w:p>
-    <w:p>
-      <w:pPr>
-        <w:ind w:firstLine="708"/>
-        <w:jc w:val="both"/>
-        <w:rPr>
-          <w:rFonts w:ascii="Arial" w:hAnsi="Arial" w:cs="Arial"/>
-        </w:rPr>
-      </w:pPr>
-      <w:r>
-        <w:rPr>
-          <w:rFonts w:ascii="Arial" w:hAnsi="Arial" w:cs="Arial"/>
-        </w:rPr>
-        <w:t xml:space="preserve">A3. </w:t>
-      </w:r>
-      <w:r>
-        <w:rPr>
-          <w:rFonts w:ascii="Arial" w:hAnsi="Arial" w:cs="Arial"/>
-        </w:rPr>
-        <w:t xml:space="preserve">Botão </w:t>
-      </w:r>
-      <w:r>
-        <w:rPr>
-          <w:rFonts w:ascii="Arial" w:hAnsi="Arial" w:cs="Arial"/>
-        </w:rPr>
-        <w:t>Corrigir</w:t>
-      </w:r>
-    </w:p>
-    <w:p>
-      <w:pPr>
-        <w:pStyle w:val="PargrafodaLista"/>
-        <w:numPr>
-          <w:ilvl w:val="0"/>
-          <w:numId w:val="29"/>
-        </w:numPr>
-        <w:jc w:val="both"/>
-        <w:rPr>
-          <w:rFonts w:ascii="Arial" w:hAnsi="Arial" w:cs="Arial"/>
-        </w:rPr>
-      </w:pPr>
-      <w:r>
-        <w:rPr>
-          <w:rFonts w:ascii="Arial" w:hAnsi="Arial" w:cs="Arial"/>
-        </w:rPr>
-        <w:t xml:space="preserve">O funcionário </w:t>
-      </w:r>
-      <w:r>
-        <w:rPr>
-          <w:rFonts w:ascii="Arial" w:hAnsi="Arial" w:cs="Arial"/>
-        </w:rPr>
-        <w:t>clica no botão “Corrigir”.</w:t>
-      </w:r>
-    </w:p>
-    <w:p>
-      <w:pPr>
-        <w:pStyle w:val="PargrafodaLista"/>
-        <w:numPr>
-          <w:ilvl w:val="0"/>
-          <w:numId w:val="29"/>
-        </w:numPr>
-        <w:jc w:val="both"/>
-        <w:rPr>
-          <w:rFonts w:ascii="Arial" w:hAnsi="Arial" w:cs="Arial"/>
-        </w:rPr>
-      </w:pPr>
-      <w:r>
-        <w:rPr>
-          <w:rFonts w:ascii="Arial" w:hAnsi="Arial" w:cs="Arial"/>
-        </w:rPr>
-        <w:t>O sistema carrega combo box com a atividade selecionada e seu respectivo departamento.</w:t>
-      </w:r>
-    </w:p>
-    <w:p>
-      <w:pPr>
-        <w:pStyle w:val="PargrafodaLista"/>
-        <w:numPr>
-          <w:ilvl w:val="0"/>
-          <w:numId w:val="29"/>
-        </w:numPr>
-        <w:jc w:val="both"/>
-        <w:rPr>
-          <w:rFonts w:ascii="Arial" w:hAnsi="Arial" w:cs="Arial"/>
-        </w:rPr>
-      </w:pPr>
-      <w:r>
-        <w:rPr>
-          <w:rFonts w:ascii="Arial" w:hAnsi="Arial" w:cs="Arial"/>
-        </w:rPr>
-        <w:t>O sistema carrega calendário.</w:t>
-      </w:r>
-    </w:p>
-    <w:p>
-      <w:pPr>
-        <w:pStyle w:val="PargrafodaLista"/>
-        <w:numPr>
-          <w:ilvl w:val="0"/>
-          <w:numId w:val="29"/>
-        </w:numPr>
-        <w:jc w:val="both"/>
-        <w:rPr>
-          <w:rFonts w:ascii="Arial" w:hAnsi="Arial" w:cs="Arial"/>
-        </w:rPr>
-      </w:pPr>
-      <w:r>
-        <w:rPr>
-          <w:rFonts w:ascii="Arial" w:hAnsi="Arial" w:cs="Arial"/>
-        </w:rPr>
-        <w:t>O sistema carrega nova página.</w:t>
-      </w:r>
-    </w:p>
-    <w:p>
-      <w:pPr>
-        <w:pStyle w:val="PargrafodaLista"/>
-        <w:numPr>
-          <w:ilvl w:val="0"/>
-          <w:numId w:val="29"/>
-        </w:numPr>
-        <w:jc w:val="both"/>
-        <w:rPr>
-          <w:rFonts w:ascii="Arial" w:hAnsi="Arial" w:cs="Arial"/>
-        </w:rPr>
-      </w:pPr>
-      <w:r>
-        <w:rPr>
-          <w:rFonts w:ascii="Arial" w:hAnsi="Arial" w:cs="Arial"/>
-        </w:rPr>
-        <w:t>O funcionário edita a descrição da atividade, departamento ou data de início.</w:t>
-      </w:r>
-    </w:p>
-    <w:p>
-      <w:pPr>
-        <w:pStyle w:val="PargrafodaLista"/>
-        <w:numPr>
-          <w:ilvl w:val="0"/>
-          <w:numId w:val="29"/>
-        </w:numPr>
-        <w:jc w:val="both"/>
-        <w:rPr>
-          <w:rFonts w:ascii="Arial" w:hAnsi="Arial" w:cs="Arial"/>
-        </w:rPr>
-      </w:pPr>
-      <w:r>
-        <w:rPr>
-          <w:rFonts w:ascii="Arial" w:hAnsi="Arial" w:cs="Arial"/>
-        </w:rPr>
-        <w:t>O funcionário clica no botão “Solicitar Correção”. (A4)</w:t>
-      </w:r>
-    </w:p>
-    <w:p>
-      <w:pPr>
-        <w:pStyle w:val="PargrafodaLista"/>
-        <w:numPr>
-          <w:ilvl w:val="0"/>
-          <w:numId w:val="29"/>
-        </w:numPr>
-        <w:jc w:val="both"/>
-        <w:rPr>
-          <w:rFonts w:ascii="Arial" w:hAnsi="Arial" w:cs="Arial"/>
-        </w:rPr>
-      </w:pPr>
-      <w:r>
-        <w:rPr>
-          <w:rFonts w:ascii="Arial" w:hAnsi="Arial" w:cs="Arial"/>
-        </w:rPr>
-        <w:t>O sistema envia solicitação ao gerente sobre pedido de correção de uma determinada atividade.</w:t>
-      </w:r>
-    </w:p>
-    <w:p>
-      <w:pPr>
-        <w:pStyle w:val="PargrafodaLista"/>
-        <w:ind w:left="1776"/>
-        <w:jc w:val="both"/>
-        <w:rPr>
-          <w:rFonts w:ascii="Arial" w:hAnsi="Arial" w:cs="Arial"/>
-        </w:rPr>
-      </w:pPr>
-    </w:p>
-    <w:p>
-      <w:pPr>
-        <w:ind w:left="708"/>
-        <w:jc w:val="both"/>
-        <w:rPr>
-          <w:rFonts w:ascii="Arial" w:hAnsi="Arial" w:cs="Arial"/>
-        </w:rPr>
-      </w:pPr>
-      <w:r>
-        <w:rPr>
-          <w:rFonts w:ascii="Arial" w:hAnsi="Arial" w:cs="Arial"/>
-        </w:rPr>
-        <w:t>A4. Botão Cancelar</w:t>
-      </w:r>
-    </w:p>
-    <w:p>
-      <w:pPr>
-        <w:pStyle w:val="PargrafodaLista"/>
-        <w:numPr>
-          <w:ilvl w:val="0"/>
-          <w:numId w:val="30"/>
-        </w:numPr>
-        <w:jc w:val="both"/>
-        <w:rPr>
-          <w:rFonts w:ascii="Arial" w:hAnsi="Arial" w:cs="Arial"/>
-        </w:rPr>
-      </w:pPr>
-      <w:r>
-        <w:rPr>
-          <w:rFonts w:ascii="Arial" w:hAnsi="Arial" w:cs="Arial"/>
-        </w:rPr>
-        <w:t>O funcionário clica no botão cancelar.</w:t>
-      </w:r>
-    </w:p>
-    <w:p>
-      <w:pPr>
-        <w:pStyle w:val="PargrafodaLista"/>
-        <w:numPr>
-          <w:ilvl w:val="0"/>
-          <w:numId w:val="30"/>
-        </w:numPr>
-        <w:jc w:val="both"/>
-        <w:rPr>
-          <w:rFonts w:ascii="Arial" w:hAnsi="Arial" w:cs="Arial"/>
-        </w:rPr>
-      </w:pPr>
-      <w:r>
-        <w:rPr>
-          <w:rFonts w:ascii="Arial" w:hAnsi="Arial" w:cs="Arial"/>
-        </w:rPr>
-        <w:t>O sistema carrega tela inicial do funcionário.</w:t>
-      </w:r>
-    </w:p>
-    <w:p>
-      <w:pPr>
-        <w:jc w:val="both"/>
-        <w:rPr>
-          <w:rFonts w:ascii="Arial" w:hAnsi="Arial" w:cs="Arial"/>
-        </w:rPr>
-      </w:pPr>
-    </w:p>
-    <w:p>
-      <w:pPr>
-        <w:jc w:val="both"/>
-        <w:rPr>
-          <w:rFonts w:ascii="Arial" w:hAnsi="Arial" w:cs="Arial"/>
-        </w:rPr>
-      </w:pPr>
-      <w:r>
-        <w:rPr>
-          <w:rFonts w:ascii="Arial" w:hAnsi="Arial" w:cs="Arial"/>
-        </w:rPr>
         <w:t>Regras de Negócio</w:t>
       </w:r>
     </w:p>
@@ -4314,7 +4805,13 @@
         <w:rPr>
           <w:rFonts w:ascii="Arial" w:hAnsi="Arial" w:cs="Arial"/>
         </w:rPr>
-        <w:t>O sistema preenche tabela com todas as atividades que o funcionário pode desenvolver.</w:t>
+        <w:t>O sistema preenche tabela com todas as atividades que</w:t>
+      </w:r>
+      <w:r>
+        <w:rPr>
+          <w:rFonts w:ascii="Arial" w:hAnsi="Arial" w:cs="Arial"/>
+        </w:rPr>
+        <w:t xml:space="preserve"> o funcionário pode desenvolver;</w:t>
       </w:r>
     </w:p>
     <w:p>
@@ -4333,7 +4830,7 @@
         <w:rPr>
           <w:rFonts w:ascii="Arial" w:hAnsi="Arial" w:cs="Arial"/>
         </w:rPr>
-        <w:t>O sistema carrega a tela.</w:t>
+        <w:t>O sistema carrega a tela;</w:t>
       </w:r>
     </w:p>
     <w:p>
@@ -4352,7 +4849,13 @@
         <w:rPr>
           <w:rFonts w:ascii="Arial" w:hAnsi="Arial" w:cs="Arial"/>
         </w:rPr>
-        <w:t>O sistema bloqueia atividades que já foram encerradas.</w:t>
+        <w:t>O sistema bloqueia ati</w:t>
+      </w:r>
+      <w:r>
+        <w:rPr>
+          <w:rFonts w:ascii="Arial" w:hAnsi="Arial" w:cs="Arial"/>
+        </w:rPr>
+        <w:t>vidades que já foram encerradas;</w:t>
       </w:r>
     </w:p>
     <w:p>
@@ -4393,373 +4896,441 @@
         <w:rPr>
           <w:rFonts w:ascii="Arial" w:hAnsi="Arial" w:cs="Arial"/>
         </w:rPr>
+        <w:t>Fluxo de Eventos Alternativo</w:t>
+      </w:r>
+    </w:p>
+    <w:p>
+      <w:pPr>
+        <w:jc w:val="both"/>
+        <w:rPr>
+          <w:rFonts w:ascii="Arial" w:hAnsi="Arial" w:cs="Arial"/>
+        </w:rPr>
+      </w:pPr>
+    </w:p>
+    <w:p>
+      <w:pPr>
+        <w:ind w:firstLine="708"/>
+        <w:jc w:val="both"/>
+        <w:rPr>
+          <w:rFonts w:ascii="Arial" w:hAnsi="Arial" w:cs="Arial"/>
+        </w:rPr>
+      </w:pPr>
+      <w:r>
+        <w:rPr>
+          <w:rFonts w:ascii="Arial" w:hAnsi="Arial" w:cs="Arial"/>
+        </w:rPr>
+        <w:t>A1.</w:t>
+      </w:r>
+      <w:r>
+        <w:rPr>
+          <w:rFonts w:ascii="Arial" w:hAnsi="Arial" w:cs="Arial"/>
+        </w:rPr>
+        <w:t xml:space="preserve"> Botão Pausar</w:t>
+      </w:r>
+    </w:p>
+    <w:p>
+      <w:pPr>
+        <w:pStyle w:val="PargrafodaLista"/>
+        <w:numPr>
+          <w:ilvl w:val="0"/>
+          <w:numId w:val="33"/>
+        </w:numPr>
+        <w:jc w:val="both"/>
+        <w:rPr>
+          <w:rFonts w:ascii="Arial" w:hAnsi="Arial" w:cs="Arial"/>
+        </w:rPr>
+      </w:pPr>
+      <w:r>
+        <w:rPr>
+          <w:rFonts w:ascii="Arial" w:hAnsi="Arial" w:cs="Arial"/>
+        </w:rPr>
+        <w:t>O funcionário clica no botão “Pausa</w:t>
+      </w:r>
+      <w:r>
+        <w:rPr>
+          <w:rFonts w:ascii="Arial" w:hAnsi="Arial" w:cs="Arial"/>
+        </w:rPr>
+        <w:t>r” de uma atividade já iniciada;</w:t>
+      </w:r>
+    </w:p>
+    <w:p>
+      <w:pPr>
+        <w:pStyle w:val="PargrafodaLista"/>
+        <w:numPr>
+          <w:ilvl w:val="0"/>
+          <w:numId w:val="33"/>
+        </w:numPr>
+        <w:jc w:val="both"/>
+        <w:rPr>
+          <w:rFonts w:ascii="Arial" w:hAnsi="Arial" w:cs="Arial"/>
+        </w:rPr>
+      </w:pPr>
+      <w:r>
+        <w:rPr>
+          <w:rFonts w:ascii="Arial" w:hAnsi="Arial" w:cs="Arial"/>
+        </w:rPr>
+        <w:t>O sistema pausa a atividade selecionada.</w:t>
+      </w:r>
+    </w:p>
+    <w:p>
+      <w:pPr>
+        <w:ind w:firstLine="708"/>
+        <w:jc w:val="both"/>
+        <w:rPr>
+          <w:rFonts w:ascii="Arial" w:hAnsi="Arial" w:cs="Arial"/>
+        </w:rPr>
+      </w:pPr>
+    </w:p>
+    <w:p>
+      <w:pPr>
+        <w:ind w:firstLine="708"/>
+        <w:jc w:val="both"/>
+        <w:rPr>
+          <w:rFonts w:ascii="Arial" w:hAnsi="Arial" w:cs="Arial"/>
+        </w:rPr>
+      </w:pPr>
+      <w:r>
+        <w:rPr>
+          <w:rFonts w:ascii="Arial" w:hAnsi="Arial" w:cs="Arial"/>
+        </w:rPr>
+        <w:t>A2. Botão Corrigir</w:t>
+      </w:r>
+    </w:p>
+    <w:p>
+      <w:pPr>
+        <w:pStyle w:val="PargrafodaLista"/>
+        <w:numPr>
+          <w:ilvl w:val="0"/>
+          <w:numId w:val="34"/>
+        </w:numPr>
+        <w:jc w:val="both"/>
+        <w:rPr>
+          <w:rFonts w:ascii="Arial" w:hAnsi="Arial" w:cs="Arial"/>
+        </w:rPr>
+      </w:pPr>
+      <w:r>
+        <w:rPr>
+          <w:rFonts w:ascii="Arial" w:hAnsi="Arial" w:cs="Arial"/>
+        </w:rPr>
+        <w:t>O funcio</w:t>
+      </w:r>
+      <w:r>
+        <w:rPr>
+          <w:rFonts w:ascii="Arial" w:hAnsi="Arial" w:cs="Arial"/>
+        </w:rPr>
+        <w:t>nário clica no botão “Corrigir”;</w:t>
+      </w:r>
+    </w:p>
+    <w:p>
+      <w:pPr>
+        <w:pStyle w:val="PargrafodaLista"/>
+        <w:numPr>
+          <w:ilvl w:val="0"/>
+          <w:numId w:val="34"/>
+        </w:numPr>
+        <w:jc w:val="both"/>
+        <w:rPr>
+          <w:rFonts w:ascii="Arial" w:hAnsi="Arial" w:cs="Arial"/>
+        </w:rPr>
+      </w:pPr>
+      <w:r>
+        <w:rPr>
+          <w:rFonts w:ascii="Arial" w:hAnsi="Arial" w:cs="Arial"/>
+        </w:rPr>
+        <w:t>O sistema carrega combo box com a atividade selecionad</w:t>
+      </w:r>
+      <w:r>
+        <w:rPr>
+          <w:rFonts w:ascii="Arial" w:hAnsi="Arial" w:cs="Arial"/>
+        </w:rPr>
+        <w:t>a e seu respectivo departamento;</w:t>
+      </w:r>
+    </w:p>
+    <w:p>
+      <w:pPr>
+        <w:pStyle w:val="PargrafodaLista"/>
+        <w:numPr>
+          <w:ilvl w:val="0"/>
+          <w:numId w:val="34"/>
+        </w:numPr>
+        <w:jc w:val="both"/>
+        <w:rPr>
+          <w:rFonts w:ascii="Arial" w:hAnsi="Arial" w:cs="Arial"/>
+        </w:rPr>
+      </w:pPr>
+      <w:r>
+        <w:rPr>
+          <w:rFonts w:ascii="Arial" w:hAnsi="Arial" w:cs="Arial"/>
+        </w:rPr>
+        <w:t>O sistema carrega calendário;</w:t>
+      </w:r>
+    </w:p>
+    <w:p>
+      <w:pPr>
+        <w:pStyle w:val="PargrafodaLista"/>
+        <w:numPr>
+          <w:ilvl w:val="0"/>
+          <w:numId w:val="34"/>
+        </w:numPr>
+        <w:jc w:val="both"/>
+        <w:rPr>
+          <w:rFonts w:ascii="Arial" w:hAnsi="Arial" w:cs="Arial"/>
+        </w:rPr>
+      </w:pPr>
+      <w:r>
+        <w:rPr>
+          <w:rFonts w:ascii="Arial" w:hAnsi="Arial" w:cs="Arial"/>
+        </w:rPr>
+        <w:t>O sistema carrega nova página;</w:t>
+      </w:r>
+    </w:p>
+    <w:p>
+      <w:pPr>
+        <w:pStyle w:val="PargrafodaLista"/>
+        <w:numPr>
+          <w:ilvl w:val="0"/>
+          <w:numId w:val="34"/>
+        </w:numPr>
+        <w:jc w:val="both"/>
+        <w:rPr>
+          <w:rFonts w:ascii="Arial" w:hAnsi="Arial" w:cs="Arial"/>
+        </w:rPr>
+      </w:pPr>
+      <w:r>
+        <w:rPr>
+          <w:rFonts w:ascii="Arial" w:hAnsi="Arial" w:cs="Arial"/>
+        </w:rPr>
+        <w:t>O funcionário edita a descrição da atividade,</w:t>
+      </w:r>
+      <w:r>
+        <w:rPr>
+          <w:rFonts w:ascii="Arial" w:hAnsi="Arial" w:cs="Arial"/>
+        </w:rPr>
+        <w:t xml:space="preserve"> departamento ou data de início;</w:t>
+      </w:r>
+    </w:p>
+    <w:p>
+      <w:pPr>
+        <w:pStyle w:val="PargrafodaLista"/>
+        <w:numPr>
+          <w:ilvl w:val="0"/>
+          <w:numId w:val="34"/>
+        </w:numPr>
+        <w:jc w:val="both"/>
+        <w:rPr>
+          <w:rFonts w:ascii="Arial" w:hAnsi="Arial" w:cs="Arial"/>
+        </w:rPr>
+      </w:pPr>
+      <w:r>
+        <w:rPr>
+          <w:rFonts w:ascii="Arial" w:hAnsi="Arial" w:cs="Arial"/>
+        </w:rPr>
+        <w:t>O funcionário clica no botão “Sol</w:t>
+      </w:r>
+      <w:r>
+        <w:rPr>
+          <w:rFonts w:ascii="Arial" w:hAnsi="Arial" w:cs="Arial"/>
+        </w:rPr>
+        <w:t>icitar Correção”;</w:t>
+      </w:r>
+      <w:r>
+        <w:rPr>
+          <w:rFonts w:ascii="Arial" w:hAnsi="Arial" w:cs="Arial"/>
+        </w:rPr>
+        <w:t xml:space="preserve"> (A4)</w:t>
+      </w:r>
+    </w:p>
+    <w:p>
+      <w:pPr>
+        <w:pStyle w:val="PargrafodaLista"/>
+        <w:numPr>
+          <w:ilvl w:val="0"/>
+          <w:numId w:val="34"/>
+        </w:numPr>
+        <w:jc w:val="both"/>
+        <w:rPr>
+          <w:rFonts w:ascii="Arial" w:hAnsi="Arial" w:cs="Arial"/>
+        </w:rPr>
+      </w:pPr>
+      <w:r>
+        <w:rPr>
+          <w:rFonts w:ascii="Arial" w:hAnsi="Arial" w:cs="Arial"/>
+        </w:rPr>
+        <w:t>O sistema envia solicitação ao gerente sobre pedido de correção de uma determinada atividade.</w:t>
+      </w:r>
+    </w:p>
+    <w:p>
+      <w:pPr>
+        <w:ind w:firstLine="708"/>
+        <w:jc w:val="both"/>
+        <w:rPr>
+          <w:rFonts w:ascii="Arial" w:hAnsi="Arial" w:cs="Arial"/>
+        </w:rPr>
+      </w:pPr>
+    </w:p>
+    <w:p>
+      <w:pPr>
+        <w:ind w:firstLine="708"/>
+        <w:jc w:val="both"/>
+        <w:rPr>
+          <w:rFonts w:ascii="Arial" w:hAnsi="Arial" w:cs="Arial"/>
+        </w:rPr>
+      </w:pPr>
+      <w:r>
+        <w:rPr>
+          <w:rFonts w:ascii="Arial" w:hAnsi="Arial" w:cs="Arial"/>
+        </w:rPr>
+        <w:t>A3. Botão iniciar</w:t>
+      </w:r>
+    </w:p>
+    <w:p>
+      <w:pPr>
+        <w:pStyle w:val="PargrafodaLista"/>
+        <w:numPr>
+          <w:ilvl w:val="0"/>
+          <w:numId w:val="36"/>
+        </w:numPr>
+        <w:jc w:val="both"/>
+        <w:rPr>
+          <w:rFonts w:ascii="Arial" w:hAnsi="Arial" w:cs="Arial"/>
+        </w:rPr>
+      </w:pPr>
+      <w:r>
+        <w:rPr>
+          <w:rFonts w:ascii="Arial" w:hAnsi="Arial" w:cs="Arial"/>
+        </w:rPr>
+        <w:t>O funcionário clica no botão “Iniciar” atividade ainda não realizada.</w:t>
+      </w:r>
+      <w:r>
+        <w:rPr>
+          <w:rFonts w:ascii="Arial" w:hAnsi="Arial" w:cs="Arial"/>
+        </w:rPr>
+        <w:t xml:space="preserve"> </w:t>
+      </w:r>
+    </w:p>
+    <w:p>
+      <w:pPr>
+        <w:ind w:firstLine="708"/>
+        <w:jc w:val="both"/>
+        <w:rPr>
+          <w:rFonts w:ascii="Arial" w:hAnsi="Arial" w:cs="Arial"/>
+        </w:rPr>
+      </w:pPr>
+    </w:p>
+    <w:p>
+      <w:pPr>
+        <w:ind w:left="708"/>
+        <w:jc w:val="both"/>
+        <w:rPr>
+          <w:rFonts w:ascii="Arial" w:hAnsi="Arial" w:cs="Arial"/>
+        </w:rPr>
+      </w:pPr>
+      <w:r>
+        <w:rPr>
+          <w:rFonts w:ascii="Arial" w:hAnsi="Arial" w:cs="Arial"/>
+        </w:rPr>
+        <w:t>A4. Botão Cancelar</w:t>
+      </w:r>
+    </w:p>
+    <w:p>
+      <w:pPr>
+        <w:pStyle w:val="PargrafodaLista"/>
+        <w:numPr>
+          <w:ilvl w:val="0"/>
+          <w:numId w:val="35"/>
+        </w:numPr>
+        <w:jc w:val="both"/>
+        <w:rPr>
+          <w:rFonts w:ascii="Arial" w:hAnsi="Arial" w:cs="Arial"/>
+        </w:rPr>
+      </w:pPr>
+      <w:r>
+        <w:rPr>
+          <w:rFonts w:ascii="Arial" w:hAnsi="Arial" w:cs="Arial"/>
+        </w:rPr>
+        <w:t xml:space="preserve">O funcionário clica no botão </w:t>
+      </w:r>
+      <w:r>
+        <w:rPr>
+          <w:rFonts w:ascii="Arial" w:hAnsi="Arial" w:cs="Arial"/>
+        </w:rPr>
+        <w:t>cancelar;</w:t>
+      </w:r>
+    </w:p>
+    <w:p>
+      <w:pPr>
+        <w:pStyle w:val="PargrafodaLista"/>
+        <w:numPr>
+          <w:ilvl w:val="0"/>
+          <w:numId w:val="35"/>
+        </w:numPr>
+        <w:jc w:val="both"/>
+        <w:rPr>
+          <w:rFonts w:ascii="Arial" w:hAnsi="Arial" w:cs="Arial"/>
+        </w:rPr>
+      </w:pPr>
+      <w:r>
+        <w:rPr>
+          <w:rFonts w:ascii="Arial" w:hAnsi="Arial" w:cs="Arial"/>
+        </w:rPr>
+        <w:t>O sistema carrega tela inicial do funcionário.</w:t>
+      </w:r>
+    </w:p>
+    <w:p>
+      <w:pPr>
+        <w:ind w:firstLine="708"/>
+        <w:jc w:val="both"/>
+        <w:rPr>
+          <w:rFonts w:ascii="Arial" w:hAnsi="Arial" w:cs="Arial"/>
+        </w:rPr>
+      </w:pPr>
+    </w:p>
+    <w:p>
+      <w:pPr>
+        <w:jc w:val="both"/>
+        <w:rPr>
+          <w:rFonts w:ascii="Arial" w:hAnsi="Arial" w:cs="Arial"/>
+        </w:rPr>
+      </w:pPr>
+    </w:p>
+    <w:p>
+      <w:pPr>
+        <w:jc w:val="both"/>
+        <w:rPr>
+          <w:rFonts w:ascii="Arial" w:hAnsi="Arial" w:cs="Arial"/>
+        </w:rPr>
+      </w:pPr>
+    </w:p>
+    <w:p>
+      <w:pPr>
+        <w:jc w:val="both"/>
+        <w:rPr>
+          <w:rFonts w:ascii="Arial" w:hAnsi="Arial" w:cs="Arial"/>
+        </w:rPr>
+      </w:pPr>
+    </w:p>
+    <w:p>
+      <w:pPr>
+        <w:jc w:val="both"/>
+        <w:rPr>
+          <w:rFonts w:ascii="Arial" w:hAnsi="Arial" w:cs="Arial"/>
+        </w:rPr>
+      </w:pPr>
+      <w:bookmarkStart w:id="0" w:name="_GoBack"/>
+      <w:bookmarkEnd w:id="0"/>
+    </w:p>
+    <w:p>
+      <w:pPr>
+        <w:jc w:val="both"/>
+        <w:rPr>
+          <w:rFonts w:ascii="Arial" w:hAnsi="Arial" w:cs="Arial"/>
+        </w:rPr>
+      </w:pPr>
+      <w:r>
+        <w:rPr>
+          <w:rFonts w:ascii="Arial" w:hAnsi="Arial" w:cs="Arial"/>
+        </w:rPr>
         <w:lastRenderedPageBreak/>
-        <w:t>Fluxo de Eventos Alternativo</w:t>
-      </w:r>
-    </w:p>
-    <w:p>
-      <w:pPr>
-        <w:jc w:val="both"/>
-        <w:rPr>
-          <w:rFonts w:ascii="Arial" w:hAnsi="Arial" w:cs="Arial"/>
-        </w:rPr>
-      </w:pPr>
-    </w:p>
-    <w:p>
-      <w:pPr>
-        <w:ind w:firstLine="708"/>
-        <w:jc w:val="both"/>
-        <w:rPr>
-          <w:rFonts w:ascii="Arial" w:hAnsi="Arial" w:cs="Arial"/>
-        </w:rPr>
-      </w:pPr>
-      <w:r>
-        <w:rPr>
-          <w:rFonts w:ascii="Arial" w:hAnsi="Arial" w:cs="Arial"/>
-        </w:rPr>
-        <w:t>A1.</w:t>
-      </w:r>
-      <w:r>
-        <w:rPr>
-          <w:rFonts w:ascii="Arial" w:hAnsi="Arial" w:cs="Arial"/>
-        </w:rPr>
-        <w:t xml:space="preserve"> Botão Pausar</w:t>
-      </w:r>
-    </w:p>
-    <w:p>
-      <w:pPr>
-        <w:pStyle w:val="PargrafodaLista"/>
-        <w:numPr>
-          <w:ilvl w:val="0"/>
-          <w:numId w:val="33"/>
-        </w:numPr>
-        <w:jc w:val="both"/>
-        <w:rPr>
-          <w:rFonts w:ascii="Arial" w:hAnsi="Arial" w:cs="Arial"/>
-        </w:rPr>
-      </w:pPr>
-      <w:r>
-        <w:rPr>
-          <w:rFonts w:ascii="Arial" w:hAnsi="Arial" w:cs="Arial"/>
-        </w:rPr>
-        <w:t>O funcionário clica no botão “Pausar” de uma atividade já iniciada.</w:t>
-      </w:r>
-    </w:p>
-    <w:p>
-      <w:pPr>
-        <w:pStyle w:val="PargrafodaLista"/>
-        <w:numPr>
-          <w:ilvl w:val="0"/>
-          <w:numId w:val="33"/>
-        </w:numPr>
-        <w:jc w:val="both"/>
-        <w:rPr>
-          <w:rFonts w:ascii="Arial" w:hAnsi="Arial" w:cs="Arial"/>
-        </w:rPr>
-      </w:pPr>
-      <w:r>
-        <w:rPr>
-          <w:rFonts w:ascii="Arial" w:hAnsi="Arial" w:cs="Arial"/>
-        </w:rPr>
-        <w:t>O sistema pausa a atividade selecionada.</w:t>
-      </w:r>
-    </w:p>
-    <w:p>
-      <w:pPr>
-        <w:ind w:firstLine="708"/>
-        <w:jc w:val="both"/>
-        <w:rPr>
-          <w:rFonts w:ascii="Arial" w:hAnsi="Arial" w:cs="Arial"/>
-        </w:rPr>
-      </w:pPr>
-    </w:p>
-    <w:p>
-      <w:pPr>
-        <w:ind w:firstLine="708"/>
-        <w:jc w:val="both"/>
-        <w:rPr>
-          <w:rFonts w:ascii="Arial" w:hAnsi="Arial" w:cs="Arial"/>
-        </w:rPr>
-      </w:pPr>
-      <w:r>
-        <w:rPr>
-          <w:rFonts w:ascii="Arial" w:hAnsi="Arial" w:cs="Arial"/>
-        </w:rPr>
-        <w:t>A2. Botão Corrigir</w:t>
-      </w:r>
-    </w:p>
-    <w:p>
-      <w:pPr>
-        <w:pStyle w:val="PargrafodaLista"/>
-        <w:numPr>
-          <w:ilvl w:val="0"/>
-          <w:numId w:val="34"/>
-        </w:numPr>
-        <w:jc w:val="both"/>
-        <w:rPr>
-          <w:rFonts w:ascii="Arial" w:hAnsi="Arial" w:cs="Arial"/>
-        </w:rPr>
-      </w:pPr>
-      <w:r>
-        <w:rPr>
-          <w:rFonts w:ascii="Arial" w:hAnsi="Arial" w:cs="Arial"/>
-        </w:rPr>
-        <w:t>O funcionário clica no botão “Corrigir”.</w:t>
-      </w:r>
-    </w:p>
-    <w:p>
-      <w:pPr>
-        <w:pStyle w:val="PargrafodaLista"/>
-        <w:numPr>
-          <w:ilvl w:val="0"/>
-          <w:numId w:val="34"/>
-        </w:numPr>
-        <w:jc w:val="both"/>
-        <w:rPr>
-          <w:rFonts w:ascii="Arial" w:hAnsi="Arial" w:cs="Arial"/>
-        </w:rPr>
-      </w:pPr>
-      <w:r>
-        <w:rPr>
-          <w:rFonts w:ascii="Arial" w:hAnsi="Arial" w:cs="Arial"/>
-        </w:rPr>
-        <w:t>O sistema carrega combo box com a atividade selecionada e seu respectivo departamento.</w:t>
-      </w:r>
-    </w:p>
-    <w:p>
-      <w:pPr>
-        <w:pStyle w:val="PargrafodaLista"/>
-        <w:numPr>
-          <w:ilvl w:val="0"/>
-          <w:numId w:val="34"/>
-        </w:numPr>
-        <w:jc w:val="both"/>
-        <w:rPr>
-          <w:rFonts w:ascii="Arial" w:hAnsi="Arial" w:cs="Arial"/>
-        </w:rPr>
-      </w:pPr>
-      <w:r>
-        <w:rPr>
-          <w:rFonts w:ascii="Arial" w:hAnsi="Arial" w:cs="Arial"/>
-        </w:rPr>
-        <w:t>O sistema carrega calendário.</w:t>
-      </w:r>
-    </w:p>
-    <w:p>
-      <w:pPr>
-        <w:pStyle w:val="PargrafodaLista"/>
-        <w:numPr>
-          <w:ilvl w:val="0"/>
-          <w:numId w:val="34"/>
-        </w:numPr>
-        <w:jc w:val="both"/>
-        <w:rPr>
-          <w:rFonts w:ascii="Arial" w:hAnsi="Arial" w:cs="Arial"/>
-        </w:rPr>
-      </w:pPr>
-      <w:r>
-        <w:rPr>
-          <w:rFonts w:ascii="Arial" w:hAnsi="Arial" w:cs="Arial"/>
-        </w:rPr>
-        <w:t>O sistema carrega nova página.</w:t>
-      </w:r>
-    </w:p>
-    <w:p>
-      <w:pPr>
-        <w:pStyle w:val="PargrafodaLista"/>
-        <w:numPr>
-          <w:ilvl w:val="0"/>
-          <w:numId w:val="34"/>
-        </w:numPr>
-        <w:jc w:val="both"/>
-        <w:rPr>
-          <w:rFonts w:ascii="Arial" w:hAnsi="Arial" w:cs="Arial"/>
-        </w:rPr>
-      </w:pPr>
-      <w:r>
-        <w:rPr>
-          <w:rFonts w:ascii="Arial" w:hAnsi="Arial" w:cs="Arial"/>
-        </w:rPr>
-        <w:t>O funcionário edita a descrição da atividade, departamento ou data de início.</w:t>
-      </w:r>
-    </w:p>
-    <w:p>
-      <w:pPr>
-        <w:pStyle w:val="PargrafodaLista"/>
-        <w:numPr>
-          <w:ilvl w:val="0"/>
-          <w:numId w:val="34"/>
-        </w:numPr>
-        <w:jc w:val="both"/>
-        <w:rPr>
-          <w:rFonts w:ascii="Arial" w:hAnsi="Arial" w:cs="Arial"/>
-        </w:rPr>
-      </w:pPr>
-      <w:r>
-        <w:rPr>
-          <w:rFonts w:ascii="Arial" w:hAnsi="Arial" w:cs="Arial"/>
-        </w:rPr>
-        <w:t>O funcionário clica no botão “Solicitar Correção”. (A4)</w:t>
-      </w:r>
-    </w:p>
-    <w:p>
-      <w:pPr>
-        <w:pStyle w:val="PargrafodaLista"/>
-        <w:numPr>
-          <w:ilvl w:val="0"/>
-          <w:numId w:val="34"/>
-        </w:numPr>
-        <w:jc w:val="both"/>
-        <w:rPr>
-          <w:rFonts w:ascii="Arial" w:hAnsi="Arial" w:cs="Arial"/>
-        </w:rPr>
-      </w:pPr>
-      <w:r>
-        <w:rPr>
-          <w:rFonts w:ascii="Arial" w:hAnsi="Arial" w:cs="Arial"/>
-        </w:rPr>
-        <w:t>O sistema envia solicitação ao gerente sobre pedido de correção de uma determinada atividade.</w:t>
-      </w:r>
-    </w:p>
-    <w:p>
-      <w:pPr>
-        <w:ind w:firstLine="708"/>
-        <w:jc w:val="both"/>
-        <w:rPr>
-          <w:rFonts w:ascii="Arial" w:hAnsi="Arial" w:cs="Arial"/>
-        </w:rPr>
-      </w:pPr>
-    </w:p>
-    <w:p>
-      <w:pPr>
-        <w:ind w:firstLine="708"/>
-        <w:jc w:val="both"/>
-        <w:rPr>
-          <w:rFonts w:ascii="Arial" w:hAnsi="Arial" w:cs="Arial"/>
-        </w:rPr>
-      </w:pPr>
-      <w:r>
-        <w:rPr>
-          <w:rFonts w:ascii="Arial" w:hAnsi="Arial" w:cs="Arial"/>
-        </w:rPr>
-        <w:t>A3. Botão iniciar</w:t>
-      </w:r>
-    </w:p>
-    <w:p>
-      <w:pPr>
-        <w:pStyle w:val="PargrafodaLista"/>
-        <w:numPr>
-          <w:ilvl w:val="0"/>
-          <w:numId w:val="36"/>
-        </w:numPr>
-        <w:jc w:val="both"/>
-        <w:rPr>
-          <w:rFonts w:ascii="Arial" w:hAnsi="Arial" w:cs="Arial"/>
-        </w:rPr>
-      </w:pPr>
-      <w:r>
-        <w:rPr>
-          <w:rFonts w:ascii="Arial" w:hAnsi="Arial" w:cs="Arial"/>
-        </w:rPr>
-        <w:t>O funcionário clica no botão “Iniciar” atividade ainda não realizada.</w:t>
-      </w:r>
-      <w:r>
-        <w:rPr>
-          <w:rFonts w:ascii="Arial" w:hAnsi="Arial" w:cs="Arial"/>
-        </w:rPr>
-        <w:t xml:space="preserve"> </w:t>
-      </w:r>
-    </w:p>
-    <w:p>
-      <w:pPr>
-        <w:ind w:firstLine="708"/>
-        <w:jc w:val="both"/>
-        <w:rPr>
-          <w:rFonts w:ascii="Arial" w:hAnsi="Arial" w:cs="Arial"/>
-        </w:rPr>
-      </w:pPr>
-    </w:p>
-    <w:p>
-      <w:pPr>
-        <w:ind w:left="708"/>
-        <w:jc w:val="both"/>
-        <w:rPr>
-          <w:rFonts w:ascii="Arial" w:hAnsi="Arial" w:cs="Arial"/>
-        </w:rPr>
-      </w:pPr>
-      <w:r>
-        <w:rPr>
-          <w:rFonts w:ascii="Arial" w:hAnsi="Arial" w:cs="Arial"/>
-        </w:rPr>
-        <w:t>A4. Botão Cancelar</w:t>
-      </w:r>
-    </w:p>
-    <w:p>
-      <w:pPr>
-        <w:pStyle w:val="PargrafodaLista"/>
-        <w:numPr>
-          <w:ilvl w:val="0"/>
-          <w:numId w:val="35"/>
-        </w:numPr>
-        <w:jc w:val="both"/>
-        <w:rPr>
-          <w:rFonts w:ascii="Arial" w:hAnsi="Arial" w:cs="Arial"/>
-        </w:rPr>
-      </w:pPr>
-      <w:r>
-        <w:rPr>
-          <w:rFonts w:ascii="Arial" w:hAnsi="Arial" w:cs="Arial"/>
-        </w:rPr>
-        <w:t>O funcionário clica no botão cancelar.</w:t>
-      </w:r>
-    </w:p>
-    <w:p>
-      <w:pPr>
-        <w:pStyle w:val="PargrafodaLista"/>
-        <w:numPr>
-          <w:ilvl w:val="0"/>
-          <w:numId w:val="35"/>
-        </w:numPr>
-        <w:jc w:val="both"/>
-        <w:rPr>
-          <w:rFonts w:ascii="Arial" w:hAnsi="Arial" w:cs="Arial"/>
-        </w:rPr>
-      </w:pPr>
-      <w:r>
-        <w:rPr>
-          <w:rFonts w:ascii="Arial" w:hAnsi="Arial" w:cs="Arial"/>
-        </w:rPr>
-        <w:t>O sistema carrega tela inicial do funcionário.</w:t>
-      </w:r>
-    </w:p>
-    <w:p>
-      <w:pPr>
-        <w:ind w:firstLine="708"/>
-        <w:jc w:val="both"/>
-        <w:rPr>
-          <w:rFonts w:ascii="Arial" w:hAnsi="Arial" w:cs="Arial"/>
-        </w:rPr>
-      </w:pPr>
-    </w:p>
-    <w:p>
-      <w:pPr>
-        <w:jc w:val="both"/>
-        <w:rPr>
-          <w:rFonts w:ascii="Arial" w:hAnsi="Arial" w:cs="Arial"/>
-        </w:rPr>
-      </w:pPr>
-    </w:p>
-    <w:p>
-      <w:pPr>
-        <w:jc w:val="both"/>
-        <w:rPr>
-          <w:rFonts w:ascii="Arial" w:hAnsi="Arial" w:cs="Arial"/>
-        </w:rPr>
-      </w:pPr>
-      <w:r>
-        <w:rPr>
-          <w:rFonts w:ascii="Arial" w:hAnsi="Arial" w:cs="Arial"/>
-        </w:rPr>
         <w:t>Regras de Negócio</w:t>
       </w:r>
     </w:p>
@@ -4924,7 +5495,13 @@
         <w:rPr>
           <w:rFonts w:ascii="Arial" w:hAnsi="Arial" w:cs="Arial"/>
         </w:rPr>
-        <w:t>O sistema carrega combo box com os meses de ano.</w:t>
+        <w:t>O sistema carreg</w:t>
+      </w:r>
+      <w:r>
+        <w:rPr>
+          <w:rFonts w:ascii="Arial" w:hAnsi="Arial" w:cs="Arial"/>
+        </w:rPr>
+        <w:t>a combo box com os meses de ano;</w:t>
       </w:r>
     </w:p>
     <w:p>
@@ -4943,7 +5520,13 @@
         <w:rPr>
           <w:rFonts w:ascii="Arial" w:hAnsi="Arial" w:cs="Arial"/>
         </w:rPr>
-        <w:t>O sistema carrega tabela em branco.</w:t>
+        <w:t>O s</w:t>
+      </w:r>
+      <w:r>
+        <w:rPr>
+          <w:rFonts w:ascii="Arial" w:hAnsi="Arial" w:cs="Arial"/>
+        </w:rPr>
+        <w:t>istema carrega tabela em branco;</w:t>
       </w:r>
     </w:p>
     <w:p>
@@ -4962,7 +5545,7 @@
         <w:rPr>
           <w:rFonts w:ascii="Arial" w:hAnsi="Arial" w:cs="Arial"/>
         </w:rPr>
-        <w:t>O sistema carrega a tela.</w:t>
+        <w:t>O sistema carrega a tela;</w:t>
       </w:r>
     </w:p>
     <w:p>
@@ -4981,7 +5564,13 @@
         <w:rPr>
           <w:rFonts w:ascii="Arial" w:hAnsi="Arial" w:cs="Arial"/>
         </w:rPr>
-        <w:t>O funcionário seleciona um mês no combo box.</w:t>
+        <w:t>O funcionári</w:t>
+      </w:r>
+      <w:r>
+        <w:rPr>
+          <w:rFonts w:ascii="Arial" w:hAnsi="Arial" w:cs="Arial"/>
+        </w:rPr>
+        <w:t>o seleciona um mês no combo box;</w:t>
       </w:r>
     </w:p>
     <w:p>
@@ -5000,7 +5589,13 @@
         <w:rPr>
           <w:rFonts w:ascii="Arial" w:hAnsi="Arial" w:cs="Arial"/>
         </w:rPr>
-        <w:t>O funcionário seleciona um dia do mês no calendário.</w:t>
+        <w:t>O funcionário seleci</w:t>
+      </w:r>
+      <w:r>
+        <w:rPr>
+          <w:rFonts w:ascii="Arial" w:hAnsi="Arial" w:cs="Arial"/>
+        </w:rPr>
+        <w:t>ona um dia do mês no calendário;</w:t>
       </w:r>
     </w:p>
     <w:p>
@@ -5019,7 +5614,13 @@
         <w:rPr>
           <w:rFonts w:ascii="Arial" w:hAnsi="Arial" w:cs="Arial"/>
         </w:rPr>
-        <w:t>O sistema busca dados no banco de dados.</w:t>
+        <w:t>O sistem</w:t>
+      </w:r>
+      <w:r>
+        <w:rPr>
+          <w:rFonts w:ascii="Arial" w:hAnsi="Arial" w:cs="Arial"/>
+        </w:rPr>
+        <w:t>a busca dados no banco de dados;</w:t>
       </w:r>
     </w:p>
     <w:p>
@@ -5038,7 +5639,13 @@
         <w:rPr>
           <w:rFonts w:ascii="Arial" w:hAnsi="Arial" w:cs="Arial"/>
         </w:rPr>
-        <w:t>O sistema carrega tabela de atividades.</w:t>
+        <w:t>O siste</w:t>
+      </w:r>
+      <w:r>
+        <w:rPr>
+          <w:rFonts w:ascii="Arial" w:hAnsi="Arial" w:cs="Arial"/>
+        </w:rPr>
+        <w:t>ma carrega tabela de atividades;</w:t>
       </w:r>
     </w:p>
     <w:p>
@@ -5081,7 +5688,6 @@
           <w:rFonts w:ascii="Arial" w:hAnsi="Arial" w:cs="Arial"/>
           <w:b/>
         </w:rPr>
-        <w:lastRenderedPageBreak/>
         <w:t xml:space="preserve">UC009: </w:t>
       </w:r>
       <w:r>
@@ -5165,7 +5771,13 @@
         <w:rPr>
           <w:rFonts w:ascii="Arial" w:hAnsi="Arial" w:cs="Arial"/>
         </w:rPr>
-        <w:t>O sistema carrega combo box com a atividade selecionada e seu respectivo departamento.</w:t>
+        <w:t>O sistema carrega combo box com a atividade selecionad</w:t>
+      </w:r>
+      <w:r>
+        <w:rPr>
+          <w:rFonts w:ascii="Arial" w:hAnsi="Arial" w:cs="Arial"/>
+        </w:rPr>
+        <w:t>a e seu respectivo departamento;</w:t>
       </w:r>
     </w:p>
     <w:p>
@@ -5184,7 +5796,13 @@
         <w:rPr>
           <w:rFonts w:ascii="Arial" w:hAnsi="Arial" w:cs="Arial"/>
         </w:rPr>
-        <w:t>O sistema carrega calendário.</w:t>
+        <w:t>O si</w:t>
+      </w:r>
+      <w:r>
+        <w:rPr>
+          <w:rFonts w:ascii="Arial" w:hAnsi="Arial" w:cs="Arial"/>
+        </w:rPr>
+        <w:t>stema carrega calendário;</w:t>
       </w:r>
     </w:p>
     <w:p>
@@ -5203,7 +5821,7 @@
         <w:rPr>
           <w:rFonts w:ascii="Arial" w:hAnsi="Arial" w:cs="Arial"/>
         </w:rPr>
-        <w:t>O sistema carrega nova página.</w:t>
+        <w:t>O sistema carrega nova página;</w:t>
       </w:r>
     </w:p>
     <w:p>
@@ -5222,7 +5840,13 @@
         <w:rPr>
           <w:rFonts w:ascii="Arial" w:hAnsi="Arial" w:cs="Arial"/>
         </w:rPr>
-        <w:t>O funcionário edita a descrição da atividade, departamento ou data de início.</w:t>
+        <w:t>O funcionário edita a descrição da atividade,</w:t>
+      </w:r>
+      <w:r>
+        <w:rPr>
+          <w:rFonts w:ascii="Arial" w:hAnsi="Arial" w:cs="Arial"/>
+        </w:rPr>
+        <w:t xml:space="preserve"> departamento ou data de início;</w:t>
       </w:r>
     </w:p>
     <w:p>
@@ -5247,7 +5871,13 @@
         <w:rPr>
           <w:rFonts w:ascii="Arial" w:hAnsi="Arial" w:cs="Arial"/>
         </w:rPr>
-        <w:t>icitar Correção”. (A1</w:t>
+        <w:t>icitar Correção”;</w:t>
+      </w:r>
+      <w:r>
+        <w:rPr>
+          <w:rFonts w:ascii="Arial" w:hAnsi="Arial" w:cs="Arial"/>
+        </w:rPr>
+        <w:t xml:space="preserve"> (A1</w:t>
       </w:r>
       <w:r>
         <w:rPr>
@@ -5350,7 +5980,13 @@
         <w:rPr>
           <w:rFonts w:ascii="Arial" w:hAnsi="Arial" w:cs="Arial"/>
         </w:rPr>
-        <w:t>O funcionário clica no botão cancelar.</w:t>
+        <w:t>O func</w:t>
+      </w:r>
+      <w:r>
+        <w:rPr>
+          <w:rFonts w:ascii="Arial" w:hAnsi="Arial" w:cs="Arial"/>
+        </w:rPr>
+        <w:t>ionário clica no botão cancelar;</w:t>
       </w:r>
     </w:p>
     <w:p>
@@ -5371,8 +6007,6 @@
         </w:rPr>
         <w:t>O sistema carrega tela inicial do funcionário.</w:t>
       </w:r>
-      <w:bookmarkStart w:id="0" w:name="_GoBack"/>
-      <w:bookmarkEnd w:id="0"/>
     </w:p>
     <w:p>
       <w:pPr>
@@ -6285,6 +6919,95 @@
     </w:lvl>
   </w:abstractNum>
   <w:abstractNum w:abstractNumId="10" w15:restartNumberingAfterBreak="0">
+    <w:nsid w:val="2B7611B0"/>
+    <w:multiLevelType w:val="hybridMultilevel"/>
+    <w:tmpl w:val="919A6754"/>
+    <w:lvl w:ilvl="0" w:tplc="96084806">
+      <w:start w:val="1"/>
+      <w:numFmt w:val="decimal"/>
+      <w:lvlText w:val="%1)"/>
+      <w:lvlJc w:val="left"/>
+      <w:pPr>
+        <w:ind w:left="1776" w:hanging="360"/>
+      </w:pPr>
+      <w:rPr>
+        <w:rFonts w:hint="default"/>
+      </w:rPr>
+    </w:lvl>
+    <w:lvl w:ilvl="1" w:tplc="04160019" w:tentative="1">
+      <w:start w:val="1"/>
+      <w:numFmt w:val="lowerLetter"/>
+      <w:lvlText w:val="%2."/>
+      <w:lvlJc w:val="left"/>
+      <w:pPr>
+        <w:ind w:left="2496" w:hanging="360"/>
+      </w:pPr>
+    </w:lvl>
+    <w:lvl w:ilvl="2" w:tplc="0416001B" w:tentative="1">
+      <w:start w:val="1"/>
+      <w:numFmt w:val="lowerRoman"/>
+      <w:lvlText w:val="%3."/>
+      <w:lvlJc w:val="right"/>
+      <w:pPr>
+        <w:ind w:left="3216" w:hanging="180"/>
+      </w:pPr>
+    </w:lvl>
+    <w:lvl w:ilvl="3" w:tplc="0416000F" w:tentative="1">
+      <w:start w:val="1"/>
+      <w:numFmt w:val="decimal"/>
+      <w:lvlText w:val="%4."/>
+      <w:lvlJc w:val="left"/>
+      <w:pPr>
+        <w:ind w:left="3936" w:hanging="360"/>
+      </w:pPr>
+    </w:lvl>
+    <w:lvl w:ilvl="4" w:tplc="04160019" w:tentative="1">
+      <w:start w:val="1"/>
+      <w:numFmt w:val="lowerLetter"/>
+      <w:lvlText w:val="%5."/>
+      <w:lvlJc w:val="left"/>
+      <w:pPr>
+        <w:ind w:left="4656" w:hanging="360"/>
+      </w:pPr>
+    </w:lvl>
+    <w:lvl w:ilvl="5" w:tplc="0416001B" w:tentative="1">
+      <w:start w:val="1"/>
+      <w:numFmt w:val="lowerRoman"/>
+      <w:lvlText w:val="%6."/>
+      <w:lvlJc w:val="right"/>
+      <w:pPr>
+        <w:ind w:left="5376" w:hanging="180"/>
+      </w:pPr>
+    </w:lvl>
+    <w:lvl w:ilvl="6" w:tplc="0416000F" w:tentative="1">
+      <w:start w:val="1"/>
+      <w:numFmt w:val="decimal"/>
+      <w:lvlText w:val="%7."/>
+      <w:lvlJc w:val="left"/>
+      <w:pPr>
+        <w:ind w:left="6096" w:hanging="360"/>
+      </w:pPr>
+    </w:lvl>
+    <w:lvl w:ilvl="7" w:tplc="04160019" w:tentative="1">
+      <w:start w:val="1"/>
+      <w:numFmt w:val="lowerLetter"/>
+      <w:lvlText w:val="%8."/>
+      <w:lvlJc w:val="left"/>
+      <w:pPr>
+        <w:ind w:left="6816" w:hanging="360"/>
+      </w:pPr>
+    </w:lvl>
+    <w:lvl w:ilvl="8" w:tplc="0416001B" w:tentative="1">
+      <w:start w:val="1"/>
+      <w:numFmt w:val="lowerRoman"/>
+      <w:lvlText w:val="%9."/>
+      <w:lvlJc w:val="right"/>
+      <w:pPr>
+        <w:ind w:left="7536" w:hanging="180"/>
+      </w:pPr>
+    </w:lvl>
+  </w:abstractNum>
+  <w:abstractNum w:abstractNumId="11" w15:restartNumberingAfterBreak="0">
     <w:nsid w:val="346674A7"/>
     <w:multiLevelType w:val="hybridMultilevel"/>
     <w:tmpl w:val="B8C61776"/>
@@ -6373,7 +7096,7 @@
       </w:pPr>
     </w:lvl>
   </w:abstractNum>
-  <w:abstractNum w:abstractNumId="11" w15:restartNumberingAfterBreak="0">
+  <w:abstractNum w:abstractNumId="12" w15:restartNumberingAfterBreak="0">
     <w:nsid w:val="37434610"/>
     <w:multiLevelType w:val="hybridMultilevel"/>
     <w:tmpl w:val="202EFC64"/>
@@ -6462,7 +7185,7 @@
       </w:pPr>
     </w:lvl>
   </w:abstractNum>
-  <w:abstractNum w:abstractNumId="12" w15:restartNumberingAfterBreak="0">
+  <w:abstractNum w:abstractNumId="13" w15:restartNumberingAfterBreak="0">
     <w:nsid w:val="3C380042"/>
     <w:multiLevelType w:val="hybridMultilevel"/>
     <w:tmpl w:val="DF3CBD70"/>
@@ -6551,7 +7274,7 @@
       </w:pPr>
     </w:lvl>
   </w:abstractNum>
-  <w:abstractNum w:abstractNumId="13" w15:restartNumberingAfterBreak="0">
+  <w:abstractNum w:abstractNumId="14" w15:restartNumberingAfterBreak="0">
     <w:nsid w:val="3C6C3F3B"/>
     <w:multiLevelType w:val="hybridMultilevel"/>
     <w:tmpl w:val="6BF4ED9E"/>
@@ -6640,7 +7363,7 @@
       </w:pPr>
     </w:lvl>
   </w:abstractNum>
-  <w:abstractNum w:abstractNumId="14" w15:restartNumberingAfterBreak="0">
+  <w:abstractNum w:abstractNumId="15" w15:restartNumberingAfterBreak="0">
     <w:nsid w:val="3F8812CB"/>
     <w:multiLevelType w:val="hybridMultilevel"/>
     <w:tmpl w:val="C058A390"/>
@@ -6729,7 +7452,7 @@
       </w:pPr>
     </w:lvl>
   </w:abstractNum>
-  <w:abstractNum w:abstractNumId="15" w15:restartNumberingAfterBreak="0">
+  <w:abstractNum w:abstractNumId="16" w15:restartNumberingAfterBreak="0">
     <w:nsid w:val="45842E10"/>
     <w:multiLevelType w:val="hybridMultilevel"/>
     <w:tmpl w:val="DF3CBD70"/>
@@ -6818,7 +7541,7 @@
       </w:pPr>
     </w:lvl>
   </w:abstractNum>
-  <w:abstractNum w:abstractNumId="16" w15:restartNumberingAfterBreak="0">
+  <w:abstractNum w:abstractNumId="17" w15:restartNumberingAfterBreak="0">
     <w:nsid w:val="4F041A27"/>
     <w:multiLevelType w:val="hybridMultilevel"/>
     <w:tmpl w:val="6B2E315A"/>
@@ -6907,7 +7630,7 @@
       </w:pPr>
     </w:lvl>
   </w:abstractNum>
-  <w:abstractNum w:abstractNumId="17" w15:restartNumberingAfterBreak="0">
+  <w:abstractNum w:abstractNumId="18" w15:restartNumberingAfterBreak="0">
     <w:nsid w:val="54F57667"/>
     <w:multiLevelType w:val="hybridMultilevel"/>
     <w:tmpl w:val="6B2E315A"/>
@@ -6996,7 +7719,7 @@
       </w:pPr>
     </w:lvl>
   </w:abstractNum>
-  <w:abstractNum w:abstractNumId="18" w15:restartNumberingAfterBreak="0">
+  <w:abstractNum w:abstractNumId="19" w15:restartNumberingAfterBreak="0">
     <w:nsid w:val="551F54D0"/>
     <w:multiLevelType w:val="hybridMultilevel"/>
     <w:tmpl w:val="31502274"/>
@@ -7085,7 +7808,7 @@
       </w:pPr>
     </w:lvl>
   </w:abstractNum>
-  <w:abstractNum w:abstractNumId="19" w15:restartNumberingAfterBreak="0">
+  <w:abstractNum w:abstractNumId="20" w15:restartNumberingAfterBreak="0">
     <w:nsid w:val="5BC42921"/>
     <w:multiLevelType w:val="hybridMultilevel"/>
     <w:tmpl w:val="3C2AA8CE"/>
@@ -7174,7 +7897,7 @@
       </w:pPr>
     </w:lvl>
   </w:abstractNum>
-  <w:abstractNum w:abstractNumId="20" w15:restartNumberingAfterBreak="0">
+  <w:abstractNum w:abstractNumId="21" w15:restartNumberingAfterBreak="0">
     <w:nsid w:val="5E5D58BC"/>
     <w:multiLevelType w:val="hybridMultilevel"/>
     <w:tmpl w:val="A344DD5E"/>
@@ -7263,7 +7986,7 @@
       </w:pPr>
     </w:lvl>
   </w:abstractNum>
-  <w:abstractNum w:abstractNumId="21" w15:restartNumberingAfterBreak="0">
+  <w:abstractNum w:abstractNumId="22" w15:restartNumberingAfterBreak="0">
     <w:nsid w:val="5EDB3547"/>
     <w:multiLevelType w:val="hybridMultilevel"/>
     <w:tmpl w:val="EA8C9B3E"/>
@@ -7352,7 +8075,7 @@
       </w:pPr>
     </w:lvl>
   </w:abstractNum>
-  <w:abstractNum w:abstractNumId="22" w15:restartNumberingAfterBreak="0">
+  <w:abstractNum w:abstractNumId="23" w15:restartNumberingAfterBreak="0">
     <w:nsid w:val="5F737B36"/>
     <w:multiLevelType w:val="hybridMultilevel"/>
     <w:tmpl w:val="3AC88424"/>
@@ -7441,7 +8164,7 @@
       </w:pPr>
     </w:lvl>
   </w:abstractNum>
-  <w:abstractNum w:abstractNumId="23" w15:restartNumberingAfterBreak="0">
+  <w:abstractNum w:abstractNumId="24" w15:restartNumberingAfterBreak="0">
     <w:nsid w:val="61A0701D"/>
     <w:multiLevelType w:val="hybridMultilevel"/>
     <w:tmpl w:val="69822820"/>
@@ -7530,7 +8253,7 @@
       </w:pPr>
     </w:lvl>
   </w:abstractNum>
-  <w:abstractNum w:abstractNumId="24" w15:restartNumberingAfterBreak="0">
+  <w:abstractNum w:abstractNumId="25" w15:restartNumberingAfterBreak="0">
     <w:nsid w:val="64C35C27"/>
     <w:multiLevelType w:val="hybridMultilevel"/>
     <w:tmpl w:val="00B0D474"/>
@@ -7619,7 +8342,7 @@
       </w:pPr>
     </w:lvl>
   </w:abstractNum>
-  <w:abstractNum w:abstractNumId="25" w15:restartNumberingAfterBreak="0">
+  <w:abstractNum w:abstractNumId="26" w15:restartNumberingAfterBreak="0">
     <w:nsid w:val="654429A4"/>
     <w:multiLevelType w:val="hybridMultilevel"/>
     <w:tmpl w:val="15E0A5E6"/>
@@ -7708,7 +8431,7 @@
       </w:pPr>
     </w:lvl>
   </w:abstractNum>
-  <w:abstractNum w:abstractNumId="26" w15:restartNumberingAfterBreak="0">
+  <w:abstractNum w:abstractNumId="27" w15:restartNumberingAfterBreak="0">
     <w:nsid w:val="673A6E78"/>
     <w:multiLevelType w:val="hybridMultilevel"/>
     <w:tmpl w:val="C058A390"/>
@@ -7797,7 +8520,7 @@
       </w:pPr>
     </w:lvl>
   </w:abstractNum>
-  <w:abstractNum w:abstractNumId="27" w15:restartNumberingAfterBreak="0">
+  <w:abstractNum w:abstractNumId="28" w15:restartNumberingAfterBreak="0">
     <w:nsid w:val="67F8631D"/>
     <w:multiLevelType w:val="hybridMultilevel"/>
     <w:tmpl w:val="41FA96BA"/>
@@ -7886,7 +8609,7 @@
       </w:pPr>
     </w:lvl>
   </w:abstractNum>
-  <w:abstractNum w:abstractNumId="28" w15:restartNumberingAfterBreak="0">
+  <w:abstractNum w:abstractNumId="29" w15:restartNumberingAfterBreak="0">
     <w:nsid w:val="6B8F27B3"/>
     <w:multiLevelType w:val="hybridMultilevel"/>
     <w:tmpl w:val="9BE4F23C"/>
@@ -7975,7 +8698,7 @@
       </w:pPr>
     </w:lvl>
   </w:abstractNum>
-  <w:abstractNum w:abstractNumId="29" w15:restartNumberingAfterBreak="0">
+  <w:abstractNum w:abstractNumId="30" w15:restartNumberingAfterBreak="0">
     <w:nsid w:val="6FB94A69"/>
     <w:multiLevelType w:val="hybridMultilevel"/>
     <w:tmpl w:val="B9AA429E"/>
@@ -8064,7 +8787,7 @@
       </w:pPr>
     </w:lvl>
   </w:abstractNum>
-  <w:abstractNum w:abstractNumId="30" w15:restartNumberingAfterBreak="0">
+  <w:abstractNum w:abstractNumId="31" w15:restartNumberingAfterBreak="0">
     <w:nsid w:val="71CE431A"/>
     <w:multiLevelType w:val="hybridMultilevel"/>
     <w:tmpl w:val="ED241860"/>
@@ -8153,7 +8876,7 @@
       </w:pPr>
     </w:lvl>
   </w:abstractNum>
-  <w:abstractNum w:abstractNumId="31" w15:restartNumberingAfterBreak="0">
+  <w:abstractNum w:abstractNumId="32" w15:restartNumberingAfterBreak="0">
     <w:nsid w:val="72C83CEE"/>
     <w:multiLevelType w:val="hybridMultilevel"/>
     <w:tmpl w:val="818EC68A"/>
@@ -8242,7 +8965,7 @@
       </w:pPr>
     </w:lvl>
   </w:abstractNum>
-  <w:abstractNum w:abstractNumId="32" w15:restartNumberingAfterBreak="0">
+  <w:abstractNum w:abstractNumId="33" w15:restartNumberingAfterBreak="0">
     <w:nsid w:val="732824A8"/>
     <w:multiLevelType w:val="hybridMultilevel"/>
     <w:tmpl w:val="F7FE680E"/>
@@ -8331,7 +9054,7 @@
       </w:pPr>
     </w:lvl>
   </w:abstractNum>
-  <w:abstractNum w:abstractNumId="33" w15:restartNumberingAfterBreak="0">
+  <w:abstractNum w:abstractNumId="34" w15:restartNumberingAfterBreak="0">
     <w:nsid w:val="79644229"/>
     <w:multiLevelType w:val="hybridMultilevel"/>
     <w:tmpl w:val="6B2E315A"/>
@@ -8420,7 +9143,7 @@
       </w:pPr>
     </w:lvl>
   </w:abstractNum>
-  <w:abstractNum w:abstractNumId="34" w15:restartNumberingAfterBreak="0">
+  <w:abstractNum w:abstractNumId="35" w15:restartNumberingAfterBreak="0">
     <w:nsid w:val="7D697E2B"/>
     <w:multiLevelType w:val="hybridMultilevel"/>
     <w:tmpl w:val="C058A390"/>
@@ -8509,7 +9232,7 @@
       </w:pPr>
     </w:lvl>
   </w:abstractNum>
-  <w:abstractNum w:abstractNumId="35" w15:restartNumberingAfterBreak="0">
+  <w:abstractNum w:abstractNumId="36" w15:restartNumberingAfterBreak="0">
     <w:nsid w:val="7DF72F66"/>
     <w:multiLevelType w:val="hybridMultilevel"/>
     <w:tmpl w:val="C058A390"/>
@@ -8598,7 +9321,7 @@
       </w:pPr>
     </w:lvl>
   </w:abstractNum>
-  <w:abstractNum w:abstractNumId="36" w15:restartNumberingAfterBreak="0">
+  <w:abstractNum w:abstractNumId="37" w15:restartNumberingAfterBreak="0">
     <w:nsid w:val="7F8B4AE8"/>
     <w:multiLevelType w:val="hybridMultilevel"/>
     <w:tmpl w:val="C4907D0C"/>
@@ -8687,7 +9410,7 @@
       </w:pPr>
     </w:lvl>
   </w:abstractNum>
-  <w:abstractNum w:abstractNumId="37" w15:restartNumberingAfterBreak="0">
+  <w:abstractNum w:abstractNumId="38" w15:restartNumberingAfterBreak="0">
     <w:nsid w:val="7F9D7811"/>
     <w:multiLevelType w:val="hybridMultilevel"/>
     <w:tmpl w:val="51708684"/>
@@ -8777,94 +9500,94 @@
     </w:lvl>
   </w:abstractNum>
   <w:num w:numId="1">
-    <w:abstractNumId w:val="32"/>
+    <w:abstractNumId w:val="33"/>
   </w:num>
   <w:num w:numId="2">
-    <w:abstractNumId w:val="37"/>
+    <w:abstractNumId w:val="38"/>
   </w:num>
   <w:num w:numId="3">
     <w:abstractNumId w:val="6"/>
   </w:num>
   <w:num w:numId="4">
-    <w:abstractNumId w:val="11"/>
+    <w:abstractNumId w:val="12"/>
   </w:num>
   <w:num w:numId="5">
-    <w:abstractNumId w:val="28"/>
+    <w:abstractNumId w:val="29"/>
   </w:num>
   <w:num w:numId="6">
-    <w:abstractNumId w:val="25"/>
+    <w:abstractNumId w:val="26"/>
   </w:num>
   <w:num w:numId="7">
-    <w:abstractNumId w:val="15"/>
+    <w:abstractNumId w:val="16"/>
   </w:num>
   <w:num w:numId="8">
-    <w:abstractNumId w:val="10"/>
+    <w:abstractNumId w:val="11"/>
   </w:num>
   <w:num w:numId="9">
     <w:abstractNumId w:val="4"/>
   </w:num>
   <w:num w:numId="10">
-    <w:abstractNumId w:val="12"/>
+    <w:abstractNumId w:val="13"/>
   </w:num>
   <w:num w:numId="11">
-    <w:abstractNumId w:val="27"/>
+    <w:abstractNumId w:val="28"/>
   </w:num>
   <w:num w:numId="12">
-    <w:abstractNumId w:val="18"/>
+    <w:abstractNumId w:val="19"/>
   </w:num>
   <w:num w:numId="13">
-    <w:abstractNumId w:val="29"/>
+    <w:abstractNumId w:val="30"/>
   </w:num>
   <w:num w:numId="14">
-    <w:abstractNumId w:val="22"/>
+    <w:abstractNumId w:val="23"/>
   </w:num>
   <w:num w:numId="15">
     <w:abstractNumId w:val="3"/>
   </w:num>
   <w:num w:numId="16">
-    <w:abstractNumId w:val="36"/>
+    <w:abstractNumId w:val="37"/>
   </w:num>
   <w:num w:numId="17">
     <w:abstractNumId w:val="8"/>
   </w:num>
   <w:num w:numId="18">
-    <w:abstractNumId w:val="13"/>
+    <w:abstractNumId w:val="14"/>
   </w:num>
   <w:num w:numId="19">
-    <w:abstractNumId w:val="30"/>
+    <w:abstractNumId w:val="31"/>
   </w:num>
   <w:num w:numId="20">
-    <w:abstractNumId w:val="24"/>
+    <w:abstractNumId w:val="25"/>
   </w:num>
   <w:num w:numId="21">
-    <w:abstractNumId w:val="34"/>
+    <w:abstractNumId w:val="35"/>
   </w:num>
   <w:num w:numId="22">
-    <w:abstractNumId w:val="35"/>
+    <w:abstractNumId w:val="36"/>
   </w:num>
   <w:num w:numId="23">
-    <w:abstractNumId w:val="26"/>
+    <w:abstractNumId w:val="27"/>
   </w:num>
   <w:num w:numId="24">
     <w:abstractNumId w:val="2"/>
   </w:num>
   <w:num w:numId="25">
-    <w:abstractNumId w:val="14"/>
+    <w:abstractNumId w:val="15"/>
   </w:num>
   <w:num w:numId="26">
+    <w:abstractNumId w:val="22"/>
+  </w:num>
+  <w:num w:numId="27">
     <w:abstractNumId w:val="21"/>
   </w:num>
-  <w:num w:numId="27">
+  <w:num w:numId="28">
     <w:abstractNumId w:val="20"/>
   </w:num>
-  <w:num w:numId="28">
-    <w:abstractNumId w:val="19"/>
-  </w:num>
   <w:num w:numId="29">
-    <w:abstractNumId w:val="31"/>
+    <w:abstractNumId w:val="32"/>
   </w:num>
   <w:num w:numId="30">
-    <w:abstractNumId w:val="17"/>
+    <w:abstractNumId w:val="18"/>
   </w:num>
   <w:num w:numId="31">
     <w:abstractNumId w:val="5"/>
@@ -8879,16 +9602,19 @@
     <w:abstractNumId w:val="0"/>
   </w:num>
   <w:num w:numId="35">
-    <w:abstractNumId w:val="33"/>
+    <w:abstractNumId w:val="34"/>
   </w:num>
   <w:num w:numId="36">
-    <w:abstractNumId w:val="23"/>
+    <w:abstractNumId w:val="24"/>
   </w:num>
   <w:num w:numId="37">
     <w:abstractNumId w:val="9"/>
   </w:num>
   <w:num w:numId="38">
-    <w:abstractNumId w:val="16"/>
+    <w:abstractNumId w:val="17"/>
+  </w:num>
+  <w:num w:numId="39">
+    <w:abstractNumId w:val="10"/>
   </w:num>
 </w:numbering>
 </file>

</xml_diff>